<commit_message>
Part d and e are added.
</commit_message>
<xml_diff>
--- a/1_Report.docx
+++ b/1_Report.docx
@@ -367,7 +367,6 @@
         </w:rPr>
         <w:t xml:space="preserve"> </w:t>
       </w:r>
-      <w:proofErr w:type="spellStart"/>
       <w:r>
         <w:rPr>
           <w:rFonts w:ascii="Helvetica" w:hAnsi="Helvetica"/>
@@ -386,9 +385,8 @@
           <w:sz w:val="36"/>
           <w:szCs w:val="36"/>
         </w:rPr>
-        <w:t>tehan</w:t>
-      </w:r>
-      <w:proofErr w:type="spellEnd"/>
+        <w:t>tehan Küçükler</w:t>
+      </w:r>
       <w:r>
         <w:rPr>
           <w:rFonts w:ascii="Helvetica" w:hAnsi="Helvetica"/>
@@ -399,7 +397,7 @@
         </w:rPr>
         <w:t xml:space="preserve"> </w:t>
       </w:r>
-      <w:proofErr w:type="spellStart"/>
+      <w:proofErr w:type="gramStart"/>
       <w:r>
         <w:rPr>
           <w:rFonts w:ascii="Helvetica" w:hAnsi="Helvetica"/>
@@ -408,9 +406,8 @@
           <w:sz w:val="36"/>
           <w:szCs w:val="36"/>
         </w:rPr>
-        <w:t>Küçükler</w:t>
-      </w:r>
-      <w:proofErr w:type="spellEnd"/>
+        <w:t xml:space="preserve">– </w:t>
+      </w:r>
       <w:r>
         <w:rPr>
           <w:rFonts w:ascii="Helvetica" w:hAnsi="Helvetica"/>
@@ -429,18 +426,9 @@
           <w:sz w:val="36"/>
           <w:szCs w:val="36"/>
         </w:rPr>
-        <w:t xml:space="preserve">– </w:t>
-      </w:r>
-      <w:r>
-        <w:rPr>
-          <w:rFonts w:ascii="Helvetica" w:hAnsi="Helvetica"/>
-          <w:color w:val="000000"/>
-          <w:kern w:val="24"/>
-          <w:sz w:val="36"/>
-          <w:szCs w:val="36"/>
-        </w:rPr>
-        <w:t xml:space="preserve"> </w:t>
-      </w:r>
+        <w:t>2305068</w:t>
+      </w:r>
+      <w:proofErr w:type="gramEnd"/>
     </w:p>
     <w:p>
       <w:pPr>
@@ -831,7 +819,7 @@
                 <w:noProof/>
                 <w:webHidden/>
               </w:rPr>
-              <w:t>11</w:t>
+              <w:t>12</w:t>
             </w:r>
             <w:r>
               <w:rPr>
@@ -900,7 +888,7 @@
                 <w:noProof/>
                 <w:webHidden/>
               </w:rPr>
-              <w:t>11</w:t>
+              <w:t>12</w:t>
             </w:r>
             <w:r>
               <w:rPr>
@@ -1202,6 +1190,9 @@
         </mc:AlternateContent>
       </w:r>
       <w:r>
+        <w:rPr>
+          <w:noProof/>
+        </w:rPr>
         <w:drawing>
           <wp:anchor distT="0" distB="0" distL="114300" distR="114300" simplePos="0" relativeHeight="251661312" behindDoc="0" locked="0" layoutInCell="1" allowOverlap="1" wp14:anchorId="7BC354C7" wp14:editId="0FFC6817">
             <wp:simplePos x="0" y="0"/>
@@ -5396,11 +5387,13 @@
     </w:p>
     <w:p>
       <w:pPr>
+        <w:pStyle w:val="ListeParagraf"/>
+        <w:numPr>
+          <w:ilvl w:val="0"/>
+          <w:numId w:val="20"/>
+        </w:numPr>
         <w:jc w:val="both"/>
       </w:pPr>
-      <w:r>
-        <w:t>c.</w:t>
-      </w:r>
       <w:r>
         <w:t xml:space="preserve"> The open-loop flyback design is simulated</w:t>
       </w:r>
@@ -5611,7 +5604,6 @@
     <w:p/>
     <w:p/>
     <w:p/>
-    <w:p/>
     <w:p>
       <w:r>
         <w:rPr>
@@ -5925,32 +5917,16 @@
                             <w:r>
                               <w:t xml:space="preserve">Figure </w:t>
                             </w:r>
+                            <w:fldSimple w:instr=" SEQ Figure \* ARABIC ">
+                              <w:r>
+                                <w:rPr>
+                                  <w:noProof/>
+                                </w:rPr>
+                                <w:t>4</w:t>
+                              </w:r>
+                            </w:fldSimple>
                             <w:r>
-                              <w:fldChar w:fldCharType="begin"/>
-                            </w:r>
-                            <w:r>
-                              <w:instrText xml:space="preserve"> SEQ Figure \* ARABIC </w:instrText>
-                            </w:r>
-                            <w:r>
-                              <w:fldChar w:fldCharType="separate"/>
-                            </w:r>
-                            <w:r>
-                              <w:rPr>
-                                <w:noProof/>
-                              </w:rPr>
-                              <w:t>4</w:t>
-                            </w:r>
-                            <w:r>
-                              <w:fldChar w:fldCharType="end"/>
-                            </w:r>
-                            <w:r>
-                              <w:t xml:space="preserve">: Output </w:t>
-                            </w:r>
-                            <w:r>
-                              <w:t xml:space="preserve">current waveform </w:t>
-                            </w:r>
-                            <w:r>
-                              <w:t>for 0.278 duty</w:t>
+                              <w:t>: Output current waveform for 0.278 duty</w:t>
                             </w:r>
                           </w:p>
                         </w:txbxContent>
@@ -5982,32 +5958,16 @@
                       <w:r>
                         <w:t xml:space="preserve">Figure </w:t>
                       </w:r>
+                      <w:fldSimple w:instr=" SEQ Figure \* ARABIC ">
+                        <w:r>
+                          <w:rPr>
+                            <w:noProof/>
+                          </w:rPr>
+                          <w:t>4</w:t>
+                        </w:r>
+                      </w:fldSimple>
                       <w:r>
-                        <w:fldChar w:fldCharType="begin"/>
-                      </w:r>
-                      <w:r>
-                        <w:instrText xml:space="preserve"> SEQ Figure \* ARABIC </w:instrText>
-                      </w:r>
-                      <w:r>
-                        <w:fldChar w:fldCharType="separate"/>
-                      </w:r>
-                      <w:r>
-                        <w:rPr>
-                          <w:noProof/>
-                        </w:rPr>
-                        <w:t>4</w:t>
-                      </w:r>
-                      <w:r>
-                        <w:fldChar w:fldCharType="end"/>
-                      </w:r>
-                      <w:r>
-                        <w:t xml:space="preserve">: Output </w:t>
-                      </w:r>
-                      <w:r>
-                        <w:t xml:space="preserve">current waveform </w:t>
-                      </w:r>
-                      <w:r>
-                        <w:t>for 0.278 duty</w:t>
+                        <w:t>: Output current waveform for 0.278 duty</w:t>
                       </w:r>
                     </w:p>
                   </w:txbxContent>
@@ -6152,32 +6112,16 @@
                             <w:r>
                               <w:t xml:space="preserve">Figure </w:t>
                             </w:r>
+                            <w:fldSimple w:instr=" SEQ Figure \* ARABIC ">
+                              <w:r>
+                                <w:rPr>
+                                  <w:noProof/>
+                                </w:rPr>
+                                <w:t>5</w:t>
+                              </w:r>
+                            </w:fldSimple>
                             <w:r>
-                              <w:fldChar w:fldCharType="begin"/>
-                            </w:r>
-                            <w:r>
-                              <w:instrText xml:space="preserve"> SEQ Figure \* ARABIC </w:instrText>
-                            </w:r>
-                            <w:r>
-                              <w:fldChar w:fldCharType="separate"/>
-                            </w:r>
-                            <w:r>
-                              <w:rPr>
-                                <w:noProof/>
-                              </w:rPr>
-                              <w:t>5</w:t>
-                            </w:r>
-                            <w:r>
-                              <w:fldChar w:fldCharType="end"/>
-                            </w:r>
-                            <w:r>
-                              <w:t xml:space="preserve">: </w:t>
-                            </w:r>
-                            <w:r>
-                              <w:t>In</w:t>
-                            </w:r>
-                            <w:r>
-                              <w:t>put current waveform for 0.278 duty</w:t>
+                              <w:t>: Input current waveform for 0.278 duty</w:t>
                             </w:r>
                           </w:p>
                         </w:txbxContent>
@@ -6209,32 +6153,16 @@
                       <w:r>
                         <w:t xml:space="preserve">Figure </w:t>
                       </w:r>
+                      <w:fldSimple w:instr=" SEQ Figure \* ARABIC ">
+                        <w:r>
+                          <w:rPr>
+                            <w:noProof/>
+                          </w:rPr>
+                          <w:t>5</w:t>
+                        </w:r>
+                      </w:fldSimple>
                       <w:r>
-                        <w:fldChar w:fldCharType="begin"/>
-                      </w:r>
-                      <w:r>
-                        <w:instrText xml:space="preserve"> SEQ Figure \* ARABIC </w:instrText>
-                      </w:r>
-                      <w:r>
-                        <w:fldChar w:fldCharType="separate"/>
-                      </w:r>
-                      <w:r>
-                        <w:rPr>
-                          <w:noProof/>
-                        </w:rPr>
-                        <w:t>5</w:t>
-                      </w:r>
-                      <w:r>
-                        <w:fldChar w:fldCharType="end"/>
-                      </w:r>
-                      <w:r>
-                        <w:t xml:space="preserve">: </w:t>
-                      </w:r>
-                      <w:r>
-                        <w:t>In</w:t>
-                      </w:r>
-                      <w:r>
-                        <w:t>put current waveform for 0.278 duty</w:t>
+                        <w:t>: Input current waveform for 0.278 duty</w:t>
                       </w:r>
                     </w:p>
                   </w:txbxContent>
@@ -6298,32 +6226,16 @@
                             <w:r>
                               <w:t xml:space="preserve">Figure </w:t>
                             </w:r>
+                            <w:fldSimple w:instr=" SEQ Figure \* ARABIC ">
+                              <w:r>
+                                <w:rPr>
+                                  <w:noProof/>
+                                </w:rPr>
+                                <w:t>6</w:t>
+                              </w:r>
+                            </w:fldSimple>
                             <w:r>
-                              <w:fldChar w:fldCharType="begin"/>
-                            </w:r>
-                            <w:r>
-                              <w:instrText xml:space="preserve"> SEQ Figure \* ARABIC </w:instrText>
-                            </w:r>
-                            <w:r>
-                              <w:fldChar w:fldCharType="separate"/>
-                            </w:r>
-                            <w:r>
-                              <w:rPr>
-                                <w:noProof/>
-                              </w:rPr>
-                              <w:t>6</w:t>
-                            </w:r>
-                            <w:r>
-                              <w:fldChar w:fldCharType="end"/>
-                            </w:r>
-                            <w:r>
-                              <w:t xml:space="preserve">: </w:t>
-                            </w:r>
-                            <w:r>
-                              <w:t>Transformer primary</w:t>
-                            </w:r>
-                            <w:r>
-                              <w:t xml:space="preserve"> current waveform for 0.278 duty</w:t>
+                              <w:t>: Transformer primary current waveform for 0.278 duty</w:t>
                             </w:r>
                           </w:p>
                         </w:txbxContent>
@@ -6355,32 +6267,16 @@
                       <w:r>
                         <w:t xml:space="preserve">Figure </w:t>
                       </w:r>
+                      <w:fldSimple w:instr=" SEQ Figure \* ARABIC ">
+                        <w:r>
+                          <w:rPr>
+                            <w:noProof/>
+                          </w:rPr>
+                          <w:t>6</w:t>
+                        </w:r>
+                      </w:fldSimple>
                       <w:r>
-                        <w:fldChar w:fldCharType="begin"/>
-                      </w:r>
-                      <w:r>
-                        <w:instrText xml:space="preserve"> SEQ Figure \* ARABIC </w:instrText>
-                      </w:r>
-                      <w:r>
-                        <w:fldChar w:fldCharType="separate"/>
-                      </w:r>
-                      <w:r>
-                        <w:rPr>
-                          <w:noProof/>
-                        </w:rPr>
-                        <w:t>6</w:t>
-                      </w:r>
-                      <w:r>
-                        <w:fldChar w:fldCharType="end"/>
-                      </w:r>
-                      <w:r>
-                        <w:t xml:space="preserve">: </w:t>
-                      </w:r>
-                      <w:r>
-                        <w:t>Transformer primary</w:t>
-                      </w:r>
-                      <w:r>
-                        <w:t xml:space="preserve"> current waveform for 0.278 duty</w:t>
+                        <w:t>: Transformer primary current waveform for 0.278 duty</w:t>
                       </w:r>
                     </w:p>
                   </w:txbxContent>
@@ -6593,32 +6489,16 @@
                             <w:r>
                               <w:t xml:space="preserve">Figure </w:t>
                             </w:r>
+                            <w:fldSimple w:instr=" SEQ Figure \* ARABIC ">
+                              <w:r>
+                                <w:rPr>
+                                  <w:noProof/>
+                                </w:rPr>
+                                <w:t>7</w:t>
+                              </w:r>
+                            </w:fldSimple>
                             <w:r>
-                              <w:fldChar w:fldCharType="begin"/>
-                            </w:r>
-                            <w:r>
-                              <w:instrText xml:space="preserve"> SEQ Figure \* ARABIC </w:instrText>
-                            </w:r>
-                            <w:r>
-                              <w:fldChar w:fldCharType="separate"/>
-                            </w:r>
-                            <w:r>
-                              <w:rPr>
-                                <w:noProof/>
-                              </w:rPr>
-                              <w:t>7</w:t>
-                            </w:r>
-                            <w:r>
-                              <w:fldChar w:fldCharType="end"/>
-                            </w:r>
-                            <w:r>
-                              <w:t>: Output voltage ripple for 0.</w:t>
-                            </w:r>
-                            <w:r>
-                              <w:t>366</w:t>
-                            </w:r>
-                            <w:r>
-                              <w:t xml:space="preserve"> duty</w:t>
+                              <w:t>: Output voltage ripple for 0.366 duty</w:t>
                             </w:r>
                           </w:p>
                         </w:txbxContent>
@@ -6650,32 +6530,16 @@
                       <w:r>
                         <w:t xml:space="preserve">Figure </w:t>
                       </w:r>
+                      <w:fldSimple w:instr=" SEQ Figure \* ARABIC ">
+                        <w:r>
+                          <w:rPr>
+                            <w:noProof/>
+                          </w:rPr>
+                          <w:t>7</w:t>
+                        </w:r>
+                      </w:fldSimple>
                       <w:r>
-                        <w:fldChar w:fldCharType="begin"/>
-                      </w:r>
-                      <w:r>
-                        <w:instrText xml:space="preserve"> SEQ Figure \* ARABIC </w:instrText>
-                      </w:r>
-                      <w:r>
-                        <w:fldChar w:fldCharType="separate"/>
-                      </w:r>
-                      <w:r>
-                        <w:rPr>
-                          <w:noProof/>
-                        </w:rPr>
-                        <w:t>7</w:t>
-                      </w:r>
-                      <w:r>
-                        <w:fldChar w:fldCharType="end"/>
-                      </w:r>
-                      <w:r>
-                        <w:t>: Output voltage ripple for 0.</w:t>
-                      </w:r>
-                      <w:r>
-                        <w:t>366</w:t>
-                      </w:r>
-                      <w:r>
-                        <w:t xml:space="preserve"> duty</w:t>
+                        <w:t>: Output voltage ripple for 0.366 duty</w:t>
                       </w:r>
                     </w:p>
                   </w:txbxContent>
@@ -6820,32 +6684,16 @@
                             <w:r>
                               <w:t xml:space="preserve">Figure </w:t>
                             </w:r>
+                            <w:fldSimple w:instr=" SEQ Figure \* ARABIC ">
+                              <w:r>
+                                <w:rPr>
+                                  <w:noProof/>
+                                </w:rPr>
+                                <w:t>8</w:t>
+                              </w:r>
+                            </w:fldSimple>
                             <w:r>
-                              <w:fldChar w:fldCharType="begin"/>
-                            </w:r>
-                            <w:r>
-                              <w:instrText xml:space="preserve"> SEQ Figure \* ARABIC </w:instrText>
-                            </w:r>
-                            <w:r>
-                              <w:fldChar w:fldCharType="separate"/>
-                            </w:r>
-                            <w:r>
-                              <w:rPr>
-                                <w:noProof/>
-                              </w:rPr>
-                              <w:t>8</w:t>
-                            </w:r>
-                            <w:r>
-                              <w:fldChar w:fldCharType="end"/>
-                            </w:r>
-                            <w:r>
-                              <w:t>: Output current waveform for 0.</w:t>
-                            </w:r>
-                            <w:r>
-                              <w:t>366</w:t>
-                            </w:r>
-                            <w:r>
-                              <w:t xml:space="preserve"> duty</w:t>
+                              <w:t>: Output current waveform for 0.366 duty</w:t>
                             </w:r>
                           </w:p>
                         </w:txbxContent>
@@ -6877,32 +6725,16 @@
                       <w:r>
                         <w:t xml:space="preserve">Figure </w:t>
                       </w:r>
+                      <w:fldSimple w:instr=" SEQ Figure \* ARABIC ">
+                        <w:r>
+                          <w:rPr>
+                            <w:noProof/>
+                          </w:rPr>
+                          <w:t>8</w:t>
+                        </w:r>
+                      </w:fldSimple>
                       <w:r>
-                        <w:fldChar w:fldCharType="begin"/>
-                      </w:r>
-                      <w:r>
-                        <w:instrText xml:space="preserve"> SEQ Figure \* ARABIC </w:instrText>
-                      </w:r>
-                      <w:r>
-                        <w:fldChar w:fldCharType="separate"/>
-                      </w:r>
-                      <w:r>
-                        <w:rPr>
-                          <w:noProof/>
-                        </w:rPr>
-                        <w:t>8</w:t>
-                      </w:r>
-                      <w:r>
-                        <w:fldChar w:fldCharType="end"/>
-                      </w:r>
-                      <w:r>
-                        <w:t>: Output current waveform for 0.</w:t>
-                      </w:r>
-                      <w:r>
-                        <w:t>366</w:t>
-                      </w:r>
-                      <w:r>
-                        <w:t xml:space="preserve"> duty</w:t>
+                        <w:t>: Output current waveform for 0.366 duty</w:t>
                       </w:r>
                     </w:p>
                   </w:txbxContent>
@@ -6968,24 +6800,14 @@
                             <w:r>
                               <w:t xml:space="preserve">Figure </w:t>
                             </w:r>
-                            <w:r>
-                              <w:fldChar w:fldCharType="begin"/>
-                            </w:r>
-                            <w:r>
-                              <w:instrText xml:space="preserve"> SEQ Figure \* ARABIC </w:instrText>
-                            </w:r>
-                            <w:r>
-                              <w:fldChar w:fldCharType="separate"/>
-                            </w:r>
-                            <w:r>
-                              <w:rPr>
-                                <w:noProof/>
-                              </w:rPr>
-                              <w:t>9</w:t>
-                            </w:r>
-                            <w:r>
-                              <w:fldChar w:fldCharType="end"/>
-                            </w:r>
+                            <w:fldSimple w:instr=" SEQ Figure \* ARABIC ">
+                              <w:r>
+                                <w:rPr>
+                                  <w:noProof/>
+                                </w:rPr>
+                                <w:t>9</w:t>
+                              </w:r>
+                            </w:fldSimple>
                             <w:r>
                               <w:t>: Input current waveform for 0.</w:t>
                             </w:r>
@@ -7025,24 +6847,14 @@
                       <w:r>
                         <w:t xml:space="preserve">Figure </w:t>
                       </w:r>
-                      <w:r>
-                        <w:fldChar w:fldCharType="begin"/>
-                      </w:r>
-                      <w:r>
-                        <w:instrText xml:space="preserve"> SEQ Figure \* ARABIC </w:instrText>
-                      </w:r>
-                      <w:r>
-                        <w:fldChar w:fldCharType="separate"/>
-                      </w:r>
-                      <w:r>
-                        <w:rPr>
-                          <w:noProof/>
-                        </w:rPr>
-                        <w:t>9</w:t>
-                      </w:r>
-                      <w:r>
-                        <w:fldChar w:fldCharType="end"/>
-                      </w:r>
+                      <w:fldSimple w:instr=" SEQ Figure \* ARABIC ">
+                        <w:r>
+                          <w:rPr>
+                            <w:noProof/>
+                          </w:rPr>
+                          <w:t>9</w:t>
+                        </w:r>
+                      </w:fldSimple>
                       <w:r>
                         <w:t>: Input current waveform for 0.</w:t>
                       </w:r>
@@ -7181,32 +6993,16 @@
                             <w:r>
                               <w:t xml:space="preserve">Figure </w:t>
                             </w:r>
+                            <w:fldSimple w:instr=" SEQ Figure \* ARABIC ">
+                              <w:r>
+                                <w:rPr>
+                                  <w:noProof/>
+                                </w:rPr>
+                                <w:t>10</w:t>
+                              </w:r>
+                            </w:fldSimple>
                             <w:r>
-                              <w:fldChar w:fldCharType="begin"/>
-                            </w:r>
-                            <w:r>
-                              <w:instrText xml:space="preserve"> SEQ Figure \* ARABIC </w:instrText>
-                            </w:r>
-                            <w:r>
-                              <w:fldChar w:fldCharType="separate"/>
-                            </w:r>
-                            <w:r>
-                              <w:rPr>
-                                <w:noProof/>
-                              </w:rPr>
-                              <w:t>10</w:t>
-                            </w:r>
-                            <w:r>
-                              <w:fldChar w:fldCharType="end"/>
-                            </w:r>
-                            <w:r>
-                              <w:t>: Transformer primary current waveform for 0.</w:t>
-                            </w:r>
-                            <w:r>
-                              <w:t>366</w:t>
-                            </w:r>
-                            <w:r>
-                              <w:t xml:space="preserve"> duty</w:t>
+                              <w:t>: Transformer primary current waveform for 0.366 duty</w:t>
                             </w:r>
                           </w:p>
                         </w:txbxContent>
@@ -7238,32 +7034,16 @@
                       <w:r>
                         <w:t xml:space="preserve">Figure </w:t>
                       </w:r>
+                      <w:fldSimple w:instr=" SEQ Figure \* ARABIC ">
+                        <w:r>
+                          <w:rPr>
+                            <w:noProof/>
+                          </w:rPr>
+                          <w:t>10</w:t>
+                        </w:r>
+                      </w:fldSimple>
                       <w:r>
-                        <w:fldChar w:fldCharType="begin"/>
-                      </w:r>
-                      <w:r>
-                        <w:instrText xml:space="preserve"> SEQ Figure \* ARABIC </w:instrText>
-                      </w:r>
-                      <w:r>
-                        <w:fldChar w:fldCharType="separate"/>
-                      </w:r>
-                      <w:r>
-                        <w:rPr>
-                          <w:noProof/>
-                        </w:rPr>
-                        <w:t>10</w:t>
-                      </w:r>
-                      <w:r>
-                        <w:fldChar w:fldCharType="end"/>
-                      </w:r>
-                      <w:r>
-                        <w:t>: Transformer primary current waveform for 0.</w:t>
-                      </w:r>
-                      <w:r>
-                        <w:t>366</w:t>
-                      </w:r>
-                      <w:r>
-                        <w:t xml:space="preserve"> duty</w:t>
+                        <w:t>: Transformer primary current waveform for 0.366 duty</w:t>
                       </w:r>
                     </w:p>
                   </w:txbxContent>
@@ -7345,11 +7125,1740 @@
     <w:p/>
     <w:p>
       <w:pPr>
+        <w:pStyle w:val="ListeParagraf"/>
+        <w:numPr>
+          <w:ilvl w:val="0"/>
+          <w:numId w:val="20"/>
+        </w:numPr>
+      </w:pPr>
+      <w:r>
+        <w:lastRenderedPageBreak/>
+        <w:t xml:space="preserve">The minimum load current to avoid from DCM is calculated </w:t>
+      </w:r>
+      <w:r>
+        <w:t>with</w:t>
+      </w:r>
+      <w:r>
+        <w:t xml:space="preserve"> code below:</w:t>
+      </w:r>
+    </w:p>
+    <w:p>
+      <w:pPr>
+        <w:pStyle w:val="ListeParagraf"/>
+        <w:shd w:val="clear" w:color="auto" w:fill="F5F5F5"/>
+        <w:spacing w:before="150" w:after="150" w:line="270" w:lineRule="atLeast"/>
+        <w:rPr>
+          <w:rFonts w:ascii="Consolas" w:eastAsia="Times New Roman" w:hAnsi="Consolas" w:cs="Times New Roman"/>
+          <w:color w:val="212121"/>
+          <w:sz w:val="21"/>
+          <w:szCs w:val="21"/>
+          <w:lang w:val="tr-TR" w:eastAsia="tr-TR"/>
+        </w:rPr>
+      </w:pPr>
+      <w:proofErr w:type="spellStart"/>
+      <w:r>
+        <w:rPr>
+          <w:rFonts w:ascii="Consolas" w:eastAsia="Times New Roman" w:hAnsi="Consolas" w:cs="Times New Roman"/>
+          <w:color w:val="212121"/>
+          <w:sz w:val="21"/>
+          <w:szCs w:val="21"/>
+          <w:lang w:val="tr-TR" w:eastAsia="tr-TR"/>
+        </w:rPr>
+        <w:t>Lm</w:t>
+      </w:r>
+      <w:proofErr w:type="spellEnd"/>
+      <w:r>
+        <w:rPr>
+          <w:rFonts w:ascii="Consolas" w:eastAsia="Times New Roman" w:hAnsi="Consolas" w:cs="Times New Roman"/>
+          <w:color w:val="212121"/>
+          <w:sz w:val="21"/>
+          <w:szCs w:val="21"/>
+          <w:lang w:val="tr-TR" w:eastAsia="tr-TR"/>
+        </w:rPr>
+        <w:t xml:space="preserve"> = 8*10^-6; </w:t>
+      </w:r>
+      <w:proofErr w:type="spellStart"/>
+      <w:r>
+        <w:rPr>
+          <w:rFonts w:ascii="Consolas" w:eastAsia="Times New Roman" w:hAnsi="Consolas" w:cs="Times New Roman"/>
+          <w:color w:val="212121"/>
+          <w:sz w:val="21"/>
+          <w:szCs w:val="21"/>
+          <w:lang w:val="tr-TR" w:eastAsia="tr-TR"/>
+        </w:rPr>
+        <w:t>f_sw</w:t>
+      </w:r>
+      <w:proofErr w:type="spellEnd"/>
+      <w:r>
+        <w:rPr>
+          <w:rFonts w:ascii="Consolas" w:eastAsia="Times New Roman" w:hAnsi="Consolas" w:cs="Times New Roman"/>
+          <w:color w:val="212121"/>
+          <w:sz w:val="21"/>
+          <w:szCs w:val="21"/>
+          <w:lang w:val="tr-TR" w:eastAsia="tr-TR"/>
+        </w:rPr>
+        <w:t xml:space="preserve"> = 100*10^3;</w:t>
+      </w:r>
+    </w:p>
+    <w:p>
+      <w:pPr>
+        <w:pStyle w:val="ListeParagraf"/>
+        <w:shd w:val="clear" w:color="auto" w:fill="F5F5F5"/>
+        <w:spacing w:before="150" w:after="240" w:line="259" w:lineRule="atLeast"/>
+        <w:rPr>
+          <w:rFonts w:ascii="Consolas" w:eastAsia="Times New Roman" w:hAnsi="Consolas" w:cs="Times New Roman"/>
+          <w:color w:val="212121"/>
+          <w:sz w:val="21"/>
+          <w:szCs w:val="21"/>
+          <w:lang w:val="tr-TR" w:eastAsia="tr-TR"/>
+        </w:rPr>
+      </w:pPr>
+    </w:p>
+    <w:p>
+      <w:pPr>
+        <w:pStyle w:val="ListeParagraf"/>
+        <w:shd w:val="clear" w:color="auto" w:fill="F5F5F5"/>
+        <w:spacing w:before="150" w:after="150" w:line="270" w:lineRule="atLeast"/>
+        <w:rPr>
+          <w:rFonts w:ascii="Consolas" w:eastAsia="Times New Roman" w:hAnsi="Consolas" w:cs="Times New Roman"/>
+          <w:color w:val="212121"/>
+          <w:sz w:val="21"/>
+          <w:szCs w:val="21"/>
+          <w:lang w:val="tr-TR" w:eastAsia="tr-TR"/>
+        </w:rPr>
+      </w:pPr>
+      <w:r>
+        <w:rPr>
+          <w:rFonts w:ascii="Consolas" w:eastAsia="Times New Roman" w:hAnsi="Consolas" w:cs="Times New Roman"/>
+          <w:color w:val="008013"/>
+          <w:sz w:val="21"/>
+          <w:szCs w:val="21"/>
+          <w:lang w:val="tr-TR" w:eastAsia="tr-TR"/>
+        </w:rPr>
+        <w:t>% DCM</w:t>
+      </w:r>
+    </w:p>
+    <w:p>
+      <w:pPr>
+        <w:pStyle w:val="ListeParagraf"/>
+        <w:shd w:val="clear" w:color="auto" w:fill="F5F5F5"/>
+        <w:spacing w:before="150" w:after="150" w:line="270" w:lineRule="atLeast"/>
+        <w:rPr>
+          <w:rFonts w:ascii="Consolas" w:eastAsia="Times New Roman" w:hAnsi="Consolas" w:cs="Times New Roman"/>
+          <w:color w:val="212121"/>
+          <w:sz w:val="21"/>
+          <w:szCs w:val="21"/>
+          <w:lang w:val="tr-TR" w:eastAsia="tr-TR"/>
+        </w:rPr>
+      </w:pPr>
+      <w:r>
+        <w:rPr>
+          <w:rFonts w:ascii="Consolas" w:eastAsia="Times New Roman" w:hAnsi="Consolas" w:cs="Times New Roman"/>
+          <w:color w:val="008013"/>
+          <w:sz w:val="21"/>
+          <w:szCs w:val="21"/>
+          <w:lang w:val="tr-TR" w:eastAsia="tr-TR"/>
+        </w:rPr>
+        <w:t xml:space="preserve">% </w:t>
+      </w:r>
+      <w:proofErr w:type="spellStart"/>
+      <w:r>
+        <w:rPr>
+          <w:rFonts w:ascii="Consolas" w:eastAsia="Times New Roman" w:hAnsi="Consolas" w:cs="Times New Roman"/>
+          <w:color w:val="008013"/>
+          <w:sz w:val="21"/>
+          <w:szCs w:val="21"/>
+          <w:lang w:val="tr-TR" w:eastAsia="tr-TR"/>
+        </w:rPr>
+        <w:t>for</w:t>
+      </w:r>
+      <w:proofErr w:type="spellEnd"/>
+      <w:r>
+        <w:rPr>
+          <w:rFonts w:ascii="Consolas" w:eastAsia="Times New Roman" w:hAnsi="Consolas" w:cs="Times New Roman"/>
+          <w:color w:val="008013"/>
+          <w:sz w:val="21"/>
+          <w:szCs w:val="21"/>
+          <w:lang w:val="tr-TR" w:eastAsia="tr-TR"/>
+        </w:rPr>
+        <w:t xml:space="preserve"> </w:t>
+      </w:r>
+      <w:proofErr w:type="spellStart"/>
+      <w:r>
+        <w:rPr>
+          <w:rFonts w:ascii="Consolas" w:eastAsia="Times New Roman" w:hAnsi="Consolas" w:cs="Times New Roman"/>
+          <w:color w:val="008013"/>
+          <w:sz w:val="21"/>
+          <w:szCs w:val="21"/>
+          <w:lang w:val="tr-TR" w:eastAsia="tr-TR"/>
+        </w:rPr>
+        <w:t>Vs</w:t>
+      </w:r>
+      <w:proofErr w:type="spellEnd"/>
+      <w:r>
+        <w:rPr>
+          <w:rFonts w:ascii="Consolas" w:eastAsia="Times New Roman" w:hAnsi="Consolas" w:cs="Times New Roman"/>
+          <w:color w:val="008013"/>
+          <w:sz w:val="21"/>
+          <w:szCs w:val="21"/>
+          <w:lang w:val="tr-TR" w:eastAsia="tr-TR"/>
+        </w:rPr>
+        <w:t xml:space="preserve"> = 12V</w:t>
+      </w:r>
+    </w:p>
+    <w:p>
+      <w:pPr>
+        <w:pStyle w:val="ListeParagraf"/>
+        <w:shd w:val="clear" w:color="auto" w:fill="F5F5F5"/>
+        <w:spacing w:before="150" w:after="150" w:line="270" w:lineRule="atLeast"/>
+        <w:rPr>
+          <w:rFonts w:ascii="Consolas" w:eastAsia="Times New Roman" w:hAnsi="Consolas" w:cs="Times New Roman"/>
+          <w:color w:val="212121"/>
+          <w:sz w:val="21"/>
+          <w:szCs w:val="21"/>
+          <w:lang w:val="tr-TR" w:eastAsia="tr-TR"/>
+        </w:rPr>
+      </w:pPr>
+      <w:proofErr w:type="spellStart"/>
+      <w:r>
+        <w:rPr>
+          <w:rFonts w:ascii="Consolas" w:eastAsia="Times New Roman" w:hAnsi="Consolas" w:cs="Times New Roman"/>
+          <w:color w:val="212121"/>
+          <w:sz w:val="21"/>
+          <w:szCs w:val="21"/>
+          <w:lang w:val="tr-TR" w:eastAsia="tr-TR"/>
+        </w:rPr>
+        <w:t>Vs</w:t>
+      </w:r>
+      <w:proofErr w:type="spellEnd"/>
+      <w:r>
+        <w:rPr>
+          <w:rFonts w:ascii="Consolas" w:eastAsia="Times New Roman" w:hAnsi="Consolas" w:cs="Times New Roman"/>
+          <w:color w:val="212121"/>
+          <w:sz w:val="21"/>
+          <w:szCs w:val="21"/>
+          <w:lang w:val="tr-TR" w:eastAsia="tr-TR"/>
+        </w:rPr>
+        <w:t xml:space="preserve"> = 12; D = 0.366;</w:t>
+      </w:r>
+    </w:p>
+    <w:p>
+      <w:pPr>
+        <w:pStyle w:val="ListeParagraf"/>
+        <w:shd w:val="clear" w:color="auto" w:fill="F5F5F5"/>
+        <w:spacing w:before="150" w:after="150" w:line="270" w:lineRule="atLeast"/>
+        <w:rPr>
+          <w:rFonts w:ascii="Consolas" w:eastAsia="Times New Roman" w:hAnsi="Consolas" w:cs="Times New Roman"/>
+          <w:color w:val="212121"/>
+          <w:sz w:val="21"/>
+          <w:szCs w:val="21"/>
+          <w:lang w:val="tr-TR" w:eastAsia="tr-TR"/>
+        </w:rPr>
+      </w:pPr>
+      <w:proofErr w:type="spellStart"/>
+      <w:proofErr w:type="gramStart"/>
+      <w:r>
+        <w:rPr>
+          <w:rFonts w:ascii="Consolas" w:eastAsia="Times New Roman" w:hAnsi="Consolas" w:cs="Times New Roman"/>
+          <w:color w:val="212121"/>
+          <w:sz w:val="21"/>
+          <w:szCs w:val="21"/>
+          <w:lang w:val="tr-TR" w:eastAsia="tr-TR"/>
+        </w:rPr>
+        <w:t>deltaI</w:t>
+      </w:r>
+      <w:proofErr w:type="gramEnd"/>
+      <w:r>
+        <w:rPr>
+          <w:rFonts w:ascii="Consolas" w:eastAsia="Times New Roman" w:hAnsi="Consolas" w:cs="Times New Roman"/>
+          <w:color w:val="212121"/>
+          <w:sz w:val="21"/>
+          <w:szCs w:val="21"/>
+          <w:lang w:val="tr-TR" w:eastAsia="tr-TR"/>
+        </w:rPr>
+        <w:t>_lm</w:t>
+      </w:r>
+      <w:proofErr w:type="spellEnd"/>
+      <w:r>
+        <w:rPr>
+          <w:rFonts w:ascii="Consolas" w:eastAsia="Times New Roman" w:hAnsi="Consolas" w:cs="Times New Roman"/>
+          <w:color w:val="212121"/>
+          <w:sz w:val="21"/>
+          <w:szCs w:val="21"/>
+          <w:lang w:val="tr-TR" w:eastAsia="tr-TR"/>
+        </w:rPr>
+        <w:t xml:space="preserve"> = </w:t>
+      </w:r>
+      <w:proofErr w:type="spellStart"/>
+      <w:r>
+        <w:rPr>
+          <w:rFonts w:ascii="Consolas" w:eastAsia="Times New Roman" w:hAnsi="Consolas" w:cs="Times New Roman"/>
+          <w:color w:val="212121"/>
+          <w:sz w:val="21"/>
+          <w:szCs w:val="21"/>
+          <w:lang w:val="tr-TR" w:eastAsia="tr-TR"/>
+        </w:rPr>
+        <w:t>Vs</w:t>
+      </w:r>
+      <w:proofErr w:type="spellEnd"/>
+      <w:r>
+        <w:rPr>
+          <w:rFonts w:ascii="Consolas" w:eastAsia="Times New Roman" w:hAnsi="Consolas" w:cs="Times New Roman"/>
+          <w:color w:val="212121"/>
+          <w:sz w:val="21"/>
+          <w:szCs w:val="21"/>
+          <w:lang w:val="tr-TR" w:eastAsia="tr-TR"/>
+        </w:rPr>
+        <w:t>*D/(</w:t>
+      </w:r>
+      <w:proofErr w:type="spellStart"/>
+      <w:r>
+        <w:rPr>
+          <w:rFonts w:ascii="Consolas" w:eastAsia="Times New Roman" w:hAnsi="Consolas" w:cs="Times New Roman"/>
+          <w:color w:val="212121"/>
+          <w:sz w:val="21"/>
+          <w:szCs w:val="21"/>
+          <w:lang w:val="tr-TR" w:eastAsia="tr-TR"/>
+        </w:rPr>
+        <w:t>Lm</w:t>
+      </w:r>
+      <w:proofErr w:type="spellEnd"/>
+      <w:r>
+        <w:rPr>
+          <w:rFonts w:ascii="Consolas" w:eastAsia="Times New Roman" w:hAnsi="Consolas" w:cs="Times New Roman"/>
+          <w:color w:val="212121"/>
+          <w:sz w:val="21"/>
+          <w:szCs w:val="21"/>
+          <w:lang w:val="tr-TR" w:eastAsia="tr-TR"/>
+        </w:rPr>
+        <w:t>*</w:t>
+      </w:r>
+      <w:proofErr w:type="spellStart"/>
+      <w:r>
+        <w:rPr>
+          <w:rFonts w:ascii="Consolas" w:eastAsia="Times New Roman" w:hAnsi="Consolas" w:cs="Times New Roman"/>
+          <w:color w:val="212121"/>
+          <w:sz w:val="21"/>
+          <w:szCs w:val="21"/>
+          <w:lang w:val="tr-TR" w:eastAsia="tr-TR"/>
+        </w:rPr>
+        <w:t>f_sw</w:t>
+      </w:r>
+      <w:proofErr w:type="spellEnd"/>
+      <w:r>
+        <w:rPr>
+          <w:rFonts w:ascii="Consolas" w:eastAsia="Times New Roman" w:hAnsi="Consolas" w:cs="Times New Roman"/>
+          <w:color w:val="212121"/>
+          <w:sz w:val="21"/>
+          <w:szCs w:val="21"/>
+          <w:lang w:val="tr-TR" w:eastAsia="tr-TR"/>
+        </w:rPr>
+        <w:t>);</w:t>
+      </w:r>
+    </w:p>
+    <w:p>
+      <w:pPr>
+        <w:pStyle w:val="ListeParagraf"/>
+        <w:shd w:val="clear" w:color="auto" w:fill="F5F5F5"/>
+        <w:spacing w:before="150" w:after="150" w:line="270" w:lineRule="atLeast"/>
+        <w:rPr>
+          <w:rFonts w:ascii="Consolas" w:eastAsia="Times New Roman" w:hAnsi="Consolas" w:cs="Times New Roman"/>
+          <w:color w:val="212121"/>
+          <w:sz w:val="21"/>
+          <w:szCs w:val="21"/>
+          <w:lang w:val="tr-TR" w:eastAsia="tr-TR"/>
+        </w:rPr>
+      </w:pPr>
+      <w:proofErr w:type="spellStart"/>
+      <w:r>
+        <w:rPr>
+          <w:rFonts w:ascii="Consolas" w:eastAsia="Times New Roman" w:hAnsi="Consolas" w:cs="Times New Roman"/>
+          <w:color w:val="212121"/>
+          <w:sz w:val="21"/>
+          <w:szCs w:val="21"/>
+          <w:lang w:val="tr-TR" w:eastAsia="tr-TR"/>
+        </w:rPr>
+        <w:t>P_min</w:t>
+      </w:r>
+      <w:proofErr w:type="spellEnd"/>
+      <w:r>
+        <w:rPr>
+          <w:rFonts w:ascii="Consolas" w:eastAsia="Times New Roman" w:hAnsi="Consolas" w:cs="Times New Roman"/>
+          <w:color w:val="212121"/>
+          <w:sz w:val="21"/>
+          <w:szCs w:val="21"/>
+          <w:lang w:val="tr-TR" w:eastAsia="tr-TR"/>
+        </w:rPr>
+        <w:t xml:space="preserve"> = Vs^2 * D^2 / (2*</w:t>
+      </w:r>
+      <w:proofErr w:type="spellStart"/>
+      <w:r>
+        <w:rPr>
+          <w:rFonts w:ascii="Consolas" w:eastAsia="Times New Roman" w:hAnsi="Consolas" w:cs="Times New Roman"/>
+          <w:color w:val="212121"/>
+          <w:sz w:val="21"/>
+          <w:szCs w:val="21"/>
+          <w:lang w:val="tr-TR" w:eastAsia="tr-TR"/>
+        </w:rPr>
+        <w:t>Lm</w:t>
+      </w:r>
+      <w:proofErr w:type="spellEnd"/>
+      <w:r>
+        <w:rPr>
+          <w:rFonts w:ascii="Consolas" w:eastAsia="Times New Roman" w:hAnsi="Consolas" w:cs="Times New Roman"/>
+          <w:color w:val="212121"/>
+          <w:sz w:val="21"/>
+          <w:szCs w:val="21"/>
+          <w:lang w:val="tr-TR" w:eastAsia="tr-TR"/>
+        </w:rPr>
+        <w:t>*</w:t>
+      </w:r>
+      <w:proofErr w:type="spellStart"/>
+      <w:r>
+        <w:rPr>
+          <w:rFonts w:ascii="Consolas" w:eastAsia="Times New Roman" w:hAnsi="Consolas" w:cs="Times New Roman"/>
+          <w:color w:val="212121"/>
+          <w:sz w:val="21"/>
+          <w:szCs w:val="21"/>
+          <w:lang w:val="tr-TR" w:eastAsia="tr-TR"/>
+        </w:rPr>
+        <w:t>f_sw</w:t>
+      </w:r>
+      <w:proofErr w:type="spellEnd"/>
+      <w:r>
+        <w:rPr>
+          <w:rFonts w:ascii="Consolas" w:eastAsia="Times New Roman" w:hAnsi="Consolas" w:cs="Times New Roman"/>
+          <w:color w:val="212121"/>
+          <w:sz w:val="21"/>
+          <w:szCs w:val="21"/>
+          <w:lang w:val="tr-TR" w:eastAsia="tr-TR"/>
+        </w:rPr>
+        <w:t>);</w:t>
+      </w:r>
+    </w:p>
+    <w:p>
+      <w:pPr>
+        <w:pStyle w:val="ListeParagraf"/>
+        <w:shd w:val="clear" w:color="auto" w:fill="F5F5F5"/>
+        <w:spacing w:before="150" w:after="150" w:line="270" w:lineRule="atLeast"/>
+        <w:rPr>
+          <w:rFonts w:ascii="Consolas" w:eastAsia="Times New Roman" w:hAnsi="Consolas" w:cs="Times New Roman"/>
+          <w:color w:val="212121"/>
+          <w:sz w:val="21"/>
+          <w:szCs w:val="21"/>
+          <w:lang w:val="tr-TR" w:eastAsia="tr-TR"/>
+        </w:rPr>
+      </w:pPr>
+      <w:proofErr w:type="spellStart"/>
+      <w:r>
+        <w:rPr>
+          <w:rFonts w:ascii="Consolas" w:eastAsia="Times New Roman" w:hAnsi="Consolas" w:cs="Times New Roman"/>
+          <w:color w:val="212121"/>
+          <w:sz w:val="21"/>
+          <w:szCs w:val="21"/>
+          <w:lang w:val="tr-TR" w:eastAsia="tr-TR"/>
+        </w:rPr>
+        <w:t>I_load_min</w:t>
+      </w:r>
+      <w:proofErr w:type="spellEnd"/>
+      <w:r>
+        <w:rPr>
+          <w:rFonts w:ascii="Consolas" w:eastAsia="Times New Roman" w:hAnsi="Consolas" w:cs="Times New Roman"/>
+          <w:color w:val="212121"/>
+          <w:sz w:val="21"/>
+          <w:szCs w:val="21"/>
+          <w:lang w:val="tr-TR" w:eastAsia="tr-TR"/>
+        </w:rPr>
+        <w:t xml:space="preserve"> = </w:t>
+      </w:r>
+      <w:proofErr w:type="spellStart"/>
+      <w:r>
+        <w:rPr>
+          <w:rFonts w:ascii="Consolas" w:eastAsia="Times New Roman" w:hAnsi="Consolas" w:cs="Times New Roman"/>
+          <w:color w:val="212121"/>
+          <w:sz w:val="21"/>
+          <w:szCs w:val="21"/>
+          <w:lang w:val="tr-TR" w:eastAsia="tr-TR"/>
+        </w:rPr>
+        <w:t>P_min</w:t>
+      </w:r>
+      <w:proofErr w:type="spellEnd"/>
+      <w:r>
+        <w:rPr>
+          <w:rFonts w:ascii="Consolas" w:eastAsia="Times New Roman" w:hAnsi="Consolas" w:cs="Times New Roman"/>
+          <w:color w:val="212121"/>
+          <w:sz w:val="21"/>
+          <w:szCs w:val="21"/>
+          <w:lang w:val="tr-TR" w:eastAsia="tr-TR"/>
+        </w:rPr>
+        <w:t xml:space="preserve"> / 48</w:t>
+      </w:r>
+    </w:p>
+    <w:p>
+      <w:pPr>
+        <w:pStyle w:val="ListeParagraf"/>
+        <w:shd w:val="clear" w:color="auto" w:fill="F5F5F5"/>
+        <w:spacing w:before="150" w:after="240" w:line="259" w:lineRule="atLeast"/>
+        <w:rPr>
+          <w:rFonts w:ascii="Consolas" w:eastAsia="Times New Roman" w:hAnsi="Consolas" w:cs="Times New Roman"/>
+          <w:color w:val="212121"/>
+          <w:sz w:val="21"/>
+          <w:szCs w:val="21"/>
+          <w:lang w:val="tr-TR" w:eastAsia="tr-TR"/>
+        </w:rPr>
+      </w:pPr>
+    </w:p>
+    <w:p>
+      <w:pPr>
+        <w:pStyle w:val="ListeParagraf"/>
+        <w:shd w:val="clear" w:color="auto" w:fill="F5F5F5"/>
+        <w:spacing w:before="150" w:after="150" w:line="270" w:lineRule="atLeast"/>
+        <w:rPr>
+          <w:rFonts w:ascii="Consolas" w:eastAsia="Times New Roman" w:hAnsi="Consolas" w:cs="Times New Roman"/>
+          <w:color w:val="212121"/>
+          <w:sz w:val="21"/>
+          <w:szCs w:val="21"/>
+          <w:lang w:val="tr-TR" w:eastAsia="tr-TR"/>
+        </w:rPr>
+      </w:pPr>
+      <w:r>
+        <w:rPr>
+          <w:rFonts w:ascii="Consolas" w:eastAsia="Times New Roman" w:hAnsi="Consolas" w:cs="Times New Roman"/>
+          <w:color w:val="008013"/>
+          <w:sz w:val="21"/>
+          <w:szCs w:val="21"/>
+          <w:lang w:val="tr-TR" w:eastAsia="tr-TR"/>
+        </w:rPr>
+        <w:t xml:space="preserve">% </w:t>
+      </w:r>
+      <w:proofErr w:type="spellStart"/>
+      <w:r>
+        <w:rPr>
+          <w:rFonts w:ascii="Consolas" w:eastAsia="Times New Roman" w:hAnsi="Consolas" w:cs="Times New Roman"/>
+          <w:color w:val="008013"/>
+          <w:sz w:val="21"/>
+          <w:szCs w:val="21"/>
+          <w:lang w:val="tr-TR" w:eastAsia="tr-TR"/>
+        </w:rPr>
+        <w:t>for</w:t>
+      </w:r>
+      <w:proofErr w:type="spellEnd"/>
+      <w:r>
+        <w:rPr>
+          <w:rFonts w:ascii="Consolas" w:eastAsia="Times New Roman" w:hAnsi="Consolas" w:cs="Times New Roman"/>
+          <w:color w:val="008013"/>
+          <w:sz w:val="21"/>
+          <w:szCs w:val="21"/>
+          <w:lang w:val="tr-TR" w:eastAsia="tr-TR"/>
+        </w:rPr>
+        <w:t xml:space="preserve"> </w:t>
+      </w:r>
+      <w:proofErr w:type="spellStart"/>
+      <w:r>
+        <w:rPr>
+          <w:rFonts w:ascii="Consolas" w:eastAsia="Times New Roman" w:hAnsi="Consolas" w:cs="Times New Roman"/>
+          <w:color w:val="008013"/>
+          <w:sz w:val="21"/>
+          <w:szCs w:val="21"/>
+          <w:lang w:val="tr-TR" w:eastAsia="tr-TR"/>
+        </w:rPr>
+        <w:t>Vs</w:t>
+      </w:r>
+      <w:proofErr w:type="spellEnd"/>
+      <w:r>
+        <w:rPr>
+          <w:rFonts w:ascii="Consolas" w:eastAsia="Times New Roman" w:hAnsi="Consolas" w:cs="Times New Roman"/>
+          <w:color w:val="008013"/>
+          <w:sz w:val="21"/>
+          <w:szCs w:val="21"/>
+          <w:lang w:val="tr-TR" w:eastAsia="tr-TR"/>
+        </w:rPr>
+        <w:t xml:space="preserve"> = 18V</w:t>
+      </w:r>
+    </w:p>
+    <w:p>
+      <w:pPr>
+        <w:pStyle w:val="ListeParagraf"/>
+        <w:shd w:val="clear" w:color="auto" w:fill="F5F5F5"/>
+        <w:spacing w:before="150" w:after="150" w:line="270" w:lineRule="atLeast"/>
+        <w:rPr>
+          <w:rFonts w:ascii="Consolas" w:eastAsia="Times New Roman" w:hAnsi="Consolas" w:cs="Times New Roman"/>
+          <w:color w:val="212121"/>
+          <w:sz w:val="21"/>
+          <w:szCs w:val="21"/>
+          <w:lang w:val="tr-TR" w:eastAsia="tr-TR"/>
+        </w:rPr>
+      </w:pPr>
+      <w:proofErr w:type="spellStart"/>
+      <w:r>
+        <w:rPr>
+          <w:rFonts w:ascii="Consolas" w:eastAsia="Times New Roman" w:hAnsi="Consolas" w:cs="Times New Roman"/>
+          <w:color w:val="212121"/>
+          <w:sz w:val="21"/>
+          <w:szCs w:val="21"/>
+          <w:lang w:val="tr-TR" w:eastAsia="tr-TR"/>
+        </w:rPr>
+        <w:t>Vs</w:t>
+      </w:r>
+      <w:proofErr w:type="spellEnd"/>
+      <w:r>
+        <w:rPr>
+          <w:rFonts w:ascii="Consolas" w:eastAsia="Times New Roman" w:hAnsi="Consolas" w:cs="Times New Roman"/>
+          <w:color w:val="212121"/>
+          <w:sz w:val="21"/>
+          <w:szCs w:val="21"/>
+          <w:lang w:val="tr-TR" w:eastAsia="tr-TR"/>
+        </w:rPr>
+        <w:t xml:space="preserve"> = 18; D = 0.278;</w:t>
+      </w:r>
+    </w:p>
+    <w:p>
+      <w:pPr>
+        <w:pStyle w:val="ListeParagraf"/>
+        <w:shd w:val="clear" w:color="auto" w:fill="F5F5F5"/>
+        <w:spacing w:before="150" w:after="150" w:line="270" w:lineRule="atLeast"/>
+        <w:rPr>
+          <w:rFonts w:ascii="Consolas" w:eastAsia="Times New Roman" w:hAnsi="Consolas" w:cs="Times New Roman"/>
+          <w:color w:val="212121"/>
+          <w:sz w:val="21"/>
+          <w:szCs w:val="21"/>
+          <w:lang w:val="tr-TR" w:eastAsia="tr-TR"/>
+        </w:rPr>
+      </w:pPr>
+      <w:proofErr w:type="spellStart"/>
+      <w:proofErr w:type="gramStart"/>
+      <w:r>
+        <w:rPr>
+          <w:rFonts w:ascii="Consolas" w:eastAsia="Times New Roman" w:hAnsi="Consolas" w:cs="Times New Roman"/>
+          <w:color w:val="212121"/>
+          <w:sz w:val="21"/>
+          <w:szCs w:val="21"/>
+          <w:lang w:val="tr-TR" w:eastAsia="tr-TR"/>
+        </w:rPr>
+        <w:t>deltaI</w:t>
+      </w:r>
+      <w:proofErr w:type="gramEnd"/>
+      <w:r>
+        <w:rPr>
+          <w:rFonts w:ascii="Consolas" w:eastAsia="Times New Roman" w:hAnsi="Consolas" w:cs="Times New Roman"/>
+          <w:color w:val="212121"/>
+          <w:sz w:val="21"/>
+          <w:szCs w:val="21"/>
+          <w:lang w:val="tr-TR" w:eastAsia="tr-TR"/>
+        </w:rPr>
+        <w:t>_lm</w:t>
+      </w:r>
+      <w:proofErr w:type="spellEnd"/>
+      <w:r>
+        <w:rPr>
+          <w:rFonts w:ascii="Consolas" w:eastAsia="Times New Roman" w:hAnsi="Consolas" w:cs="Times New Roman"/>
+          <w:color w:val="212121"/>
+          <w:sz w:val="21"/>
+          <w:szCs w:val="21"/>
+          <w:lang w:val="tr-TR" w:eastAsia="tr-TR"/>
+        </w:rPr>
+        <w:t xml:space="preserve"> = </w:t>
+      </w:r>
+      <w:proofErr w:type="spellStart"/>
+      <w:r>
+        <w:rPr>
+          <w:rFonts w:ascii="Consolas" w:eastAsia="Times New Roman" w:hAnsi="Consolas" w:cs="Times New Roman"/>
+          <w:color w:val="212121"/>
+          <w:sz w:val="21"/>
+          <w:szCs w:val="21"/>
+          <w:lang w:val="tr-TR" w:eastAsia="tr-TR"/>
+        </w:rPr>
+        <w:t>Vs</w:t>
+      </w:r>
+      <w:proofErr w:type="spellEnd"/>
+      <w:r>
+        <w:rPr>
+          <w:rFonts w:ascii="Consolas" w:eastAsia="Times New Roman" w:hAnsi="Consolas" w:cs="Times New Roman"/>
+          <w:color w:val="212121"/>
+          <w:sz w:val="21"/>
+          <w:szCs w:val="21"/>
+          <w:lang w:val="tr-TR" w:eastAsia="tr-TR"/>
+        </w:rPr>
+        <w:t>*D/(</w:t>
+      </w:r>
+      <w:proofErr w:type="spellStart"/>
+      <w:r>
+        <w:rPr>
+          <w:rFonts w:ascii="Consolas" w:eastAsia="Times New Roman" w:hAnsi="Consolas" w:cs="Times New Roman"/>
+          <w:color w:val="212121"/>
+          <w:sz w:val="21"/>
+          <w:szCs w:val="21"/>
+          <w:lang w:val="tr-TR" w:eastAsia="tr-TR"/>
+        </w:rPr>
+        <w:t>Lm</w:t>
+      </w:r>
+      <w:proofErr w:type="spellEnd"/>
+      <w:r>
+        <w:rPr>
+          <w:rFonts w:ascii="Consolas" w:eastAsia="Times New Roman" w:hAnsi="Consolas" w:cs="Times New Roman"/>
+          <w:color w:val="212121"/>
+          <w:sz w:val="21"/>
+          <w:szCs w:val="21"/>
+          <w:lang w:val="tr-TR" w:eastAsia="tr-TR"/>
+        </w:rPr>
+        <w:t>*</w:t>
+      </w:r>
+      <w:proofErr w:type="spellStart"/>
+      <w:r>
+        <w:rPr>
+          <w:rFonts w:ascii="Consolas" w:eastAsia="Times New Roman" w:hAnsi="Consolas" w:cs="Times New Roman"/>
+          <w:color w:val="212121"/>
+          <w:sz w:val="21"/>
+          <w:szCs w:val="21"/>
+          <w:lang w:val="tr-TR" w:eastAsia="tr-TR"/>
+        </w:rPr>
+        <w:t>f_sw</w:t>
+      </w:r>
+      <w:proofErr w:type="spellEnd"/>
+      <w:r>
+        <w:rPr>
+          <w:rFonts w:ascii="Consolas" w:eastAsia="Times New Roman" w:hAnsi="Consolas" w:cs="Times New Roman"/>
+          <w:color w:val="212121"/>
+          <w:sz w:val="21"/>
+          <w:szCs w:val="21"/>
+          <w:lang w:val="tr-TR" w:eastAsia="tr-TR"/>
+        </w:rPr>
+        <w:t>);</w:t>
+      </w:r>
+    </w:p>
+    <w:p>
+      <w:pPr>
+        <w:pStyle w:val="ListeParagraf"/>
+        <w:shd w:val="clear" w:color="auto" w:fill="F5F5F5"/>
+        <w:spacing w:before="150" w:after="150" w:line="270" w:lineRule="atLeast"/>
+        <w:rPr>
+          <w:rFonts w:ascii="Consolas" w:eastAsia="Times New Roman" w:hAnsi="Consolas" w:cs="Times New Roman"/>
+          <w:color w:val="212121"/>
+          <w:sz w:val="21"/>
+          <w:szCs w:val="21"/>
+          <w:lang w:val="tr-TR" w:eastAsia="tr-TR"/>
+        </w:rPr>
+      </w:pPr>
+      <w:proofErr w:type="spellStart"/>
+      <w:r>
+        <w:rPr>
+          <w:rFonts w:ascii="Consolas" w:eastAsia="Times New Roman" w:hAnsi="Consolas" w:cs="Times New Roman"/>
+          <w:color w:val="212121"/>
+          <w:sz w:val="21"/>
+          <w:szCs w:val="21"/>
+          <w:lang w:val="tr-TR" w:eastAsia="tr-TR"/>
+        </w:rPr>
+        <w:t>P_min</w:t>
+      </w:r>
+      <w:proofErr w:type="spellEnd"/>
+      <w:r>
+        <w:rPr>
+          <w:rFonts w:ascii="Consolas" w:eastAsia="Times New Roman" w:hAnsi="Consolas" w:cs="Times New Roman"/>
+          <w:color w:val="212121"/>
+          <w:sz w:val="21"/>
+          <w:szCs w:val="21"/>
+          <w:lang w:val="tr-TR" w:eastAsia="tr-TR"/>
+        </w:rPr>
+        <w:t xml:space="preserve"> = Vs^2 * D^2 / (2*</w:t>
+      </w:r>
+      <w:proofErr w:type="spellStart"/>
+      <w:r>
+        <w:rPr>
+          <w:rFonts w:ascii="Consolas" w:eastAsia="Times New Roman" w:hAnsi="Consolas" w:cs="Times New Roman"/>
+          <w:color w:val="212121"/>
+          <w:sz w:val="21"/>
+          <w:szCs w:val="21"/>
+          <w:lang w:val="tr-TR" w:eastAsia="tr-TR"/>
+        </w:rPr>
+        <w:t>Lm</w:t>
+      </w:r>
+      <w:proofErr w:type="spellEnd"/>
+      <w:r>
+        <w:rPr>
+          <w:rFonts w:ascii="Consolas" w:eastAsia="Times New Roman" w:hAnsi="Consolas" w:cs="Times New Roman"/>
+          <w:color w:val="212121"/>
+          <w:sz w:val="21"/>
+          <w:szCs w:val="21"/>
+          <w:lang w:val="tr-TR" w:eastAsia="tr-TR"/>
+        </w:rPr>
+        <w:t>*</w:t>
+      </w:r>
+      <w:proofErr w:type="spellStart"/>
+      <w:r>
+        <w:rPr>
+          <w:rFonts w:ascii="Consolas" w:eastAsia="Times New Roman" w:hAnsi="Consolas" w:cs="Times New Roman"/>
+          <w:color w:val="212121"/>
+          <w:sz w:val="21"/>
+          <w:szCs w:val="21"/>
+          <w:lang w:val="tr-TR" w:eastAsia="tr-TR"/>
+        </w:rPr>
+        <w:t>f_sw</w:t>
+      </w:r>
+      <w:proofErr w:type="spellEnd"/>
+      <w:r>
+        <w:rPr>
+          <w:rFonts w:ascii="Consolas" w:eastAsia="Times New Roman" w:hAnsi="Consolas" w:cs="Times New Roman"/>
+          <w:color w:val="212121"/>
+          <w:sz w:val="21"/>
+          <w:szCs w:val="21"/>
+          <w:lang w:val="tr-TR" w:eastAsia="tr-TR"/>
+        </w:rPr>
+        <w:t>);</w:t>
+      </w:r>
+    </w:p>
+    <w:p>
+      <w:pPr>
+        <w:pStyle w:val="ListeParagraf"/>
+        <w:shd w:val="clear" w:color="auto" w:fill="F5F5F5"/>
+        <w:spacing w:before="150" w:after="150" w:line="270" w:lineRule="atLeast"/>
+        <w:rPr>
+          <w:rFonts w:ascii="Consolas" w:eastAsia="Times New Roman" w:hAnsi="Consolas" w:cs="Times New Roman"/>
+          <w:color w:val="212121"/>
+          <w:sz w:val="21"/>
+          <w:szCs w:val="21"/>
+          <w:lang w:val="tr-TR" w:eastAsia="tr-TR"/>
+        </w:rPr>
+      </w:pPr>
+      <w:proofErr w:type="spellStart"/>
+      <w:r>
+        <w:rPr>
+          <w:rFonts w:ascii="Consolas" w:eastAsia="Times New Roman" w:hAnsi="Consolas" w:cs="Times New Roman"/>
+          <w:color w:val="212121"/>
+          <w:sz w:val="21"/>
+          <w:szCs w:val="21"/>
+          <w:lang w:val="tr-TR" w:eastAsia="tr-TR"/>
+        </w:rPr>
+        <w:t>I_load_min</w:t>
+      </w:r>
+      <w:proofErr w:type="spellEnd"/>
+      <w:r>
+        <w:rPr>
+          <w:rFonts w:ascii="Consolas" w:eastAsia="Times New Roman" w:hAnsi="Consolas" w:cs="Times New Roman"/>
+          <w:color w:val="212121"/>
+          <w:sz w:val="21"/>
+          <w:szCs w:val="21"/>
+          <w:lang w:val="tr-TR" w:eastAsia="tr-TR"/>
+        </w:rPr>
+        <w:t xml:space="preserve"> = </w:t>
+      </w:r>
+      <w:proofErr w:type="spellStart"/>
+      <w:r>
+        <w:rPr>
+          <w:rFonts w:ascii="Consolas" w:eastAsia="Times New Roman" w:hAnsi="Consolas" w:cs="Times New Roman"/>
+          <w:color w:val="212121"/>
+          <w:sz w:val="21"/>
+          <w:szCs w:val="21"/>
+          <w:lang w:val="tr-TR" w:eastAsia="tr-TR"/>
+        </w:rPr>
+        <w:t>P_min</w:t>
+      </w:r>
+      <w:proofErr w:type="spellEnd"/>
+      <w:r>
+        <w:rPr>
+          <w:rFonts w:ascii="Consolas" w:eastAsia="Times New Roman" w:hAnsi="Consolas" w:cs="Times New Roman"/>
+          <w:color w:val="212121"/>
+          <w:sz w:val="21"/>
+          <w:szCs w:val="21"/>
+          <w:lang w:val="tr-TR" w:eastAsia="tr-TR"/>
+        </w:rPr>
+        <w:t xml:space="preserve"> / 48</w:t>
+      </w:r>
+    </w:p>
+    <w:p>
+      <w:pPr>
+        <w:pStyle w:val="ListeParagraf"/>
+      </w:pPr>
+    </w:p>
+    <w:p>
+      <w:pPr>
+        <w:pStyle w:val="ListeParagraf"/>
+      </w:pPr>
+      <w:r>
+        <w:rPr>
+          <w:highlight w:val="yellow"/>
+        </w:rPr>
+        <w:t>Minimum load current to operate in CCM when input is 12V = 0.251mA</w:t>
+      </w:r>
+    </w:p>
+    <w:p>
+      <w:pPr>
+        <w:pStyle w:val="ListeParagraf"/>
+      </w:pPr>
+      <w:r>
+        <w:rPr>
+          <w:highlight w:val="yellow"/>
+        </w:rPr>
+        <w:t>Minimum load current to operate in CCM when input is 1</w:t>
+      </w:r>
+      <w:r>
+        <w:rPr>
+          <w:highlight w:val="yellow"/>
+        </w:rPr>
+        <w:t>8</w:t>
+      </w:r>
+      <w:r>
+        <w:rPr>
+          <w:highlight w:val="yellow"/>
+        </w:rPr>
+        <w:t>V = 0.</w:t>
+      </w:r>
+      <w:r>
+        <w:rPr>
+          <w:highlight w:val="yellow"/>
+        </w:rPr>
+        <w:t>326</w:t>
+      </w:r>
+      <w:r>
+        <w:rPr>
+          <w:highlight w:val="yellow"/>
+        </w:rPr>
+        <w:t>mA</w:t>
+      </w:r>
+    </w:p>
+    <w:p>
+      <w:pPr>
+        <w:pStyle w:val="ListeParagraf"/>
+      </w:pPr>
+    </w:p>
+    <w:p>
+      <w:pPr>
+        <w:pStyle w:val="ListeParagraf"/>
+      </w:pPr>
+      <w:r>
+        <w:t>The maximum current that can flow through transformer is calculated with code below:</w:t>
+      </w:r>
+    </w:p>
+    <w:p>
+      <w:pPr>
+        <w:shd w:val="clear" w:color="auto" w:fill="F5F5F5"/>
+        <w:spacing w:after="0" w:line="270" w:lineRule="atLeast"/>
+        <w:rPr>
+          <w:rFonts w:ascii="Consolas" w:eastAsia="Times New Roman" w:hAnsi="Consolas" w:cs="Times New Roman"/>
+          <w:color w:val="212121"/>
+          <w:sz w:val="21"/>
+          <w:szCs w:val="21"/>
+          <w:lang w:val="tr-TR" w:eastAsia="tr-TR"/>
+        </w:rPr>
+      </w:pPr>
+      <w:r>
+        <w:rPr>
+          <w:rFonts w:ascii="Consolas" w:eastAsia="Times New Roman" w:hAnsi="Consolas" w:cs="Times New Roman"/>
+          <w:color w:val="008013"/>
+          <w:sz w:val="21"/>
+          <w:szCs w:val="21"/>
+          <w:lang w:val="tr-TR" w:eastAsia="tr-TR"/>
+        </w:rPr>
+        <w:tab/>
+      </w:r>
+      <w:r>
+        <w:rPr>
+          <w:rFonts w:ascii="Consolas" w:eastAsia="Times New Roman" w:hAnsi="Consolas" w:cs="Times New Roman"/>
+          <w:color w:val="008013"/>
+          <w:sz w:val="21"/>
+          <w:szCs w:val="21"/>
+          <w:lang w:val="tr-TR" w:eastAsia="tr-TR"/>
+        </w:rPr>
+        <w:t xml:space="preserve">% </w:t>
+      </w:r>
+      <w:proofErr w:type="spellStart"/>
+      <w:r>
+        <w:rPr>
+          <w:rFonts w:ascii="Consolas" w:eastAsia="Times New Roman" w:hAnsi="Consolas" w:cs="Times New Roman"/>
+          <w:color w:val="008013"/>
+          <w:sz w:val="21"/>
+          <w:szCs w:val="21"/>
+          <w:lang w:val="tr-TR" w:eastAsia="tr-TR"/>
+        </w:rPr>
+        <w:t>max</w:t>
+      </w:r>
+      <w:proofErr w:type="spellEnd"/>
+      <w:r>
+        <w:rPr>
+          <w:rFonts w:ascii="Consolas" w:eastAsia="Times New Roman" w:hAnsi="Consolas" w:cs="Times New Roman"/>
+          <w:color w:val="008013"/>
+          <w:sz w:val="21"/>
+          <w:szCs w:val="21"/>
+          <w:lang w:val="tr-TR" w:eastAsia="tr-TR"/>
+        </w:rPr>
+        <w:t xml:space="preserve"> </w:t>
+      </w:r>
+      <w:proofErr w:type="spellStart"/>
+      <w:r>
+        <w:rPr>
+          <w:rFonts w:ascii="Consolas" w:eastAsia="Times New Roman" w:hAnsi="Consolas" w:cs="Times New Roman"/>
+          <w:color w:val="008013"/>
+          <w:sz w:val="21"/>
+          <w:szCs w:val="21"/>
+          <w:lang w:val="tr-TR" w:eastAsia="tr-TR"/>
+        </w:rPr>
+        <w:t>I_Lm</w:t>
+      </w:r>
+      <w:proofErr w:type="spellEnd"/>
+      <w:r>
+        <w:rPr>
+          <w:rFonts w:ascii="Consolas" w:eastAsia="Times New Roman" w:hAnsi="Consolas" w:cs="Times New Roman"/>
+          <w:color w:val="008013"/>
+          <w:sz w:val="21"/>
+          <w:szCs w:val="21"/>
+          <w:lang w:val="tr-TR" w:eastAsia="tr-TR"/>
+        </w:rPr>
+        <w:t xml:space="preserve"> </w:t>
+      </w:r>
+      <w:proofErr w:type="spellStart"/>
+      <w:r>
+        <w:rPr>
+          <w:rFonts w:ascii="Consolas" w:eastAsia="Times New Roman" w:hAnsi="Consolas" w:cs="Times New Roman"/>
+          <w:color w:val="008013"/>
+          <w:sz w:val="21"/>
+          <w:szCs w:val="21"/>
+          <w:lang w:val="tr-TR" w:eastAsia="tr-TR"/>
+        </w:rPr>
+        <w:t>current</w:t>
+      </w:r>
+      <w:proofErr w:type="spellEnd"/>
+      <w:r>
+        <w:rPr>
+          <w:rFonts w:ascii="Consolas" w:eastAsia="Times New Roman" w:hAnsi="Consolas" w:cs="Times New Roman"/>
+          <w:color w:val="008013"/>
+          <w:sz w:val="21"/>
+          <w:szCs w:val="21"/>
+          <w:lang w:val="tr-TR" w:eastAsia="tr-TR"/>
+        </w:rPr>
+        <w:t xml:space="preserve"> </w:t>
+      </w:r>
+      <w:proofErr w:type="spellStart"/>
+      <w:r>
+        <w:rPr>
+          <w:rFonts w:ascii="Consolas" w:eastAsia="Times New Roman" w:hAnsi="Consolas" w:cs="Times New Roman"/>
+          <w:color w:val="008013"/>
+          <w:sz w:val="21"/>
+          <w:szCs w:val="21"/>
+          <w:lang w:val="tr-TR" w:eastAsia="tr-TR"/>
+        </w:rPr>
+        <w:t>occurs</w:t>
+      </w:r>
+      <w:proofErr w:type="spellEnd"/>
+      <w:r>
+        <w:rPr>
+          <w:rFonts w:ascii="Consolas" w:eastAsia="Times New Roman" w:hAnsi="Consolas" w:cs="Times New Roman"/>
+          <w:color w:val="008013"/>
+          <w:sz w:val="21"/>
+          <w:szCs w:val="21"/>
+          <w:lang w:val="tr-TR" w:eastAsia="tr-TR"/>
+        </w:rPr>
+        <w:t xml:space="preserve"> </w:t>
+      </w:r>
+      <w:proofErr w:type="spellStart"/>
+      <w:r>
+        <w:rPr>
+          <w:rFonts w:ascii="Consolas" w:eastAsia="Times New Roman" w:hAnsi="Consolas" w:cs="Times New Roman"/>
+          <w:color w:val="008013"/>
+          <w:sz w:val="21"/>
+          <w:szCs w:val="21"/>
+          <w:lang w:val="tr-TR" w:eastAsia="tr-TR"/>
+        </w:rPr>
+        <w:t>when</w:t>
+      </w:r>
+      <w:proofErr w:type="spellEnd"/>
+      <w:r>
+        <w:rPr>
+          <w:rFonts w:ascii="Consolas" w:eastAsia="Times New Roman" w:hAnsi="Consolas" w:cs="Times New Roman"/>
+          <w:color w:val="008013"/>
+          <w:sz w:val="21"/>
+          <w:szCs w:val="21"/>
+          <w:lang w:val="tr-TR" w:eastAsia="tr-TR"/>
+        </w:rPr>
+        <w:t xml:space="preserve"> </w:t>
+      </w:r>
+      <w:proofErr w:type="spellStart"/>
+      <w:r>
+        <w:rPr>
+          <w:rFonts w:ascii="Consolas" w:eastAsia="Times New Roman" w:hAnsi="Consolas" w:cs="Times New Roman"/>
+          <w:color w:val="008013"/>
+          <w:sz w:val="21"/>
+          <w:szCs w:val="21"/>
+          <w:lang w:val="tr-TR" w:eastAsia="tr-TR"/>
+        </w:rPr>
+        <w:t>input</w:t>
+      </w:r>
+      <w:proofErr w:type="spellEnd"/>
+      <w:r>
+        <w:rPr>
+          <w:rFonts w:ascii="Consolas" w:eastAsia="Times New Roman" w:hAnsi="Consolas" w:cs="Times New Roman"/>
+          <w:color w:val="008013"/>
+          <w:sz w:val="21"/>
+          <w:szCs w:val="21"/>
+          <w:lang w:val="tr-TR" w:eastAsia="tr-TR"/>
+        </w:rPr>
+        <w:t xml:space="preserve"> </w:t>
+      </w:r>
+      <w:proofErr w:type="spellStart"/>
+      <w:r>
+        <w:rPr>
+          <w:rFonts w:ascii="Consolas" w:eastAsia="Times New Roman" w:hAnsi="Consolas" w:cs="Times New Roman"/>
+          <w:color w:val="008013"/>
+          <w:sz w:val="21"/>
+          <w:szCs w:val="21"/>
+          <w:lang w:val="tr-TR" w:eastAsia="tr-TR"/>
+        </w:rPr>
+        <w:t>voltage</w:t>
+      </w:r>
+      <w:proofErr w:type="spellEnd"/>
+      <w:r>
+        <w:rPr>
+          <w:rFonts w:ascii="Consolas" w:eastAsia="Times New Roman" w:hAnsi="Consolas" w:cs="Times New Roman"/>
+          <w:color w:val="008013"/>
+          <w:sz w:val="21"/>
+          <w:szCs w:val="21"/>
+          <w:lang w:val="tr-TR" w:eastAsia="tr-TR"/>
+        </w:rPr>
+        <w:t xml:space="preserve"> is 12V </w:t>
+      </w:r>
+      <w:proofErr w:type="spellStart"/>
+      <w:r>
+        <w:rPr>
+          <w:rFonts w:ascii="Consolas" w:eastAsia="Times New Roman" w:hAnsi="Consolas" w:cs="Times New Roman"/>
+          <w:color w:val="008013"/>
+          <w:sz w:val="21"/>
+          <w:szCs w:val="21"/>
+          <w:lang w:val="tr-TR" w:eastAsia="tr-TR"/>
+        </w:rPr>
+        <w:t>and</w:t>
+      </w:r>
+      <w:proofErr w:type="spellEnd"/>
+      <w:r>
+        <w:rPr>
+          <w:rFonts w:ascii="Consolas" w:eastAsia="Times New Roman" w:hAnsi="Consolas" w:cs="Times New Roman"/>
+          <w:color w:val="008013"/>
+          <w:sz w:val="21"/>
+          <w:szCs w:val="21"/>
+          <w:lang w:val="tr-TR" w:eastAsia="tr-TR"/>
+        </w:rPr>
+        <w:t xml:space="preserve"> at 100% </w:t>
+      </w:r>
+      <w:proofErr w:type="spellStart"/>
+      <w:r>
+        <w:rPr>
+          <w:rFonts w:ascii="Consolas" w:eastAsia="Times New Roman" w:hAnsi="Consolas" w:cs="Times New Roman"/>
+          <w:color w:val="008013"/>
+          <w:sz w:val="21"/>
+          <w:szCs w:val="21"/>
+          <w:lang w:val="tr-TR" w:eastAsia="tr-TR"/>
+        </w:rPr>
+        <w:t>load</w:t>
+      </w:r>
+      <w:proofErr w:type="spellEnd"/>
+    </w:p>
+    <w:p>
+      <w:pPr>
+        <w:shd w:val="clear" w:color="auto" w:fill="F5F5F5"/>
+        <w:spacing w:after="0" w:line="270" w:lineRule="atLeast"/>
+        <w:rPr>
+          <w:rFonts w:ascii="Consolas" w:eastAsia="Times New Roman" w:hAnsi="Consolas" w:cs="Times New Roman"/>
+          <w:color w:val="212121"/>
+          <w:sz w:val="21"/>
+          <w:szCs w:val="21"/>
+          <w:lang w:val="tr-TR" w:eastAsia="tr-TR"/>
+        </w:rPr>
+      </w:pPr>
+      <w:r>
+        <w:rPr>
+          <w:rFonts w:ascii="Consolas" w:eastAsia="Times New Roman" w:hAnsi="Consolas" w:cs="Times New Roman"/>
+          <w:color w:val="212121"/>
+          <w:sz w:val="21"/>
+          <w:szCs w:val="21"/>
+          <w:lang w:val="tr-TR" w:eastAsia="tr-TR"/>
+        </w:rPr>
+        <w:tab/>
+      </w:r>
+      <w:proofErr w:type="spellStart"/>
+      <w:r>
+        <w:rPr>
+          <w:rFonts w:ascii="Consolas" w:eastAsia="Times New Roman" w:hAnsi="Consolas" w:cs="Times New Roman"/>
+          <w:color w:val="212121"/>
+          <w:sz w:val="21"/>
+          <w:szCs w:val="21"/>
+          <w:lang w:val="tr-TR" w:eastAsia="tr-TR"/>
+        </w:rPr>
+        <w:t>Vs</w:t>
+      </w:r>
+      <w:proofErr w:type="spellEnd"/>
+      <w:r>
+        <w:rPr>
+          <w:rFonts w:ascii="Consolas" w:eastAsia="Times New Roman" w:hAnsi="Consolas" w:cs="Times New Roman"/>
+          <w:color w:val="212121"/>
+          <w:sz w:val="21"/>
+          <w:szCs w:val="21"/>
+          <w:lang w:val="tr-TR" w:eastAsia="tr-TR"/>
+        </w:rPr>
+        <w:t xml:space="preserve"> = 12; D = 0.366; </w:t>
+      </w:r>
+    </w:p>
+    <w:p>
+      <w:pPr>
+        <w:shd w:val="clear" w:color="auto" w:fill="F5F5F5"/>
+        <w:spacing w:after="0" w:line="270" w:lineRule="atLeast"/>
+        <w:rPr>
+          <w:rFonts w:ascii="Consolas" w:eastAsia="Times New Roman" w:hAnsi="Consolas" w:cs="Times New Roman"/>
+          <w:color w:val="212121"/>
+          <w:sz w:val="21"/>
+          <w:szCs w:val="21"/>
+          <w:lang w:val="tr-TR" w:eastAsia="tr-TR"/>
+        </w:rPr>
+      </w:pPr>
+      <w:r>
+        <w:rPr>
+          <w:rFonts w:ascii="Consolas" w:eastAsia="Times New Roman" w:hAnsi="Consolas" w:cs="Times New Roman"/>
+          <w:color w:val="212121"/>
+          <w:sz w:val="21"/>
+          <w:szCs w:val="21"/>
+          <w:lang w:val="tr-TR" w:eastAsia="tr-TR"/>
+        </w:rPr>
+        <w:tab/>
+      </w:r>
+      <w:proofErr w:type="spellStart"/>
+      <w:proofErr w:type="gramStart"/>
+      <w:r>
+        <w:rPr>
+          <w:rFonts w:ascii="Consolas" w:eastAsia="Times New Roman" w:hAnsi="Consolas" w:cs="Times New Roman"/>
+          <w:color w:val="212121"/>
+          <w:sz w:val="21"/>
+          <w:szCs w:val="21"/>
+          <w:lang w:val="tr-TR" w:eastAsia="tr-TR"/>
+        </w:rPr>
+        <w:t>turnsRatio</w:t>
+      </w:r>
+      <w:proofErr w:type="spellEnd"/>
+      <w:proofErr w:type="gramEnd"/>
+      <w:r>
+        <w:rPr>
+          <w:rFonts w:ascii="Consolas" w:eastAsia="Times New Roman" w:hAnsi="Consolas" w:cs="Times New Roman"/>
+          <w:color w:val="212121"/>
+          <w:sz w:val="21"/>
+          <w:szCs w:val="21"/>
+          <w:lang w:val="tr-TR" w:eastAsia="tr-TR"/>
+        </w:rPr>
+        <w:t xml:space="preserve"> = 6.92; R = 48;</w:t>
+      </w:r>
+    </w:p>
+    <w:p>
+      <w:pPr>
+        <w:shd w:val="clear" w:color="auto" w:fill="F5F5F5"/>
+        <w:spacing w:after="0" w:line="270" w:lineRule="atLeast"/>
+        <w:rPr>
+          <w:rFonts w:ascii="Consolas" w:eastAsia="Times New Roman" w:hAnsi="Consolas" w:cs="Times New Roman"/>
+          <w:color w:val="212121"/>
+          <w:sz w:val="21"/>
+          <w:szCs w:val="21"/>
+          <w:lang w:val="tr-TR" w:eastAsia="tr-TR"/>
+        </w:rPr>
+      </w:pPr>
+      <w:r>
+        <w:rPr>
+          <w:rFonts w:ascii="Consolas" w:eastAsia="Times New Roman" w:hAnsi="Consolas" w:cs="Times New Roman"/>
+          <w:color w:val="212121"/>
+          <w:sz w:val="21"/>
+          <w:szCs w:val="21"/>
+          <w:lang w:val="tr-TR" w:eastAsia="tr-TR"/>
+        </w:rPr>
+        <w:tab/>
+      </w:r>
+      <w:proofErr w:type="spellStart"/>
+      <w:proofErr w:type="gramStart"/>
+      <w:r>
+        <w:rPr>
+          <w:rFonts w:ascii="Consolas" w:eastAsia="Times New Roman" w:hAnsi="Consolas" w:cs="Times New Roman"/>
+          <w:color w:val="212121"/>
+          <w:sz w:val="21"/>
+          <w:szCs w:val="21"/>
+          <w:lang w:val="tr-TR" w:eastAsia="tr-TR"/>
+        </w:rPr>
+        <w:t>deltaI</w:t>
+      </w:r>
+      <w:proofErr w:type="gramEnd"/>
+      <w:r>
+        <w:rPr>
+          <w:rFonts w:ascii="Consolas" w:eastAsia="Times New Roman" w:hAnsi="Consolas" w:cs="Times New Roman"/>
+          <w:color w:val="212121"/>
+          <w:sz w:val="21"/>
+          <w:szCs w:val="21"/>
+          <w:lang w:val="tr-TR" w:eastAsia="tr-TR"/>
+        </w:rPr>
+        <w:t>_lm</w:t>
+      </w:r>
+      <w:proofErr w:type="spellEnd"/>
+      <w:r>
+        <w:rPr>
+          <w:rFonts w:ascii="Consolas" w:eastAsia="Times New Roman" w:hAnsi="Consolas" w:cs="Times New Roman"/>
+          <w:color w:val="212121"/>
+          <w:sz w:val="21"/>
+          <w:szCs w:val="21"/>
+          <w:lang w:val="tr-TR" w:eastAsia="tr-TR"/>
+        </w:rPr>
+        <w:t xml:space="preserve"> = </w:t>
+      </w:r>
+      <w:proofErr w:type="spellStart"/>
+      <w:r>
+        <w:rPr>
+          <w:rFonts w:ascii="Consolas" w:eastAsia="Times New Roman" w:hAnsi="Consolas" w:cs="Times New Roman"/>
+          <w:color w:val="212121"/>
+          <w:sz w:val="21"/>
+          <w:szCs w:val="21"/>
+          <w:lang w:val="tr-TR" w:eastAsia="tr-TR"/>
+        </w:rPr>
+        <w:t>Vs</w:t>
+      </w:r>
+      <w:proofErr w:type="spellEnd"/>
+      <w:r>
+        <w:rPr>
+          <w:rFonts w:ascii="Consolas" w:eastAsia="Times New Roman" w:hAnsi="Consolas" w:cs="Times New Roman"/>
+          <w:color w:val="212121"/>
+          <w:sz w:val="21"/>
+          <w:szCs w:val="21"/>
+          <w:lang w:val="tr-TR" w:eastAsia="tr-TR"/>
+        </w:rPr>
+        <w:t>*D/(</w:t>
+      </w:r>
+      <w:proofErr w:type="spellStart"/>
+      <w:r>
+        <w:rPr>
+          <w:rFonts w:ascii="Consolas" w:eastAsia="Times New Roman" w:hAnsi="Consolas" w:cs="Times New Roman"/>
+          <w:color w:val="212121"/>
+          <w:sz w:val="21"/>
+          <w:szCs w:val="21"/>
+          <w:lang w:val="tr-TR" w:eastAsia="tr-TR"/>
+        </w:rPr>
+        <w:t>Lm</w:t>
+      </w:r>
+      <w:proofErr w:type="spellEnd"/>
+      <w:r>
+        <w:rPr>
+          <w:rFonts w:ascii="Consolas" w:eastAsia="Times New Roman" w:hAnsi="Consolas" w:cs="Times New Roman"/>
+          <w:color w:val="212121"/>
+          <w:sz w:val="21"/>
+          <w:szCs w:val="21"/>
+          <w:lang w:val="tr-TR" w:eastAsia="tr-TR"/>
+        </w:rPr>
+        <w:t>*</w:t>
+      </w:r>
+      <w:proofErr w:type="spellStart"/>
+      <w:r>
+        <w:rPr>
+          <w:rFonts w:ascii="Consolas" w:eastAsia="Times New Roman" w:hAnsi="Consolas" w:cs="Times New Roman"/>
+          <w:color w:val="212121"/>
+          <w:sz w:val="21"/>
+          <w:szCs w:val="21"/>
+          <w:lang w:val="tr-TR" w:eastAsia="tr-TR"/>
+        </w:rPr>
+        <w:t>f_sw</w:t>
+      </w:r>
+      <w:proofErr w:type="spellEnd"/>
+      <w:r>
+        <w:rPr>
+          <w:rFonts w:ascii="Consolas" w:eastAsia="Times New Roman" w:hAnsi="Consolas" w:cs="Times New Roman"/>
+          <w:color w:val="212121"/>
+          <w:sz w:val="21"/>
+          <w:szCs w:val="21"/>
+          <w:lang w:val="tr-TR" w:eastAsia="tr-TR"/>
+        </w:rPr>
+        <w:t>);</w:t>
+      </w:r>
+    </w:p>
+    <w:p>
+      <w:pPr>
+        <w:shd w:val="clear" w:color="auto" w:fill="F5F5F5"/>
+        <w:spacing w:after="0" w:line="270" w:lineRule="atLeast"/>
+        <w:rPr>
+          <w:rFonts w:ascii="Consolas" w:eastAsia="Times New Roman" w:hAnsi="Consolas" w:cs="Times New Roman"/>
+          <w:color w:val="212121"/>
+          <w:sz w:val="21"/>
+          <w:szCs w:val="21"/>
+          <w:lang w:val="tr-TR" w:eastAsia="tr-TR"/>
+        </w:rPr>
+      </w:pPr>
+      <w:r>
+        <w:rPr>
+          <w:rFonts w:ascii="Consolas" w:eastAsia="Times New Roman" w:hAnsi="Consolas" w:cs="Times New Roman"/>
+          <w:color w:val="212121"/>
+          <w:sz w:val="21"/>
+          <w:szCs w:val="21"/>
+          <w:lang w:val="tr-TR" w:eastAsia="tr-TR"/>
+        </w:rPr>
+        <w:tab/>
+      </w:r>
+      <w:proofErr w:type="spellStart"/>
+      <w:r>
+        <w:rPr>
+          <w:rFonts w:ascii="Consolas" w:eastAsia="Times New Roman" w:hAnsi="Consolas" w:cs="Times New Roman"/>
+          <w:color w:val="212121"/>
+          <w:sz w:val="21"/>
+          <w:szCs w:val="21"/>
+          <w:lang w:val="tr-TR" w:eastAsia="tr-TR"/>
+        </w:rPr>
+        <w:t>P_out</w:t>
+      </w:r>
+      <w:proofErr w:type="spellEnd"/>
+      <w:r>
+        <w:rPr>
+          <w:rFonts w:ascii="Consolas" w:eastAsia="Times New Roman" w:hAnsi="Consolas" w:cs="Times New Roman"/>
+          <w:color w:val="212121"/>
+          <w:sz w:val="21"/>
+          <w:szCs w:val="21"/>
+          <w:lang w:val="tr-TR" w:eastAsia="tr-TR"/>
+        </w:rPr>
+        <w:t xml:space="preserve"> = Vs^2 * D^2 * turnsRatio^2 / ((1-</w:t>
+      </w:r>
+      <w:proofErr w:type="gramStart"/>
+      <w:r>
+        <w:rPr>
+          <w:rFonts w:ascii="Consolas" w:eastAsia="Times New Roman" w:hAnsi="Consolas" w:cs="Times New Roman"/>
+          <w:color w:val="212121"/>
+          <w:sz w:val="21"/>
+          <w:szCs w:val="21"/>
+          <w:lang w:val="tr-TR" w:eastAsia="tr-TR"/>
+        </w:rPr>
+        <w:t>D)^</w:t>
+      </w:r>
+      <w:proofErr w:type="gramEnd"/>
+      <w:r>
+        <w:rPr>
+          <w:rFonts w:ascii="Consolas" w:eastAsia="Times New Roman" w:hAnsi="Consolas" w:cs="Times New Roman"/>
+          <w:color w:val="212121"/>
+          <w:sz w:val="21"/>
+          <w:szCs w:val="21"/>
+          <w:lang w:val="tr-TR" w:eastAsia="tr-TR"/>
+        </w:rPr>
+        <w:t>2 * R);</w:t>
+      </w:r>
+    </w:p>
+    <w:p>
+      <w:pPr>
+        <w:shd w:val="clear" w:color="auto" w:fill="F5F5F5"/>
+        <w:spacing w:after="150" w:line="270" w:lineRule="atLeast"/>
+        <w:rPr>
+          <w:rFonts w:ascii="Consolas" w:eastAsia="Times New Roman" w:hAnsi="Consolas" w:cs="Times New Roman"/>
+          <w:color w:val="212121"/>
+          <w:sz w:val="21"/>
+          <w:szCs w:val="21"/>
+          <w:lang w:val="tr-TR" w:eastAsia="tr-TR"/>
+        </w:rPr>
+      </w:pPr>
+      <w:r>
+        <w:rPr>
+          <w:rFonts w:ascii="Consolas" w:eastAsia="Times New Roman" w:hAnsi="Consolas" w:cs="Times New Roman"/>
+          <w:color w:val="212121"/>
+          <w:sz w:val="21"/>
+          <w:szCs w:val="21"/>
+          <w:lang w:val="tr-TR" w:eastAsia="tr-TR"/>
+        </w:rPr>
+        <w:tab/>
+      </w:r>
+      <w:proofErr w:type="spellStart"/>
+      <w:r>
+        <w:rPr>
+          <w:rFonts w:ascii="Consolas" w:eastAsia="Times New Roman" w:hAnsi="Consolas" w:cs="Times New Roman"/>
+          <w:color w:val="212121"/>
+          <w:sz w:val="21"/>
+          <w:szCs w:val="21"/>
+          <w:lang w:val="tr-TR" w:eastAsia="tr-TR"/>
+        </w:rPr>
+        <w:t>I_Lm_max</w:t>
+      </w:r>
+      <w:proofErr w:type="spellEnd"/>
+      <w:r>
+        <w:rPr>
+          <w:rFonts w:ascii="Consolas" w:eastAsia="Times New Roman" w:hAnsi="Consolas" w:cs="Times New Roman"/>
+          <w:color w:val="212121"/>
+          <w:sz w:val="21"/>
+          <w:szCs w:val="21"/>
+          <w:lang w:val="tr-TR" w:eastAsia="tr-TR"/>
+        </w:rPr>
+        <w:t xml:space="preserve"> = </w:t>
+      </w:r>
+      <w:proofErr w:type="spellStart"/>
+      <w:r>
+        <w:rPr>
+          <w:rFonts w:ascii="Consolas" w:eastAsia="Times New Roman" w:hAnsi="Consolas" w:cs="Times New Roman"/>
+          <w:color w:val="212121"/>
+          <w:sz w:val="21"/>
+          <w:szCs w:val="21"/>
+          <w:lang w:val="tr-TR" w:eastAsia="tr-TR"/>
+        </w:rPr>
+        <w:t>deltaI_lm</w:t>
+      </w:r>
+      <w:proofErr w:type="spellEnd"/>
+      <w:r>
+        <w:rPr>
+          <w:rFonts w:ascii="Consolas" w:eastAsia="Times New Roman" w:hAnsi="Consolas" w:cs="Times New Roman"/>
+          <w:color w:val="212121"/>
+          <w:sz w:val="21"/>
+          <w:szCs w:val="21"/>
+          <w:lang w:val="tr-TR" w:eastAsia="tr-TR"/>
+        </w:rPr>
+        <w:t xml:space="preserve">/2 + </w:t>
+      </w:r>
+      <w:proofErr w:type="spellStart"/>
+      <w:r>
+        <w:rPr>
+          <w:rFonts w:ascii="Consolas" w:eastAsia="Times New Roman" w:hAnsi="Consolas" w:cs="Times New Roman"/>
+          <w:color w:val="212121"/>
+          <w:sz w:val="21"/>
+          <w:szCs w:val="21"/>
+          <w:lang w:val="tr-TR" w:eastAsia="tr-TR"/>
+        </w:rPr>
+        <w:t>P_out</w:t>
+      </w:r>
+      <w:proofErr w:type="spellEnd"/>
+      <w:r>
+        <w:rPr>
+          <w:rFonts w:ascii="Consolas" w:eastAsia="Times New Roman" w:hAnsi="Consolas" w:cs="Times New Roman"/>
+          <w:color w:val="212121"/>
+          <w:sz w:val="21"/>
+          <w:szCs w:val="21"/>
+          <w:lang w:val="tr-TR" w:eastAsia="tr-TR"/>
+        </w:rPr>
+        <w:t>/(</w:t>
+      </w:r>
+      <w:proofErr w:type="spellStart"/>
+      <w:r>
+        <w:rPr>
+          <w:rFonts w:ascii="Consolas" w:eastAsia="Times New Roman" w:hAnsi="Consolas" w:cs="Times New Roman"/>
+          <w:color w:val="212121"/>
+          <w:sz w:val="21"/>
+          <w:szCs w:val="21"/>
+          <w:lang w:val="tr-TR" w:eastAsia="tr-TR"/>
+        </w:rPr>
+        <w:t>Vs</w:t>
+      </w:r>
+      <w:proofErr w:type="spellEnd"/>
+      <w:r>
+        <w:rPr>
+          <w:rFonts w:ascii="Consolas" w:eastAsia="Times New Roman" w:hAnsi="Consolas" w:cs="Times New Roman"/>
+          <w:color w:val="212121"/>
+          <w:sz w:val="21"/>
+          <w:szCs w:val="21"/>
+          <w:lang w:val="tr-TR" w:eastAsia="tr-TR"/>
+        </w:rPr>
+        <w:t>*D)</w:t>
+      </w:r>
+    </w:p>
+    <w:p>
+      <w:pPr>
+        <w:pStyle w:val="ListeParagraf"/>
+      </w:pPr>
+      <w:r>
+        <w:rPr>
+          <w:highlight w:val="yellow"/>
+        </w:rPr>
+        <w:t xml:space="preserve">Current can </w:t>
+      </w:r>
+      <w:proofErr w:type="gramStart"/>
+      <w:r>
+        <w:rPr>
+          <w:highlight w:val="yellow"/>
+        </w:rPr>
+        <w:t>rise up</w:t>
+      </w:r>
+      <w:proofErr w:type="gramEnd"/>
+      <w:r>
+        <w:rPr>
+          <w:highlight w:val="yellow"/>
+        </w:rPr>
+        <w:t xml:space="preserve"> to the 13.645A</w:t>
+      </w:r>
+      <w:r>
+        <w:t xml:space="preserve"> while converter is working with 100% load and 12V input voltage.</w:t>
+      </w:r>
+    </w:p>
+    <w:p>
+      <w:pPr>
+        <w:pStyle w:val="ListeParagraf"/>
+        <w:numPr>
+          <w:ilvl w:val="0"/>
+          <w:numId w:val="20"/>
+        </w:numPr>
+        <w:spacing w:after="0"/>
+      </w:pPr>
+    </w:p>
+    <w:p>
+      <w:pPr>
+        <w:pStyle w:val="ListeParagraf"/>
+        <w:spacing w:after="120"/>
+      </w:pPr>
+    </w:p>
+    <w:p>
+      <w:pPr>
+        <w:pStyle w:val="ListeParagraf"/>
+        <w:keepNext/>
+        <w:spacing w:after="0"/>
+        <w:ind w:left="0"/>
+        <w:jc w:val="center"/>
+      </w:pPr>
+      <w:r>
+        <w:rPr>
+          <w:noProof/>
+        </w:rPr>
+        <w:drawing>
+          <wp:inline distT="0" distB="0" distL="0" distR="0" wp14:anchorId="04038A2C" wp14:editId="0CC8888C">
+            <wp:extent cx="5676900" cy="2580738"/>
+            <wp:effectExtent l="0" t="0" r="0" b="0"/>
+            <wp:docPr id="1284037797" name="Resim 1" descr="diyagram, şematik içeren bir resim&#10;&#10;Açıklama otomatik olarak oluşturuldu"/>
+            <wp:cNvGraphicFramePr>
+              <a:graphicFrameLocks xmlns:a="http://schemas.openxmlformats.org/drawingml/2006/main" noChangeAspect="1"/>
+            </wp:cNvGraphicFramePr>
+            <a:graphic xmlns:a="http://schemas.openxmlformats.org/drawingml/2006/main">
+              <a:graphicData uri="http://schemas.openxmlformats.org/drawingml/2006/picture">
+                <pic:pic xmlns:pic="http://schemas.openxmlformats.org/drawingml/2006/picture">
+                  <pic:nvPicPr>
+                    <pic:cNvPr id="1284037797" name="Resim 1" descr="diyagram, şematik içeren bir resim&#10;&#10;Açıklama otomatik olarak oluşturuldu"/>
+                    <pic:cNvPicPr/>
+                  </pic:nvPicPr>
+                  <pic:blipFill>
+                    <a:blip r:embed="rId19"/>
+                    <a:stretch>
+                      <a:fillRect/>
+                    </a:stretch>
+                  </pic:blipFill>
+                  <pic:spPr>
+                    <a:xfrm>
+                      <a:off x="0" y="0"/>
+                      <a:ext cx="5676900" cy="2580738"/>
+                    </a:xfrm>
+                    <a:prstGeom prst="rect">
+                      <a:avLst/>
+                    </a:prstGeom>
+                  </pic:spPr>
+                </pic:pic>
+              </a:graphicData>
+            </a:graphic>
+          </wp:inline>
+        </w:drawing>
+      </w:r>
+    </w:p>
+    <w:p>
+      <w:pPr>
+        <w:pStyle w:val="ResimYazs"/>
+      </w:pPr>
+      <w:r>
+        <w:t xml:space="preserve">Figure </w:t>
+      </w:r>
+      <w:fldSimple w:instr=" SEQ Figure \* ARABIC ">
+        <w:r>
+          <w:rPr>
+            <w:noProof/>
+          </w:rPr>
+          <w:t>11</w:t>
+        </w:r>
+      </w:fldSimple>
+      <w:r>
+        <w:t>: Simulation of the converter with parasitic elements of transformer and switching device.</w:t>
+      </w:r>
+    </w:p>
+    <w:p>
+      <w:pPr>
         <w:pStyle w:val="Balk1"/>
       </w:pPr>
       <w:bookmarkStart w:id="3" w:name="_Toc133878992"/>
       <w:r>
+        <w:rPr>
+          <w:noProof/>
+        </w:rPr>
         <w:lastRenderedPageBreak/>
+        <w:drawing>
+          <wp:inline distT="0" distB="0" distL="0" distR="0" wp14:anchorId="2D9D9DFF" wp14:editId="38F7D245">
+            <wp:extent cx="5962650" cy="3686175"/>
+            <wp:effectExtent l="0" t="0" r="0" b="9525"/>
+            <wp:docPr id="1028848355" name="Resim 2"/>
+            <wp:cNvGraphicFramePr>
+              <a:graphicFrameLocks xmlns:a="http://schemas.openxmlformats.org/drawingml/2006/main" noChangeAspect="1"/>
+            </wp:cNvGraphicFramePr>
+            <a:graphic xmlns:a="http://schemas.openxmlformats.org/drawingml/2006/main">
+              <a:graphicData uri="http://schemas.openxmlformats.org/drawingml/2006/picture">
+                <pic:pic xmlns:pic="http://schemas.openxmlformats.org/drawingml/2006/picture">
+                  <pic:nvPicPr>
+                    <pic:cNvPr id="0" name="Picture 2"/>
+                    <pic:cNvPicPr>
+                      <a:picLocks noChangeAspect="1" noChangeArrowheads="1"/>
+                    </pic:cNvPicPr>
+                  </pic:nvPicPr>
+                  <pic:blipFill>
+                    <a:blip r:embed="rId20" cstate="print">
+                      <a:extLst>
+                        <a:ext uri="{28A0092B-C50C-407E-A947-70E740481C1C}">
+                          <a14:useLocalDpi xmlns:a14="http://schemas.microsoft.com/office/drawing/2010/main" val="0"/>
+                        </a:ext>
+                      </a:extLst>
+                    </a:blip>
+                    <a:srcRect/>
+                    <a:stretch>
+                      <a:fillRect/>
+                    </a:stretch>
+                  </pic:blipFill>
+                  <pic:spPr bwMode="auto">
+                    <a:xfrm>
+                      <a:off x="0" y="0"/>
+                      <a:ext cx="5962650" cy="3686175"/>
+                    </a:xfrm>
+                    <a:prstGeom prst="rect">
+                      <a:avLst/>
+                    </a:prstGeom>
+                    <a:noFill/>
+                    <a:ln>
+                      <a:noFill/>
+                    </a:ln>
+                  </pic:spPr>
+                </pic:pic>
+              </a:graphicData>
+            </a:graphic>
+          </wp:inline>
+        </w:drawing>
+      </w:r>
+    </w:p>
+    <w:p>
+      <w:pPr>
+        <w:pStyle w:val="ResimYazs"/>
+      </w:pPr>
+      <w:r>
+        <w:t xml:space="preserve">Figure </w:t>
+      </w:r>
+      <w:fldSimple w:instr=" SEQ Figure \* ARABIC ">
+        <w:r>
+          <w:rPr>
+            <w:noProof/>
+          </w:rPr>
+          <w:t>12</w:t>
+        </w:r>
+      </w:fldSimple>
+      <w:r>
+        <w:t>: Voltage and current waveforms of MOSFET with parasitic elements.</w:t>
+      </w:r>
+    </w:p>
+    <w:p>
+      <w:r>
+        <w:t>In figure 12</w:t>
+      </w:r>
+      <w:proofErr w:type="gramStart"/>
+      <w:r>
+        <w:t>, it can be seen that, due</w:t>
+      </w:r>
+      <w:proofErr w:type="gramEnd"/>
+      <w:r>
+        <w:t xml:space="preserve"> to parasitic inductances, there are voltage spikes on MOSFET while switching. Because of leakage inductance, snubber must be used to discharge the leakage inductance. Snubber design is taken from the recommended design of </w:t>
+      </w:r>
+      <w:proofErr w:type="spellStart"/>
+      <w:r>
+        <w:t>Webench</w:t>
+      </w:r>
+      <w:proofErr w:type="spellEnd"/>
+      <w:r>
+        <w:t>.</w:t>
+      </w:r>
+    </w:p>
+    <w:p>
+      <w:pPr>
+        <w:pStyle w:val="Balk1"/>
+      </w:pPr>
+      <w:r>
         <w:t>Complete Simulations</w:t>
       </w:r>
       <w:bookmarkEnd w:id="3"/>
@@ -7392,10 +8901,10 @@
     <w:p/>
     <w:p/>
     <w:sectPr>
-      <w:headerReference w:type="even" r:id="rId19"/>
-      <w:footerReference w:type="even" r:id="rId20"/>
-      <w:headerReference w:type="first" r:id="rId21"/>
-      <w:footerReference w:type="first" r:id="rId22"/>
+      <w:headerReference w:type="even" r:id="rId21"/>
+      <w:footerReference w:type="even" r:id="rId22"/>
+      <w:headerReference w:type="first" r:id="rId23"/>
+      <w:footerReference w:type="first" r:id="rId24"/>
       <w:pgSz w:w="12240" w:h="15840"/>
       <w:pgMar w:top="1417" w:right="1417" w:bottom="1417" w:left="1417" w:header="708" w:footer="708" w:gutter="0"/>
       <w:cols w:space="708"/>
@@ -10735,6 +12244,40 @@
       <w:bCs/>
     </w:rPr>
   </w:style>
+  <w:style w:type="character" w:customStyle="1" w:styleId="s0296ef4b0">
+    <w:name w:val="s0296ef4b0"/>
+    <w:basedOn w:val="VarsaylanParagrafYazTipi"/>
+    <w:rsid w:val="00276B18"/>
+  </w:style>
+  <w:style w:type="character" w:customStyle="1" w:styleId="s0296ef4b41">
+    <w:name w:val="s0296ef4b41"/>
+    <w:basedOn w:val="VarsaylanParagrafYazTipi"/>
+    <w:rsid w:val="00276B18"/>
+    <w:rPr>
+      <w:strike w:val="0"/>
+      <w:dstrike w:val="0"/>
+      <w:color w:val="008013"/>
+      <w:u w:val="none"/>
+      <w:effect w:val="none"/>
+    </w:rPr>
+  </w:style>
+  <w:style w:type="character" w:customStyle="1" w:styleId="sacb8832341">
+    <w:name w:val="sacb8832341"/>
+    <w:basedOn w:val="VarsaylanParagrafYazTipi"/>
+    <w:rsid w:val="00BE7714"/>
+    <w:rPr>
+      <w:strike w:val="0"/>
+      <w:dstrike w:val="0"/>
+      <w:color w:val="008013"/>
+      <w:u w:val="none"/>
+      <w:effect w:val="none"/>
+    </w:rPr>
+  </w:style>
+  <w:style w:type="character" w:customStyle="1" w:styleId="sacb883230">
+    <w:name w:val="sacb883230"/>
+    <w:basedOn w:val="VarsaylanParagrafYazTipi"/>
+    <w:rsid w:val="00BE7714"/>
+  </w:style>
 </w:styles>
 </file>
 
@@ -11034,28 +12577,28 @@
 </file>
 
 <file path=customXml/item1.xml><?xml version="1.0" encoding="utf-8"?>
+<b:Sources xmlns:b="http://schemas.openxmlformats.org/officeDocument/2006/bibliography" xmlns="http://schemas.openxmlformats.org/officeDocument/2006/bibliography" SelectedStyle="\IEEE2006OfficeOnline.xsl" StyleName="IEEE" Version="2006"/>
+</file>
+
+<file path=customXml/item2.xml><?xml version="1.0" encoding="utf-8"?>
 <sisl xmlns:xsd="http://www.w3.org/2001/XMLSchema" xmlns:xsi="http://www.w3.org/2001/XMLSchema-instance" xmlns="http://www.boldonjames.com/2008/01/sie/internal/label" sislVersion="0" policy="3b2a402a-7aa0-470f-8732-c65458ab17ee" origin="userSelected">
   <element uid="d4613254-63f1-4b12-8c89-ea1ca2a88f12" value=""/>
 </sisl>
 </file>
 
-<file path=customXml/item2.xml><?xml version="1.0" encoding="utf-8"?>
-<b:Sources xmlns:b="http://schemas.openxmlformats.org/officeDocument/2006/bibliography" xmlns="http://schemas.openxmlformats.org/officeDocument/2006/bibliography" SelectedStyle="\IEEE2006OfficeOnline.xsl" StyleName="IEEE" Version="2006"/>
+<file path=customXml/itemProps1.xml><?xml version="1.0" encoding="utf-8"?>
+<ds:datastoreItem xmlns:ds="http://schemas.openxmlformats.org/officeDocument/2006/customXml" ds:itemID="{106BD1E9-EA3A-49D4-A13D-40BE7BF9048C}">
+  <ds:schemaRefs>
+    <ds:schemaRef ds:uri="http://schemas.openxmlformats.org/officeDocument/2006/bibliography"/>
+  </ds:schemaRefs>
+</ds:datastoreItem>
 </file>
 
-<file path=customXml/itemProps1.xml><?xml version="1.0" encoding="utf-8"?>
+<file path=customXml/itemProps2.xml><?xml version="1.0" encoding="utf-8"?>
 <ds:datastoreItem xmlns:ds="http://schemas.openxmlformats.org/officeDocument/2006/customXml" ds:itemID="{8025D708-1C28-4D7B-8D2C-9A6FEE2045BE}">
   <ds:schemaRefs>
     <ds:schemaRef ds:uri="http://www.w3.org/2001/XMLSchema"/>
     <ds:schemaRef ds:uri="http://www.boldonjames.com/2008/01/sie/internal/label"/>
   </ds:schemaRefs>
 </ds:datastoreItem>
-</file>
-
-<file path=customXml/itemProps2.xml><?xml version="1.0" encoding="utf-8"?>
-<ds:datastoreItem xmlns:ds="http://schemas.openxmlformats.org/officeDocument/2006/customXml" ds:itemID="{106BD1E9-EA3A-49D4-A13D-40BE7BF9048C}">
-  <ds:schemaRefs>
-    <ds:schemaRef ds:uri="http://schemas.openxmlformats.org/officeDocument/2006/bibliography"/>
-  </ds:schemaRefs>
-</ds:datastoreItem>
 </file>
</xml_diff>

<commit_message>
Part f is added.
</commit_message>
<xml_diff>
--- a/1_Report.docx
+++ b/1_Report.docx
@@ -7988,31 +7988,7 @@
         <w:rPr>
           <w:highlight w:val="yellow"/>
         </w:rPr>
-        <w:t>Minimum load current to operate in CCM when input is 1</w:t>
-      </w:r>
-      <w:r>
-        <w:rPr>
-          <w:highlight w:val="yellow"/>
-        </w:rPr>
-        <w:t>8</w:t>
-      </w:r>
-      <w:r>
-        <w:rPr>
-          <w:highlight w:val="yellow"/>
-        </w:rPr>
-        <w:t>V = 0.</w:t>
-      </w:r>
-      <w:r>
-        <w:rPr>
-          <w:highlight w:val="yellow"/>
-        </w:rPr>
-        <w:t>326</w:t>
-      </w:r>
-      <w:r>
-        <w:rPr>
-          <w:highlight w:val="yellow"/>
-        </w:rPr>
-        <w:t>mA</w:t>
+        <w:t>Minimum load current to operate in CCM when input is 18V = 0.326mA</w:t>
       </w:r>
     </w:p>
     <w:p>
@@ -8834,6 +8810,9 @@
       </w:r>
     </w:p>
     <w:p>
+      <w:pPr>
+        <w:spacing w:after="120"/>
+      </w:pPr>
       <w:r>
         <w:t>In figure 12</w:t>
       </w:r>
@@ -8856,9 +8835,801 @@
     </w:p>
     <w:p>
       <w:pPr>
+        <w:pStyle w:val="ListeParagraf"/>
+        <w:numPr>
+          <w:ilvl w:val="0"/>
+          <w:numId w:val="20"/>
+        </w:numPr>
+        <w:spacing w:after="120"/>
+      </w:pPr>
+    </w:p>
+    <w:p>
+      <w:pPr>
+        <w:spacing w:after="120"/>
+      </w:pPr>
+      <w:r>
+        <w:t>The flyback converter is simulated with parasitic elements and non-ideal switching devices as shown in Figure 13.</w:t>
+      </w:r>
+    </w:p>
+    <w:p>
+      <w:pPr>
+        <w:keepNext/>
+        <w:spacing w:after="0"/>
+        <w:jc w:val="center"/>
+      </w:pPr>
+      <w:r>
+        <w:rPr>
+          <w:noProof/>
+        </w:rPr>
+        <w:drawing>
+          <wp:inline distT="0" distB="0" distL="0" distR="0" wp14:anchorId="15A191FB" wp14:editId="556EC977">
+            <wp:extent cx="5457825" cy="2789945"/>
+            <wp:effectExtent l="0" t="0" r="0" b="0"/>
+            <wp:docPr id="453781518" name="Resim 1"/>
+            <wp:cNvGraphicFramePr>
+              <a:graphicFrameLocks xmlns:a="http://schemas.openxmlformats.org/drawingml/2006/main" noChangeAspect="1"/>
+            </wp:cNvGraphicFramePr>
+            <a:graphic xmlns:a="http://schemas.openxmlformats.org/drawingml/2006/main">
+              <a:graphicData uri="http://schemas.openxmlformats.org/drawingml/2006/picture">
+                <pic:pic xmlns:pic="http://schemas.openxmlformats.org/drawingml/2006/picture">
+                  <pic:nvPicPr>
+                    <pic:cNvPr id="0" name="Picture 1"/>
+                    <pic:cNvPicPr>
+                      <a:picLocks noChangeAspect="1" noChangeArrowheads="1"/>
+                    </pic:cNvPicPr>
+                  </pic:nvPicPr>
+                  <pic:blipFill>
+                    <a:blip r:embed="rId21" cstate="print">
+                      <a:extLst>
+                        <a:ext uri="{28A0092B-C50C-407E-A947-70E740481C1C}">
+                          <a14:useLocalDpi xmlns:a14="http://schemas.microsoft.com/office/drawing/2010/main" val="0"/>
+                        </a:ext>
+                      </a:extLst>
+                    </a:blip>
+                    <a:srcRect/>
+                    <a:stretch>
+                      <a:fillRect/>
+                    </a:stretch>
+                  </pic:blipFill>
+                  <pic:spPr bwMode="auto">
+                    <a:xfrm>
+                      <a:off x="0" y="0"/>
+                      <a:ext cx="5476334" cy="2799406"/>
+                    </a:xfrm>
+                    <a:prstGeom prst="rect">
+                      <a:avLst/>
+                    </a:prstGeom>
+                    <a:noFill/>
+                    <a:ln>
+                      <a:noFill/>
+                    </a:ln>
+                  </pic:spPr>
+                </pic:pic>
+              </a:graphicData>
+            </a:graphic>
+          </wp:inline>
+        </w:drawing>
+      </w:r>
+    </w:p>
+    <w:p>
+      <w:pPr>
+        <w:pStyle w:val="ResimYazs"/>
+      </w:pPr>
+      <w:r>
+        <w:t xml:space="preserve">Figure </w:t>
+      </w:r>
+      <w:fldSimple w:instr=" SEQ Figure \* ARABIC ">
+        <w:r>
+          <w:rPr>
+            <w:noProof/>
+          </w:rPr>
+          <w:t>13</w:t>
+        </w:r>
+      </w:fldSimple>
+      <w:r>
+        <w:t>: Simulation design for efficiency test.</w:t>
+      </w:r>
+    </w:p>
+    <w:p>
+      <w:pPr>
+        <w:keepNext/>
+        <w:spacing w:after="0"/>
+        <w:jc w:val="center"/>
+      </w:pPr>
+      <w:r>
+        <w:rPr>
+          <w:noProof/>
+        </w:rPr>
+        <w:lastRenderedPageBreak/>
+        <w:drawing>
+          <wp:inline distT="0" distB="0" distL="0" distR="0" wp14:anchorId="20BCDACB" wp14:editId="5A26209E">
+            <wp:extent cx="5819775" cy="4369176"/>
+            <wp:effectExtent l="0" t="0" r="0" b="0"/>
+            <wp:docPr id="1504883792" name="Resim 2"/>
+            <wp:cNvGraphicFramePr>
+              <a:graphicFrameLocks xmlns:a="http://schemas.openxmlformats.org/drawingml/2006/main" noChangeAspect="1"/>
+            </wp:cNvGraphicFramePr>
+            <a:graphic xmlns:a="http://schemas.openxmlformats.org/drawingml/2006/main">
+              <a:graphicData uri="http://schemas.openxmlformats.org/drawingml/2006/picture">
+                <pic:pic xmlns:pic="http://schemas.openxmlformats.org/drawingml/2006/picture">
+                  <pic:nvPicPr>
+                    <pic:cNvPr id="1504883792" name="Resim 2"/>
+                    <pic:cNvPicPr>
+                      <a:picLocks noChangeAspect="1" noChangeArrowheads="1"/>
+                    </pic:cNvPicPr>
+                  </pic:nvPicPr>
+                  <pic:blipFill>
+                    <a:blip r:embed="rId22">
+                      <a:extLst>
+                        <a:ext uri="{28A0092B-C50C-407E-A947-70E740481C1C}">
+                          <a14:useLocalDpi xmlns:a14="http://schemas.microsoft.com/office/drawing/2010/main" val="0"/>
+                        </a:ext>
+                      </a:extLst>
+                    </a:blip>
+                    <a:stretch>
+                      <a:fillRect/>
+                    </a:stretch>
+                  </pic:blipFill>
+                  <pic:spPr bwMode="auto">
+                    <a:xfrm>
+                      <a:off x="0" y="0"/>
+                      <a:ext cx="5825479" cy="4373458"/>
+                    </a:xfrm>
+                    <a:prstGeom prst="rect">
+                      <a:avLst/>
+                    </a:prstGeom>
+                    <a:noFill/>
+                    <a:ln>
+                      <a:noFill/>
+                    </a:ln>
+                  </pic:spPr>
+                </pic:pic>
+              </a:graphicData>
+            </a:graphic>
+          </wp:inline>
+        </w:drawing>
+      </w:r>
+    </w:p>
+    <w:p>
+      <w:pPr>
+        <w:pStyle w:val="ResimYazs"/>
+        <w:spacing w:after="120"/>
+      </w:pPr>
+      <w:r>
+        <w:t xml:space="preserve">Figure </w:t>
+      </w:r>
+      <w:fldSimple w:instr=" SEQ Figure \* ARABIC ">
+        <w:r>
+          <w:rPr>
+            <w:noProof/>
+          </w:rPr>
+          <w:t>14</w:t>
+        </w:r>
+      </w:fldSimple>
+      <w:r>
+        <w:t>: Efficiency vs Load curves for different voltage input levels.</w:t>
+      </w:r>
+    </w:p>
+    <w:p>
+      <w:pPr>
+        <w:pStyle w:val="ResimYazs"/>
+        <w:keepNext/>
+        <w:spacing w:after="0"/>
+      </w:pPr>
+      <w:r>
+        <w:t xml:space="preserve">Table </w:t>
+      </w:r>
+      <w:fldSimple w:instr=" SEQ Table \* ARABIC ">
+        <w:r>
+          <w:rPr>
+            <w:noProof/>
+          </w:rPr>
+          <w:t>1</w:t>
+        </w:r>
+      </w:fldSimple>
+      <w:r>
+        <w:t xml:space="preserve">: </w:t>
+      </w:r>
+      <w:r>
+        <w:t>Simulation result of e</w:t>
+      </w:r>
+      <w:r>
+        <w:t>fficiency values for different</w:t>
+      </w:r>
+    </w:p>
+    <w:p>
+      <w:pPr>
+        <w:pStyle w:val="ResimYazs"/>
+        <w:keepNext/>
+        <w:spacing w:after="0"/>
+      </w:pPr>
+      <w:r>
+        <w:t xml:space="preserve"> </w:t>
+      </w:r>
+      <w:r>
+        <w:t xml:space="preserve">              </w:t>
+      </w:r>
+      <w:r>
+        <w:t>input voltage and load conditions.</w:t>
+      </w:r>
+    </w:p>
+    <w:tbl>
+      <w:tblPr>
+        <w:tblStyle w:val="TabloKlavuzu"/>
+        <w:tblW w:w="0" w:type="auto"/>
+        <w:tblLook w:val="04A0" w:firstRow="1" w:lastRow="0" w:firstColumn="1" w:lastColumn="0" w:noHBand="0" w:noVBand="1"/>
+      </w:tblPr>
+      <w:tblGrid>
+        <w:gridCol w:w="1435"/>
+        <w:gridCol w:w="1530"/>
+        <w:gridCol w:w="1530"/>
+      </w:tblGrid>
+      <w:tr>
+        <w:tc>
+          <w:tcPr>
+            <w:tcW w:w="1435" w:type="dxa"/>
+            <w:vMerge w:val="restart"/>
+            <w:vAlign w:val="center"/>
+          </w:tcPr>
+          <w:p>
+            <w:pPr>
+              <w:jc w:val="center"/>
+            </w:pPr>
+            <w:r>
+              <w:t>Load (%)</w:t>
+            </w:r>
+          </w:p>
+        </w:tc>
+        <w:tc>
+          <w:tcPr>
+            <w:tcW w:w="3060" w:type="dxa"/>
+            <w:gridSpan w:val="2"/>
+            <w:vAlign w:val="center"/>
+          </w:tcPr>
+          <w:p>
+            <w:pPr>
+              <w:jc w:val="center"/>
+            </w:pPr>
+            <w:r>
+              <w:t>Efficiency (%)</w:t>
+            </w:r>
+          </w:p>
+        </w:tc>
+      </w:tr>
+      <w:tr>
+        <w:tc>
+          <w:tcPr>
+            <w:tcW w:w="1435" w:type="dxa"/>
+            <w:vMerge/>
+          </w:tcPr>
+          <w:p/>
+        </w:tc>
+        <w:tc>
+          <w:tcPr>
+            <w:tcW w:w="1530" w:type="dxa"/>
+            <w:vAlign w:val="center"/>
+          </w:tcPr>
+          <w:p>
+            <w:pPr>
+              <w:jc w:val="center"/>
+            </w:pPr>
+            <w:r>
+              <w:t>12V</w:t>
+            </w:r>
+          </w:p>
+        </w:tc>
+        <w:tc>
+          <w:tcPr>
+            <w:tcW w:w="1530" w:type="dxa"/>
+            <w:vAlign w:val="center"/>
+          </w:tcPr>
+          <w:p>
+            <w:pPr>
+              <w:jc w:val="center"/>
+            </w:pPr>
+            <w:r>
+              <w:t>18V</w:t>
+            </w:r>
+          </w:p>
+        </w:tc>
+      </w:tr>
+      <w:tr>
+        <w:tc>
+          <w:tcPr>
+            <w:tcW w:w="1435" w:type="dxa"/>
+            <w:vAlign w:val="center"/>
+          </w:tcPr>
+          <w:p>
+            <w:pPr>
+              <w:jc w:val="center"/>
+            </w:pPr>
+            <w:r>
+              <w:t>25</w:t>
+            </w:r>
+          </w:p>
+        </w:tc>
+        <w:tc>
+          <w:tcPr>
+            <w:tcW w:w="1530" w:type="dxa"/>
+            <w:vAlign w:val="center"/>
+          </w:tcPr>
+          <w:p>
+            <w:pPr>
+              <w:jc w:val="center"/>
+            </w:pPr>
+            <w:r>
+              <w:t>75.</w:t>
+            </w:r>
+            <w:r>
+              <w:t>9</w:t>
+            </w:r>
+          </w:p>
+        </w:tc>
+        <w:tc>
+          <w:tcPr>
+            <w:tcW w:w="1530" w:type="dxa"/>
+            <w:vAlign w:val="center"/>
+          </w:tcPr>
+          <w:p>
+            <w:pPr>
+              <w:jc w:val="center"/>
+            </w:pPr>
+            <w:r>
+              <w:t>69</w:t>
+            </w:r>
+          </w:p>
+        </w:tc>
+      </w:tr>
+      <w:tr>
+        <w:tc>
+          <w:tcPr>
+            <w:tcW w:w="1435" w:type="dxa"/>
+            <w:vAlign w:val="center"/>
+          </w:tcPr>
+          <w:p>
+            <w:pPr>
+              <w:jc w:val="center"/>
+            </w:pPr>
+            <w:r>
+              <w:t>50</w:t>
+            </w:r>
+          </w:p>
+        </w:tc>
+        <w:tc>
+          <w:tcPr>
+            <w:tcW w:w="1530" w:type="dxa"/>
+            <w:vAlign w:val="center"/>
+          </w:tcPr>
+          <w:p>
+            <w:pPr>
+              <w:jc w:val="center"/>
+            </w:pPr>
+            <w:r>
+              <w:t>85.39</w:t>
+            </w:r>
+          </w:p>
+        </w:tc>
+        <w:tc>
+          <w:tcPr>
+            <w:tcW w:w="1530" w:type="dxa"/>
+            <w:vAlign w:val="center"/>
+          </w:tcPr>
+          <w:p>
+            <w:pPr>
+              <w:jc w:val="center"/>
+            </w:pPr>
+            <w:r>
+              <w:t>77.</w:t>
+            </w:r>
+            <w:r>
+              <w:t>46</w:t>
+            </w:r>
+          </w:p>
+        </w:tc>
+      </w:tr>
+      <w:tr>
+        <w:tc>
+          <w:tcPr>
+            <w:tcW w:w="1435" w:type="dxa"/>
+            <w:vAlign w:val="center"/>
+          </w:tcPr>
+          <w:p>
+            <w:pPr>
+              <w:jc w:val="center"/>
+            </w:pPr>
+            <w:r>
+              <w:t>75</w:t>
+            </w:r>
+          </w:p>
+        </w:tc>
+        <w:tc>
+          <w:tcPr>
+            <w:tcW w:w="1530" w:type="dxa"/>
+            <w:vAlign w:val="center"/>
+          </w:tcPr>
+          <w:p>
+            <w:pPr>
+              <w:jc w:val="center"/>
+            </w:pPr>
+            <w:r>
+              <w:t>88.</w:t>
+            </w:r>
+            <w:r>
+              <w:t>74</w:t>
+            </w:r>
+          </w:p>
+        </w:tc>
+        <w:tc>
+          <w:tcPr>
+            <w:tcW w:w="1530" w:type="dxa"/>
+            <w:vAlign w:val="center"/>
+          </w:tcPr>
+          <w:p>
+            <w:pPr>
+              <w:jc w:val="center"/>
+            </w:pPr>
+            <w:r>
+              <w:t>8</w:t>
+            </w:r>
+            <w:r>
+              <w:t>3.06</w:t>
+            </w:r>
+          </w:p>
+        </w:tc>
+      </w:tr>
+      <w:tr>
+        <w:tc>
+          <w:tcPr>
+            <w:tcW w:w="1435" w:type="dxa"/>
+            <w:vAlign w:val="center"/>
+          </w:tcPr>
+          <w:p>
+            <w:pPr>
+              <w:jc w:val="center"/>
+            </w:pPr>
+            <w:r>
+              <w:t>100</w:t>
+            </w:r>
+          </w:p>
+        </w:tc>
+        <w:tc>
+          <w:tcPr>
+            <w:tcW w:w="1530" w:type="dxa"/>
+            <w:vAlign w:val="center"/>
+          </w:tcPr>
+          <w:p>
+            <w:pPr>
+              <w:jc w:val="center"/>
+            </w:pPr>
+            <w:r>
+              <w:t>90.25</w:t>
+            </w:r>
+          </w:p>
+        </w:tc>
+        <w:tc>
+          <w:tcPr>
+            <w:tcW w:w="1530" w:type="dxa"/>
+            <w:vAlign w:val="center"/>
+          </w:tcPr>
+          <w:p>
+            <w:pPr>
+              <w:jc w:val="center"/>
+            </w:pPr>
+            <w:r>
+              <w:t>85.</w:t>
+            </w:r>
+            <w:r>
+              <w:t>99</w:t>
+            </w:r>
+          </w:p>
+        </w:tc>
+      </w:tr>
+    </w:tbl>
+    <w:p>
+      <w:pPr>
+        <w:spacing w:after="0"/>
+      </w:pPr>
+    </w:p>
+    <w:p>
+      <w:pPr>
+        <w:pStyle w:val="ResimYazs"/>
+        <w:keepNext/>
+        <w:spacing w:after="0"/>
+      </w:pPr>
+      <w:r>
+        <w:t xml:space="preserve">Table </w:t>
+      </w:r>
+      <w:fldSimple w:instr=" SEQ Table \* ARABIC ">
+        <w:r>
+          <w:rPr>
+            <w:noProof/>
+          </w:rPr>
+          <w:t>2</w:t>
+        </w:r>
+      </w:fldSimple>
+      <w:r>
+        <w:t>: Calculated efficiency values without snubber losses.</w:t>
+      </w:r>
+    </w:p>
+    <w:tbl>
+      <w:tblPr>
+        <w:tblStyle w:val="TabloKlavuzu"/>
+        <w:tblW w:w="0" w:type="auto"/>
+        <w:tblLook w:val="04A0" w:firstRow="1" w:lastRow="0" w:firstColumn="1" w:lastColumn="0" w:noHBand="0" w:noVBand="1"/>
+      </w:tblPr>
+      <w:tblGrid>
+        <w:gridCol w:w="1435"/>
+        <w:gridCol w:w="1530"/>
+        <w:gridCol w:w="1530"/>
+      </w:tblGrid>
+      <w:tr>
+        <w:tc>
+          <w:tcPr>
+            <w:tcW w:w="1435" w:type="dxa"/>
+            <w:vMerge w:val="restart"/>
+            <w:vAlign w:val="center"/>
+          </w:tcPr>
+          <w:p>
+            <w:pPr>
+              <w:jc w:val="center"/>
+            </w:pPr>
+            <w:r>
+              <w:t>Load (%)</w:t>
+            </w:r>
+          </w:p>
+        </w:tc>
+        <w:tc>
+          <w:tcPr>
+            <w:tcW w:w="3060" w:type="dxa"/>
+            <w:gridSpan w:val="2"/>
+            <w:vAlign w:val="center"/>
+          </w:tcPr>
+          <w:p>
+            <w:pPr>
+              <w:jc w:val="center"/>
+            </w:pPr>
+            <w:r>
+              <w:t>Efficiency (%)</w:t>
+            </w:r>
+          </w:p>
+        </w:tc>
+      </w:tr>
+      <w:tr>
+        <w:tc>
+          <w:tcPr>
+            <w:tcW w:w="1435" w:type="dxa"/>
+            <w:vMerge/>
+          </w:tcPr>
+          <w:p/>
+        </w:tc>
+        <w:tc>
+          <w:tcPr>
+            <w:tcW w:w="1530" w:type="dxa"/>
+            <w:vAlign w:val="center"/>
+          </w:tcPr>
+          <w:p>
+            <w:pPr>
+              <w:jc w:val="center"/>
+            </w:pPr>
+            <w:r>
+              <w:t>12V</w:t>
+            </w:r>
+          </w:p>
+        </w:tc>
+        <w:tc>
+          <w:tcPr>
+            <w:tcW w:w="1530" w:type="dxa"/>
+            <w:vAlign w:val="center"/>
+          </w:tcPr>
+          <w:p>
+            <w:pPr>
+              <w:jc w:val="center"/>
+            </w:pPr>
+            <w:r>
+              <w:t>18V</w:t>
+            </w:r>
+          </w:p>
+        </w:tc>
+      </w:tr>
+      <w:tr>
+        <w:tc>
+          <w:tcPr>
+            <w:tcW w:w="1435" w:type="dxa"/>
+            <w:vAlign w:val="center"/>
+          </w:tcPr>
+          <w:p>
+            <w:pPr>
+              <w:jc w:val="center"/>
+            </w:pPr>
+            <w:r>
+              <w:t>25</w:t>
+            </w:r>
+          </w:p>
+        </w:tc>
+        <w:tc>
+          <w:tcPr>
+            <w:tcW w:w="1530" w:type="dxa"/>
+            <w:vAlign w:val="center"/>
+          </w:tcPr>
+          <w:p>
+            <w:pPr>
+              <w:jc w:val="center"/>
+            </w:pPr>
+            <w:r>
+              <w:t>87.7</w:t>
+            </w:r>
+          </w:p>
+        </w:tc>
+        <w:tc>
+          <w:tcPr>
+            <w:tcW w:w="1530" w:type="dxa"/>
+            <w:vAlign w:val="center"/>
+          </w:tcPr>
+          <w:p>
+            <w:pPr>
+              <w:jc w:val="center"/>
+            </w:pPr>
+            <w:r>
+              <w:t>87.89</w:t>
+            </w:r>
+          </w:p>
+        </w:tc>
+      </w:tr>
+      <w:tr>
+        <w:tc>
+          <w:tcPr>
+            <w:tcW w:w="1435" w:type="dxa"/>
+            <w:vAlign w:val="center"/>
+          </w:tcPr>
+          <w:p>
+            <w:pPr>
+              <w:jc w:val="center"/>
+            </w:pPr>
+            <w:r>
+              <w:t>50</w:t>
+            </w:r>
+          </w:p>
+        </w:tc>
+        <w:tc>
+          <w:tcPr>
+            <w:tcW w:w="1530" w:type="dxa"/>
+            <w:vAlign w:val="center"/>
+          </w:tcPr>
+          <w:p>
+            <w:pPr>
+              <w:jc w:val="center"/>
+            </w:pPr>
+            <w:r>
+              <w:t>92.78</w:t>
+            </w:r>
+          </w:p>
+        </w:tc>
+        <w:tc>
+          <w:tcPr>
+            <w:tcW w:w="1530" w:type="dxa"/>
+            <w:vAlign w:val="center"/>
+          </w:tcPr>
+          <w:p>
+            <w:pPr>
+              <w:jc w:val="center"/>
+            </w:pPr>
+            <w:r>
+              <w:t>93.03</w:t>
+            </w:r>
+          </w:p>
+        </w:tc>
+      </w:tr>
+      <w:tr>
+        <w:tc>
+          <w:tcPr>
+            <w:tcW w:w="1435" w:type="dxa"/>
+            <w:vAlign w:val="center"/>
+          </w:tcPr>
+          <w:p>
+            <w:pPr>
+              <w:jc w:val="center"/>
+            </w:pPr>
+            <w:r>
+              <w:t>75</w:t>
+            </w:r>
+          </w:p>
+        </w:tc>
+        <w:tc>
+          <w:tcPr>
+            <w:tcW w:w="1530" w:type="dxa"/>
+            <w:vAlign w:val="center"/>
+          </w:tcPr>
+          <w:p>
+            <w:pPr>
+              <w:jc w:val="center"/>
+            </w:pPr>
+            <w:r>
+              <w:t>94.3</w:t>
+            </w:r>
+          </w:p>
+        </w:tc>
+        <w:tc>
+          <w:tcPr>
+            <w:tcW w:w="1530" w:type="dxa"/>
+            <w:vAlign w:val="center"/>
+          </w:tcPr>
+          <w:p>
+            <w:pPr>
+              <w:jc w:val="center"/>
+            </w:pPr>
+            <w:r>
+              <w:t>94.62</w:t>
+            </w:r>
+          </w:p>
+        </w:tc>
+      </w:tr>
+      <w:tr>
+        <w:tc>
+          <w:tcPr>
+            <w:tcW w:w="1435" w:type="dxa"/>
+            <w:vAlign w:val="center"/>
+          </w:tcPr>
+          <w:p>
+            <w:pPr>
+              <w:jc w:val="center"/>
+            </w:pPr>
+            <w:r>
+              <w:t>100</w:t>
+            </w:r>
+          </w:p>
+        </w:tc>
+        <w:tc>
+          <w:tcPr>
+            <w:tcW w:w="1530" w:type="dxa"/>
+            <w:vAlign w:val="center"/>
+          </w:tcPr>
+          <w:p>
+            <w:pPr>
+              <w:jc w:val="center"/>
+            </w:pPr>
+            <w:r>
+              <w:t>94.94</w:t>
+            </w:r>
+          </w:p>
+        </w:tc>
+        <w:tc>
+          <w:tcPr>
+            <w:tcW w:w="1530" w:type="dxa"/>
+            <w:vAlign w:val="center"/>
+          </w:tcPr>
+          <w:p>
+            <w:pPr>
+              <w:jc w:val="center"/>
+            </w:pPr>
+            <w:r>
+              <w:t>95.33</w:t>
+            </w:r>
+          </w:p>
+        </w:tc>
+      </w:tr>
+    </w:tbl>
+    <w:p>
+      <w:pPr>
+        <w:spacing w:after="0"/>
+      </w:pPr>
+    </w:p>
+    <w:p>
+      <w:r>
+        <w:t xml:space="preserve">Efficiency of the flyback converter decreases with less load since core loss and snubber losses become dominant. </w:t>
+      </w:r>
+      <w:r>
+        <w:t>Also, when the input voltage increased, the losses on switching device increase quadratically; thus, converter becomes less efficient with higher input voltage.</w:t>
+      </w:r>
+      <w:r>
+        <w:t xml:space="preserve"> Lastly, how inefficient is snubber can be seen by comparing two results.</w:t>
+      </w:r>
+    </w:p>
+    <w:p>
+      <w:pPr>
         <w:pStyle w:val="Balk1"/>
       </w:pPr>
       <w:r>
+        <w:lastRenderedPageBreak/>
         <w:t>Complete Simulations</w:t>
       </w:r>
       <w:bookmarkEnd w:id="3"/>
@@ -8901,10 +9672,10 @@
     <w:p/>
     <w:p/>
     <w:sectPr>
-      <w:headerReference w:type="even" r:id="rId21"/>
-      <w:footerReference w:type="even" r:id="rId22"/>
-      <w:headerReference w:type="first" r:id="rId23"/>
-      <w:footerReference w:type="first" r:id="rId24"/>
+      <w:headerReference w:type="even" r:id="rId23"/>
+      <w:footerReference w:type="even" r:id="rId24"/>
+      <w:headerReference w:type="first" r:id="rId25"/>
+      <w:footerReference w:type="first" r:id="rId26"/>
       <w:pgSz w:w="12240" w:h="15840"/>
       <w:pgMar w:top="1417" w:right="1417" w:bottom="1417" w:left="1417" w:header="708" w:footer="708" w:gutter="0"/>
       <w:cols w:space="708"/>
@@ -12577,28 +13348,28 @@
 </file>
 
 <file path=customXml/item1.xml><?xml version="1.0" encoding="utf-8"?>
-<b:Sources xmlns:b="http://schemas.openxmlformats.org/officeDocument/2006/bibliography" xmlns="http://schemas.openxmlformats.org/officeDocument/2006/bibliography" SelectedStyle="\IEEE2006OfficeOnline.xsl" StyleName="IEEE" Version="2006"/>
-</file>
-
-<file path=customXml/item2.xml><?xml version="1.0" encoding="utf-8"?>
 <sisl xmlns:xsd="http://www.w3.org/2001/XMLSchema" xmlns:xsi="http://www.w3.org/2001/XMLSchema-instance" xmlns="http://www.boldonjames.com/2008/01/sie/internal/label" sislVersion="0" policy="3b2a402a-7aa0-470f-8732-c65458ab17ee" origin="userSelected">
   <element uid="d4613254-63f1-4b12-8c89-ea1ca2a88f12" value=""/>
 </sisl>
 </file>
 
-<file path=customXml/itemProps1.xml><?xml version="1.0" encoding="utf-8"?>
-<ds:datastoreItem xmlns:ds="http://schemas.openxmlformats.org/officeDocument/2006/customXml" ds:itemID="{106BD1E9-EA3A-49D4-A13D-40BE7BF9048C}">
-  <ds:schemaRefs>
-    <ds:schemaRef ds:uri="http://schemas.openxmlformats.org/officeDocument/2006/bibliography"/>
-  </ds:schemaRefs>
-</ds:datastoreItem>
+<file path=customXml/item2.xml><?xml version="1.0" encoding="utf-8"?>
+<b:Sources xmlns:b="http://schemas.openxmlformats.org/officeDocument/2006/bibliography" xmlns="http://schemas.openxmlformats.org/officeDocument/2006/bibliography" SelectedStyle="\IEEE2006OfficeOnline.xsl" StyleName="IEEE" Version="2006"/>
 </file>
 
-<file path=customXml/itemProps2.xml><?xml version="1.0" encoding="utf-8"?>
+<file path=customXml/itemProps1.xml><?xml version="1.0" encoding="utf-8"?>
 <ds:datastoreItem xmlns:ds="http://schemas.openxmlformats.org/officeDocument/2006/customXml" ds:itemID="{8025D708-1C28-4D7B-8D2C-9A6FEE2045BE}">
   <ds:schemaRefs>
     <ds:schemaRef ds:uri="http://www.w3.org/2001/XMLSchema"/>
     <ds:schemaRef ds:uri="http://www.boldonjames.com/2008/01/sie/internal/label"/>
   </ds:schemaRefs>
 </ds:datastoreItem>
+</file>
+
+<file path=customXml/itemProps2.xml><?xml version="1.0" encoding="utf-8"?>
+<ds:datastoreItem xmlns:ds="http://schemas.openxmlformats.org/officeDocument/2006/customXml" ds:itemID="{106BD1E9-EA3A-49D4-A13D-40BE7BF9048C}">
+  <ds:schemaRefs>
+    <ds:schemaRef ds:uri="http://schemas.openxmlformats.org/officeDocument/2006/bibliography"/>
+  </ds:schemaRefs>
+</ds:datastoreItem>
 </file>
</xml_diff>

<commit_message>
Transformer experiment results are added. Component selection is discussed.
</commit_message>
<xml_diff>
--- a/1_Report.docx
+++ b/1_Report.docx
@@ -888,7 +888,7 @@
                 <w:noProof/>
                 <w:webHidden/>
               </w:rPr>
-              <w:t>12</w:t>
+              <w:t>16</w:t>
             </w:r>
             <w:r>
               <w:rPr>
@@ -1058,6 +1058,9 @@
       <w:pPr>
         <w:jc w:val="both"/>
       </w:pPr>
+      <w:r>
+        <w:t xml:space="preserve">Among these converter topologies, flyback converter is chosen as an appropriate converter for given requirements. When compared with other topologies, it is easier to increase the output voltage with Flyback due to its input-output voltage relation. Thus, it requires less turns ratio with same duty cycle or, it requires less duty cycle with same turns ratio. This may decrease the losses on copper or conduction losses of switching devices. Additionally, Flyback converter requires less component than the other converter topologies, so its control is less complex. </w:t>
+      </w:r>
     </w:p>
     <w:p>
       <w:pPr>
@@ -1111,14 +1114,27 @@
                             <w:r>
                               <w:t xml:space="preserve">Figure </w:t>
                             </w:r>
-                            <w:fldSimple w:instr=" SEQ Figure \* ARABIC ">
-                              <w:r>
-                                <w:rPr>
-                                  <w:noProof/>
-                                </w:rPr>
-                                <w:t>1</w:t>
-                              </w:r>
-                            </w:fldSimple>
+                            <w:r>
+                              <w:fldChar w:fldCharType="begin"/>
+                            </w:r>
+                            <w:r>
+                              <w:instrText xml:space="preserve"> SEQ Figure \* ARABIC </w:instrText>
+                            </w:r>
+                            <w:r>
+                              <w:fldChar w:fldCharType="separate"/>
+                            </w:r>
+                            <w:r>
+                              <w:rPr>
+                                <w:noProof/>
+                              </w:rPr>
+                              <w:t>1</w:t>
+                            </w:r>
+                            <w:r>
+                              <w:rPr>
+                                <w:noProof/>
+                              </w:rPr>
+                              <w:fldChar w:fldCharType="end"/>
+                            </w:r>
                             <w:r>
                               <w:t xml:space="preserve">: TI </w:t>
                             </w:r>
@@ -1161,14 +1177,27 @@
                       <w:r>
                         <w:t xml:space="preserve">Figure </w:t>
                       </w:r>
-                      <w:fldSimple w:instr=" SEQ Figure \* ARABIC ">
-                        <w:r>
-                          <w:rPr>
-                            <w:noProof/>
-                          </w:rPr>
-                          <w:t>1</w:t>
-                        </w:r>
-                      </w:fldSimple>
+                      <w:r>
+                        <w:fldChar w:fldCharType="begin"/>
+                      </w:r>
+                      <w:r>
+                        <w:instrText xml:space="preserve"> SEQ Figure \* ARABIC </w:instrText>
+                      </w:r>
+                      <w:r>
+                        <w:fldChar w:fldCharType="separate"/>
+                      </w:r>
+                      <w:r>
+                        <w:rPr>
+                          <w:noProof/>
+                        </w:rPr>
+                        <w:t>1</w:t>
+                      </w:r>
+                      <w:r>
+                        <w:rPr>
+                          <w:noProof/>
+                        </w:rPr>
+                        <w:fldChar w:fldCharType="end"/>
+                      </w:r>
                       <w:r>
                         <w:t xml:space="preserve">: TI </w:t>
                       </w:r>
@@ -1274,7 +1303,6 @@
       </w:pPr>
       <w:bookmarkStart w:id="2" w:name="_Toc133878991"/>
       <w:r>
-        <w:lastRenderedPageBreak/>
         <w:t xml:space="preserve">Magnetic </w:t>
       </w:r>
       <w:r>
@@ -2860,6 +2888,7 @@
           <w:sz w:val="21"/>
           <w:szCs w:val="21"/>
         </w:rPr>
+        <w:lastRenderedPageBreak/>
         <w:t xml:space="preserve">windowArea_mm2 = </w:t>
       </w:r>
       <w:proofErr w:type="gramStart"/>
@@ -2965,7 +2994,6 @@
           <w:sz w:val="21"/>
           <w:szCs w:val="21"/>
         </w:rPr>
-        <w:lastRenderedPageBreak/>
         <w:t>secTurns</w:t>
       </w:r>
       <w:proofErr w:type="spellEnd"/>
@@ -4896,7 +4924,6 @@
         <w:jc w:val="both"/>
       </w:pPr>
       <w:r>
-        <w:lastRenderedPageBreak/>
         <w:t>Core losses are calculated by the code below:</w:t>
       </w:r>
     </w:p>
@@ -5537,14 +5564,27 @@
                             <w:r>
                               <w:t xml:space="preserve">Figure </w:t>
                             </w:r>
-                            <w:fldSimple w:instr=" SEQ Figure \* ARABIC ">
-                              <w:r>
-                                <w:rPr>
-                                  <w:noProof/>
-                                </w:rPr>
-                                <w:t>2</w:t>
-                              </w:r>
-                            </w:fldSimple>
+                            <w:r>
+                              <w:fldChar w:fldCharType="begin"/>
+                            </w:r>
+                            <w:r>
+                              <w:instrText xml:space="preserve"> SEQ Figure \* ARABIC </w:instrText>
+                            </w:r>
+                            <w:r>
+                              <w:fldChar w:fldCharType="separate"/>
+                            </w:r>
+                            <w:r>
+                              <w:rPr>
+                                <w:noProof/>
+                              </w:rPr>
+                              <w:t>2</w:t>
+                            </w:r>
+                            <w:r>
+                              <w:rPr>
+                                <w:noProof/>
+                              </w:rPr>
+                              <w:fldChar w:fldCharType="end"/>
+                            </w:r>
                             <w:r>
                               <w:t>: The Flyback converter in Simulink</w:t>
                             </w:r>
@@ -5578,14 +5618,27 @@
                       <w:r>
                         <w:t xml:space="preserve">Figure </w:t>
                       </w:r>
-                      <w:fldSimple w:instr=" SEQ Figure \* ARABIC ">
-                        <w:r>
-                          <w:rPr>
-                            <w:noProof/>
-                          </w:rPr>
-                          <w:t>2</w:t>
-                        </w:r>
-                      </w:fldSimple>
+                      <w:r>
+                        <w:fldChar w:fldCharType="begin"/>
+                      </w:r>
+                      <w:r>
+                        <w:instrText xml:space="preserve"> SEQ Figure \* ARABIC </w:instrText>
+                      </w:r>
+                      <w:r>
+                        <w:fldChar w:fldCharType="separate"/>
+                      </w:r>
+                      <w:r>
+                        <w:rPr>
+                          <w:noProof/>
+                        </w:rPr>
+                        <w:t>2</w:t>
+                      </w:r>
+                      <w:r>
+                        <w:rPr>
+                          <w:noProof/>
+                        </w:rPr>
+                        <w:fldChar w:fldCharType="end"/>
+                      </w:r>
                       <w:r>
                         <w:t>: The Flyback converter in Simulink</w:t>
                       </w:r>
@@ -5599,7 +5652,6 @@
         </mc:AlternateContent>
       </w:r>
     </w:p>
-    <w:p/>
     <w:p/>
     <w:p/>
     <w:p/>
@@ -5724,14 +5776,27 @@
                             <w:r>
                               <w:t xml:space="preserve">Figure </w:t>
                             </w:r>
-                            <w:fldSimple w:instr=" SEQ Figure \* ARABIC ">
-                              <w:r>
-                                <w:rPr>
-                                  <w:noProof/>
-                                </w:rPr>
-                                <w:t>3</w:t>
-                              </w:r>
-                            </w:fldSimple>
+                            <w:r>
+                              <w:fldChar w:fldCharType="begin"/>
+                            </w:r>
+                            <w:r>
+                              <w:instrText xml:space="preserve"> SEQ Figure \* ARABIC </w:instrText>
+                            </w:r>
+                            <w:r>
+                              <w:fldChar w:fldCharType="separate"/>
+                            </w:r>
+                            <w:r>
+                              <w:rPr>
+                                <w:noProof/>
+                              </w:rPr>
+                              <w:t>3</w:t>
+                            </w:r>
+                            <w:r>
+                              <w:rPr>
+                                <w:noProof/>
+                              </w:rPr>
+                              <w:fldChar w:fldCharType="end"/>
+                            </w:r>
                             <w:r>
                               <w:t>: Output voltage ripple for 0.278 duty</w:t>
                             </w:r>
@@ -5765,14 +5830,27 @@
                       <w:r>
                         <w:t xml:space="preserve">Figure </w:t>
                       </w:r>
-                      <w:fldSimple w:instr=" SEQ Figure \* ARABIC ">
-                        <w:r>
-                          <w:rPr>
-                            <w:noProof/>
-                          </w:rPr>
-                          <w:t>3</w:t>
-                        </w:r>
-                      </w:fldSimple>
+                      <w:r>
+                        <w:fldChar w:fldCharType="begin"/>
+                      </w:r>
+                      <w:r>
+                        <w:instrText xml:space="preserve"> SEQ Figure \* ARABIC </w:instrText>
+                      </w:r>
+                      <w:r>
+                        <w:fldChar w:fldCharType="separate"/>
+                      </w:r>
+                      <w:r>
+                        <w:rPr>
+                          <w:noProof/>
+                        </w:rPr>
+                        <w:t>3</w:t>
+                      </w:r>
+                      <w:r>
+                        <w:rPr>
+                          <w:noProof/>
+                        </w:rPr>
+                        <w:fldChar w:fldCharType="end"/>
+                      </w:r>
                       <w:r>
                         <w:t>: Output voltage ripple for 0.278 duty</w:t>
                       </w:r>
@@ -5917,14 +5995,27 @@
                             <w:r>
                               <w:t xml:space="preserve">Figure </w:t>
                             </w:r>
-                            <w:fldSimple w:instr=" SEQ Figure \* ARABIC ">
-                              <w:r>
-                                <w:rPr>
-                                  <w:noProof/>
-                                </w:rPr>
-                                <w:t>4</w:t>
-                              </w:r>
-                            </w:fldSimple>
+                            <w:r>
+                              <w:fldChar w:fldCharType="begin"/>
+                            </w:r>
+                            <w:r>
+                              <w:instrText xml:space="preserve"> SEQ Figure \* ARABIC </w:instrText>
+                            </w:r>
+                            <w:r>
+                              <w:fldChar w:fldCharType="separate"/>
+                            </w:r>
+                            <w:r>
+                              <w:rPr>
+                                <w:noProof/>
+                              </w:rPr>
+                              <w:t>4</w:t>
+                            </w:r>
+                            <w:r>
+                              <w:rPr>
+                                <w:noProof/>
+                              </w:rPr>
+                              <w:fldChar w:fldCharType="end"/>
+                            </w:r>
                             <w:r>
                               <w:t>: Output current waveform for 0.278 duty</w:t>
                             </w:r>
@@ -5958,14 +6049,27 @@
                       <w:r>
                         <w:t xml:space="preserve">Figure </w:t>
                       </w:r>
-                      <w:fldSimple w:instr=" SEQ Figure \* ARABIC ">
-                        <w:r>
-                          <w:rPr>
-                            <w:noProof/>
-                          </w:rPr>
-                          <w:t>4</w:t>
-                        </w:r>
-                      </w:fldSimple>
+                      <w:r>
+                        <w:fldChar w:fldCharType="begin"/>
+                      </w:r>
+                      <w:r>
+                        <w:instrText xml:space="preserve"> SEQ Figure \* ARABIC </w:instrText>
+                      </w:r>
+                      <w:r>
+                        <w:fldChar w:fldCharType="separate"/>
+                      </w:r>
+                      <w:r>
+                        <w:rPr>
+                          <w:noProof/>
+                        </w:rPr>
+                        <w:t>4</w:t>
+                      </w:r>
+                      <w:r>
+                        <w:rPr>
+                          <w:noProof/>
+                        </w:rPr>
+                        <w:fldChar w:fldCharType="end"/>
+                      </w:r>
                       <w:r>
                         <w:t>: Output current waveform for 0.278 duty</w:t>
                       </w:r>
@@ -6112,14 +6216,27 @@
                             <w:r>
                               <w:t xml:space="preserve">Figure </w:t>
                             </w:r>
-                            <w:fldSimple w:instr=" SEQ Figure \* ARABIC ">
-                              <w:r>
-                                <w:rPr>
-                                  <w:noProof/>
-                                </w:rPr>
-                                <w:t>5</w:t>
-                              </w:r>
-                            </w:fldSimple>
+                            <w:r>
+                              <w:fldChar w:fldCharType="begin"/>
+                            </w:r>
+                            <w:r>
+                              <w:instrText xml:space="preserve"> SEQ Figure \* ARABIC </w:instrText>
+                            </w:r>
+                            <w:r>
+                              <w:fldChar w:fldCharType="separate"/>
+                            </w:r>
+                            <w:r>
+                              <w:rPr>
+                                <w:noProof/>
+                              </w:rPr>
+                              <w:t>5</w:t>
+                            </w:r>
+                            <w:r>
+                              <w:rPr>
+                                <w:noProof/>
+                              </w:rPr>
+                              <w:fldChar w:fldCharType="end"/>
+                            </w:r>
                             <w:r>
                               <w:t>: Input current waveform for 0.278 duty</w:t>
                             </w:r>
@@ -6153,14 +6270,27 @@
                       <w:r>
                         <w:t xml:space="preserve">Figure </w:t>
                       </w:r>
-                      <w:fldSimple w:instr=" SEQ Figure \* ARABIC ">
-                        <w:r>
-                          <w:rPr>
-                            <w:noProof/>
-                          </w:rPr>
-                          <w:t>5</w:t>
-                        </w:r>
-                      </w:fldSimple>
+                      <w:r>
+                        <w:fldChar w:fldCharType="begin"/>
+                      </w:r>
+                      <w:r>
+                        <w:instrText xml:space="preserve"> SEQ Figure \* ARABIC </w:instrText>
+                      </w:r>
+                      <w:r>
+                        <w:fldChar w:fldCharType="separate"/>
+                      </w:r>
+                      <w:r>
+                        <w:rPr>
+                          <w:noProof/>
+                        </w:rPr>
+                        <w:t>5</w:t>
+                      </w:r>
+                      <w:r>
+                        <w:rPr>
+                          <w:noProof/>
+                        </w:rPr>
+                        <w:fldChar w:fldCharType="end"/>
+                      </w:r>
                       <w:r>
                         <w:t>: Input current waveform for 0.278 duty</w:t>
                       </w:r>
@@ -6226,14 +6356,27 @@
                             <w:r>
                               <w:t xml:space="preserve">Figure </w:t>
                             </w:r>
-                            <w:fldSimple w:instr=" SEQ Figure \* ARABIC ">
-                              <w:r>
-                                <w:rPr>
-                                  <w:noProof/>
-                                </w:rPr>
-                                <w:t>6</w:t>
-                              </w:r>
-                            </w:fldSimple>
+                            <w:r>
+                              <w:fldChar w:fldCharType="begin"/>
+                            </w:r>
+                            <w:r>
+                              <w:instrText xml:space="preserve"> SEQ Figure \* ARABIC </w:instrText>
+                            </w:r>
+                            <w:r>
+                              <w:fldChar w:fldCharType="separate"/>
+                            </w:r>
+                            <w:r>
+                              <w:rPr>
+                                <w:noProof/>
+                              </w:rPr>
+                              <w:t>6</w:t>
+                            </w:r>
+                            <w:r>
+                              <w:rPr>
+                                <w:noProof/>
+                              </w:rPr>
+                              <w:fldChar w:fldCharType="end"/>
+                            </w:r>
                             <w:r>
                               <w:t>: Transformer primary current waveform for 0.278 duty</w:t>
                             </w:r>
@@ -6267,14 +6410,27 @@
                       <w:r>
                         <w:t xml:space="preserve">Figure </w:t>
                       </w:r>
-                      <w:fldSimple w:instr=" SEQ Figure \* ARABIC ">
-                        <w:r>
-                          <w:rPr>
-                            <w:noProof/>
-                          </w:rPr>
-                          <w:t>6</w:t>
-                        </w:r>
-                      </w:fldSimple>
+                      <w:r>
+                        <w:fldChar w:fldCharType="begin"/>
+                      </w:r>
+                      <w:r>
+                        <w:instrText xml:space="preserve"> SEQ Figure \* ARABIC </w:instrText>
+                      </w:r>
+                      <w:r>
+                        <w:fldChar w:fldCharType="separate"/>
+                      </w:r>
+                      <w:r>
+                        <w:rPr>
+                          <w:noProof/>
+                        </w:rPr>
+                        <w:t>6</w:t>
+                      </w:r>
+                      <w:r>
+                        <w:rPr>
+                          <w:noProof/>
+                        </w:rPr>
+                        <w:fldChar w:fldCharType="end"/>
+                      </w:r>
                       <w:r>
                         <w:t>: Transformer primary current waveform for 0.278 duty</w:t>
                       </w:r>
@@ -6489,14 +6645,27 @@
                             <w:r>
                               <w:t xml:space="preserve">Figure </w:t>
                             </w:r>
-                            <w:fldSimple w:instr=" SEQ Figure \* ARABIC ">
-                              <w:r>
-                                <w:rPr>
-                                  <w:noProof/>
-                                </w:rPr>
-                                <w:t>7</w:t>
-                              </w:r>
-                            </w:fldSimple>
+                            <w:r>
+                              <w:fldChar w:fldCharType="begin"/>
+                            </w:r>
+                            <w:r>
+                              <w:instrText xml:space="preserve"> SEQ Figure \* ARABIC </w:instrText>
+                            </w:r>
+                            <w:r>
+                              <w:fldChar w:fldCharType="separate"/>
+                            </w:r>
+                            <w:r>
+                              <w:rPr>
+                                <w:noProof/>
+                              </w:rPr>
+                              <w:t>7</w:t>
+                            </w:r>
+                            <w:r>
+                              <w:rPr>
+                                <w:noProof/>
+                              </w:rPr>
+                              <w:fldChar w:fldCharType="end"/>
+                            </w:r>
                             <w:r>
                               <w:t>: Output voltage ripple for 0.366 duty</w:t>
                             </w:r>
@@ -6530,14 +6699,27 @@
                       <w:r>
                         <w:t xml:space="preserve">Figure </w:t>
                       </w:r>
-                      <w:fldSimple w:instr=" SEQ Figure \* ARABIC ">
-                        <w:r>
-                          <w:rPr>
-                            <w:noProof/>
-                          </w:rPr>
-                          <w:t>7</w:t>
-                        </w:r>
-                      </w:fldSimple>
+                      <w:r>
+                        <w:fldChar w:fldCharType="begin"/>
+                      </w:r>
+                      <w:r>
+                        <w:instrText xml:space="preserve"> SEQ Figure \* ARABIC </w:instrText>
+                      </w:r>
+                      <w:r>
+                        <w:fldChar w:fldCharType="separate"/>
+                      </w:r>
+                      <w:r>
+                        <w:rPr>
+                          <w:noProof/>
+                        </w:rPr>
+                        <w:t>7</w:t>
+                      </w:r>
+                      <w:r>
+                        <w:rPr>
+                          <w:noProof/>
+                        </w:rPr>
+                        <w:fldChar w:fldCharType="end"/>
+                      </w:r>
                       <w:r>
                         <w:t>: Output voltage ripple for 0.366 duty</w:t>
                       </w:r>
@@ -6684,14 +6866,27 @@
                             <w:r>
                               <w:t xml:space="preserve">Figure </w:t>
                             </w:r>
-                            <w:fldSimple w:instr=" SEQ Figure \* ARABIC ">
-                              <w:r>
-                                <w:rPr>
-                                  <w:noProof/>
-                                </w:rPr>
-                                <w:t>8</w:t>
-                              </w:r>
-                            </w:fldSimple>
+                            <w:r>
+                              <w:fldChar w:fldCharType="begin"/>
+                            </w:r>
+                            <w:r>
+                              <w:instrText xml:space="preserve"> SEQ Figure \* ARABIC </w:instrText>
+                            </w:r>
+                            <w:r>
+                              <w:fldChar w:fldCharType="separate"/>
+                            </w:r>
+                            <w:r>
+                              <w:rPr>
+                                <w:noProof/>
+                              </w:rPr>
+                              <w:t>8</w:t>
+                            </w:r>
+                            <w:r>
+                              <w:rPr>
+                                <w:noProof/>
+                              </w:rPr>
+                              <w:fldChar w:fldCharType="end"/>
+                            </w:r>
                             <w:r>
                               <w:t>: Output current waveform for 0.366 duty</w:t>
                             </w:r>
@@ -6725,14 +6920,27 @@
                       <w:r>
                         <w:t xml:space="preserve">Figure </w:t>
                       </w:r>
-                      <w:fldSimple w:instr=" SEQ Figure \* ARABIC ">
-                        <w:r>
-                          <w:rPr>
-                            <w:noProof/>
-                          </w:rPr>
-                          <w:t>8</w:t>
-                        </w:r>
-                      </w:fldSimple>
+                      <w:r>
+                        <w:fldChar w:fldCharType="begin"/>
+                      </w:r>
+                      <w:r>
+                        <w:instrText xml:space="preserve"> SEQ Figure \* ARABIC </w:instrText>
+                      </w:r>
+                      <w:r>
+                        <w:fldChar w:fldCharType="separate"/>
+                      </w:r>
+                      <w:r>
+                        <w:rPr>
+                          <w:noProof/>
+                        </w:rPr>
+                        <w:t>8</w:t>
+                      </w:r>
+                      <w:r>
+                        <w:rPr>
+                          <w:noProof/>
+                        </w:rPr>
+                        <w:fldChar w:fldCharType="end"/>
+                      </w:r>
                       <w:r>
                         <w:t>: Output current waveform for 0.366 duty</w:t>
                       </w:r>
@@ -6800,14 +7008,27 @@
                             <w:r>
                               <w:t xml:space="preserve">Figure </w:t>
                             </w:r>
-                            <w:fldSimple w:instr=" SEQ Figure \* ARABIC ">
-                              <w:r>
-                                <w:rPr>
-                                  <w:noProof/>
-                                </w:rPr>
-                                <w:t>9</w:t>
-                              </w:r>
-                            </w:fldSimple>
+                            <w:r>
+                              <w:fldChar w:fldCharType="begin"/>
+                            </w:r>
+                            <w:r>
+                              <w:instrText xml:space="preserve"> SEQ Figure \* ARABIC </w:instrText>
+                            </w:r>
+                            <w:r>
+                              <w:fldChar w:fldCharType="separate"/>
+                            </w:r>
+                            <w:r>
+                              <w:rPr>
+                                <w:noProof/>
+                              </w:rPr>
+                              <w:t>9</w:t>
+                            </w:r>
+                            <w:r>
+                              <w:rPr>
+                                <w:noProof/>
+                              </w:rPr>
+                              <w:fldChar w:fldCharType="end"/>
+                            </w:r>
                             <w:r>
                               <w:t>: Input current waveform for 0.</w:t>
                             </w:r>
@@ -6847,14 +7068,27 @@
                       <w:r>
                         <w:t xml:space="preserve">Figure </w:t>
                       </w:r>
-                      <w:fldSimple w:instr=" SEQ Figure \* ARABIC ">
-                        <w:r>
-                          <w:rPr>
-                            <w:noProof/>
-                          </w:rPr>
-                          <w:t>9</w:t>
-                        </w:r>
-                      </w:fldSimple>
+                      <w:r>
+                        <w:fldChar w:fldCharType="begin"/>
+                      </w:r>
+                      <w:r>
+                        <w:instrText xml:space="preserve"> SEQ Figure \* ARABIC </w:instrText>
+                      </w:r>
+                      <w:r>
+                        <w:fldChar w:fldCharType="separate"/>
+                      </w:r>
+                      <w:r>
+                        <w:rPr>
+                          <w:noProof/>
+                        </w:rPr>
+                        <w:t>9</w:t>
+                      </w:r>
+                      <w:r>
+                        <w:rPr>
+                          <w:noProof/>
+                        </w:rPr>
+                        <w:fldChar w:fldCharType="end"/>
+                      </w:r>
                       <w:r>
                         <w:t>: Input current waveform for 0.</w:t>
                       </w:r>
@@ -6993,14 +7227,27 @@
                             <w:r>
                               <w:t xml:space="preserve">Figure </w:t>
                             </w:r>
-                            <w:fldSimple w:instr=" SEQ Figure \* ARABIC ">
-                              <w:r>
-                                <w:rPr>
-                                  <w:noProof/>
-                                </w:rPr>
-                                <w:t>10</w:t>
-                              </w:r>
-                            </w:fldSimple>
+                            <w:r>
+                              <w:fldChar w:fldCharType="begin"/>
+                            </w:r>
+                            <w:r>
+                              <w:instrText xml:space="preserve"> SEQ Figure \* ARABIC </w:instrText>
+                            </w:r>
+                            <w:r>
+                              <w:fldChar w:fldCharType="separate"/>
+                            </w:r>
+                            <w:r>
+                              <w:rPr>
+                                <w:noProof/>
+                              </w:rPr>
+                              <w:t>10</w:t>
+                            </w:r>
+                            <w:r>
+                              <w:rPr>
+                                <w:noProof/>
+                              </w:rPr>
+                              <w:fldChar w:fldCharType="end"/>
+                            </w:r>
                             <w:r>
                               <w:t>: Transformer primary current waveform for 0.366 duty</w:t>
                             </w:r>
@@ -7034,14 +7281,27 @@
                       <w:r>
                         <w:t xml:space="preserve">Figure </w:t>
                       </w:r>
-                      <w:fldSimple w:instr=" SEQ Figure \* ARABIC ">
-                        <w:r>
-                          <w:rPr>
-                            <w:noProof/>
-                          </w:rPr>
-                          <w:t>10</w:t>
-                        </w:r>
-                      </w:fldSimple>
+                      <w:r>
+                        <w:fldChar w:fldCharType="begin"/>
+                      </w:r>
+                      <w:r>
+                        <w:instrText xml:space="preserve"> SEQ Figure \* ARABIC </w:instrText>
+                      </w:r>
+                      <w:r>
+                        <w:fldChar w:fldCharType="separate"/>
+                      </w:r>
+                      <w:r>
+                        <w:rPr>
+                          <w:noProof/>
+                        </w:rPr>
+                        <w:t>10</w:t>
+                      </w:r>
+                      <w:r>
+                        <w:rPr>
+                          <w:noProof/>
+                        </w:rPr>
+                        <w:fldChar w:fldCharType="end"/>
+                      </w:r>
                       <w:r>
                         <w:t>: Transformer primary current waveform for 0.366 duty</w:t>
                       </w:r>
@@ -8718,14 +8978,27 @@
       <w:r>
         <w:t xml:space="preserve">Figure </w:t>
       </w:r>
-      <w:fldSimple w:instr=" SEQ Figure \* ARABIC ">
-        <w:r>
-          <w:rPr>
-            <w:noProof/>
-          </w:rPr>
-          <w:t>11</w:t>
-        </w:r>
-      </w:fldSimple>
+      <w:r>
+        <w:fldChar w:fldCharType="begin"/>
+      </w:r>
+      <w:r>
+        <w:instrText xml:space="preserve"> SEQ Figure \* ARABIC </w:instrText>
+      </w:r>
+      <w:r>
+        <w:fldChar w:fldCharType="separate"/>
+      </w:r>
+      <w:r>
+        <w:rPr>
+          <w:noProof/>
+        </w:rPr>
+        <w:t>11</w:t>
+      </w:r>
+      <w:r>
+        <w:rPr>
+          <w:noProof/>
+        </w:rPr>
+        <w:fldChar w:fldCharType="end"/>
+      </w:r>
       <w:r>
         <w:t>: Simulation of the converter with parasitic elements of transformer and switching device.</w:t>
       </w:r>
@@ -8797,14 +9070,27 @@
       <w:r>
         <w:t xml:space="preserve">Figure </w:t>
       </w:r>
-      <w:fldSimple w:instr=" SEQ Figure \* ARABIC ">
-        <w:r>
-          <w:rPr>
-            <w:noProof/>
-          </w:rPr>
-          <w:t>12</w:t>
-        </w:r>
-      </w:fldSimple>
+      <w:r>
+        <w:fldChar w:fldCharType="begin"/>
+      </w:r>
+      <w:r>
+        <w:instrText xml:space="preserve"> SEQ Figure \* ARABIC </w:instrText>
+      </w:r>
+      <w:r>
+        <w:fldChar w:fldCharType="separate"/>
+      </w:r>
+      <w:r>
+        <w:rPr>
+          <w:noProof/>
+        </w:rPr>
+        <w:t>12</w:t>
+      </w:r>
+      <w:r>
+        <w:rPr>
+          <w:noProof/>
+        </w:rPr>
+        <w:fldChar w:fldCharType="end"/>
+      </w:r>
       <w:r>
         <w:t>: Voltage and current waveforms of MOSFET with parasitic elements.</w:t>
       </w:r>
@@ -8918,14 +9204,27 @@
       <w:r>
         <w:t xml:space="preserve">Figure </w:t>
       </w:r>
-      <w:fldSimple w:instr=" SEQ Figure \* ARABIC ">
-        <w:r>
-          <w:rPr>
-            <w:noProof/>
-          </w:rPr>
-          <w:t>13</w:t>
-        </w:r>
-      </w:fldSimple>
+      <w:r>
+        <w:fldChar w:fldCharType="begin"/>
+      </w:r>
+      <w:r>
+        <w:instrText xml:space="preserve"> SEQ Figure \* ARABIC </w:instrText>
+      </w:r>
+      <w:r>
+        <w:fldChar w:fldCharType="separate"/>
+      </w:r>
+      <w:r>
+        <w:rPr>
+          <w:noProof/>
+        </w:rPr>
+        <w:t>13</w:t>
+      </w:r>
+      <w:r>
+        <w:rPr>
+          <w:noProof/>
+        </w:rPr>
+        <w:fldChar w:fldCharType="end"/>
+      </w:r>
       <w:r>
         <w:t>: Simulation design for efficiency test.</w:t>
       </w:r>
@@ -8998,14 +9297,27 @@
       <w:r>
         <w:t xml:space="preserve">Figure </w:t>
       </w:r>
-      <w:fldSimple w:instr=" SEQ Figure \* ARABIC ">
-        <w:r>
-          <w:rPr>
-            <w:noProof/>
-          </w:rPr>
-          <w:t>14</w:t>
-        </w:r>
-      </w:fldSimple>
+      <w:r>
+        <w:fldChar w:fldCharType="begin"/>
+      </w:r>
+      <w:r>
+        <w:instrText xml:space="preserve"> SEQ Figure \* ARABIC </w:instrText>
+      </w:r>
+      <w:r>
+        <w:fldChar w:fldCharType="separate"/>
+      </w:r>
+      <w:r>
+        <w:rPr>
+          <w:noProof/>
+        </w:rPr>
+        <w:t>14</w:t>
+      </w:r>
+      <w:r>
+        <w:rPr>
+          <w:noProof/>
+        </w:rPr>
+        <w:fldChar w:fldCharType="end"/>
+      </w:r>
       <w:r>
         <w:t>: Efficiency vs Load curves for different voltage input levels.</w:t>
       </w:r>
@@ -9019,14 +9331,27 @@
       <w:r>
         <w:t xml:space="preserve">Table </w:t>
       </w:r>
-      <w:fldSimple w:instr=" SEQ Table \* ARABIC ">
-        <w:r>
-          <w:rPr>
-            <w:noProof/>
-          </w:rPr>
-          <w:t>1</w:t>
-        </w:r>
-      </w:fldSimple>
+      <w:r>
+        <w:fldChar w:fldCharType="begin"/>
+      </w:r>
+      <w:r>
+        <w:instrText xml:space="preserve"> SEQ Table \* ARABIC </w:instrText>
+      </w:r>
+      <w:r>
+        <w:fldChar w:fldCharType="separate"/>
+      </w:r>
+      <w:r>
+        <w:rPr>
+          <w:noProof/>
+        </w:rPr>
+        <w:t>1</w:t>
+      </w:r>
+      <w:r>
+        <w:rPr>
+          <w:noProof/>
+        </w:rPr>
+        <w:fldChar w:fldCharType="end"/>
+      </w:r>
       <w:r>
         <w:t xml:space="preserve">: </w:t>
       </w:r>
@@ -9339,14 +9664,27 @@
       <w:r>
         <w:t xml:space="preserve">Table </w:t>
       </w:r>
-      <w:fldSimple w:instr=" SEQ Table \* ARABIC ">
-        <w:r>
-          <w:rPr>
-            <w:noProof/>
-          </w:rPr>
-          <w:t>2</w:t>
-        </w:r>
-      </w:fldSimple>
+      <w:r>
+        <w:fldChar w:fldCharType="begin"/>
+      </w:r>
+      <w:r>
+        <w:instrText xml:space="preserve"> SEQ Table \* ARABIC </w:instrText>
+      </w:r>
+      <w:r>
+        <w:fldChar w:fldCharType="separate"/>
+      </w:r>
+      <w:r>
+        <w:rPr>
+          <w:noProof/>
+        </w:rPr>
+        <w:t>2</w:t>
+      </w:r>
+      <w:r>
+        <w:rPr>
+          <w:noProof/>
+        </w:rPr>
+        <w:fldChar w:fldCharType="end"/>
+      </w:r>
       <w:r>
         <w:t>: Calculated efficiency values without snubber losses.</w:t>
       </w:r>
@@ -9624,22 +9962,1219 @@
         <w:t xml:space="preserve"> Lastly, how inefficient is snubber can be seen by comparing two results.</w:t>
       </w:r>
     </w:p>
+    <w:bookmarkEnd w:id="3"/>
     <w:p>
       <w:pPr>
         <w:pStyle w:val="Balk1"/>
       </w:pPr>
       <w:r>
         <w:lastRenderedPageBreak/>
-        <w:t>Complete Simulations</w:t>
-      </w:r>
-      <w:bookmarkEnd w:id="3"/>
+        <w:t>Component Selection</w:t>
+      </w:r>
+    </w:p>
+    <w:p>
+      <w:pPr>
+        <w:pStyle w:val="Balk3"/>
+      </w:pPr>
+      <w:r>
+        <w:t>Switching Device</w:t>
+      </w:r>
+    </w:p>
+    <w:p>
+      <w:r>
+        <w:t>Peak switching current and voltage can be calculated equations below:</w:t>
+      </w:r>
+    </w:p>
+    <w:p>
+      <w:pPr>
+        <w:shd w:val="clear" w:color="auto" w:fill="F5F5F5"/>
+        <w:spacing w:after="0" w:line="270" w:lineRule="atLeast"/>
+        <w:rPr>
+          <w:rFonts w:ascii="Consolas" w:eastAsia="Times New Roman" w:hAnsi="Consolas" w:cs="Times New Roman"/>
+          <w:color w:val="212121"/>
+          <w:sz w:val="21"/>
+          <w:szCs w:val="21"/>
+          <w:lang w:val="tr-TR" w:eastAsia="tr-TR"/>
+        </w:rPr>
+      </w:pPr>
+      <w:proofErr w:type="spellStart"/>
+      <w:r>
+        <w:rPr>
+          <w:rFonts w:ascii="Consolas" w:eastAsia="Times New Roman" w:hAnsi="Consolas" w:cs="Times New Roman"/>
+          <w:color w:val="212121"/>
+          <w:sz w:val="21"/>
+          <w:szCs w:val="21"/>
+          <w:lang w:val="tr-TR" w:eastAsia="tr-TR"/>
+        </w:rPr>
+        <w:t>V_sw</w:t>
+      </w:r>
+      <w:proofErr w:type="spellEnd"/>
+      <w:r>
+        <w:rPr>
+          <w:rFonts w:ascii="Consolas" w:eastAsia="Times New Roman" w:hAnsi="Consolas" w:cs="Times New Roman"/>
+          <w:color w:val="212121"/>
+          <w:sz w:val="21"/>
+          <w:szCs w:val="21"/>
+          <w:lang w:val="tr-TR" w:eastAsia="tr-TR"/>
+        </w:rPr>
+        <w:t xml:space="preserve"> = </w:t>
+      </w:r>
+      <w:proofErr w:type="spellStart"/>
+      <w:r>
+        <w:rPr>
+          <w:rFonts w:ascii="Consolas" w:eastAsia="Times New Roman" w:hAnsi="Consolas" w:cs="Times New Roman"/>
+          <w:color w:val="212121"/>
+          <w:sz w:val="21"/>
+          <w:szCs w:val="21"/>
+          <w:lang w:val="tr-TR" w:eastAsia="tr-TR"/>
+        </w:rPr>
+        <w:t>Vs</w:t>
+      </w:r>
+      <w:proofErr w:type="spellEnd"/>
+      <w:r>
+        <w:rPr>
+          <w:rFonts w:ascii="Consolas" w:eastAsia="Times New Roman" w:hAnsi="Consolas" w:cs="Times New Roman"/>
+          <w:color w:val="212121"/>
+          <w:sz w:val="21"/>
+          <w:szCs w:val="21"/>
+          <w:lang w:val="tr-TR" w:eastAsia="tr-TR"/>
+        </w:rPr>
+        <w:t xml:space="preserve"> + 1/</w:t>
+      </w:r>
+      <w:proofErr w:type="spellStart"/>
+      <w:r>
+        <w:rPr>
+          <w:rFonts w:ascii="Consolas" w:eastAsia="Times New Roman" w:hAnsi="Consolas" w:cs="Times New Roman"/>
+          <w:color w:val="212121"/>
+          <w:sz w:val="21"/>
+          <w:szCs w:val="21"/>
+          <w:lang w:val="tr-TR" w:eastAsia="tr-TR"/>
+        </w:rPr>
+        <w:t>turnsRatio</w:t>
+      </w:r>
+      <w:proofErr w:type="spellEnd"/>
+      <w:r>
+        <w:rPr>
+          <w:rFonts w:ascii="Consolas" w:eastAsia="Times New Roman" w:hAnsi="Consolas" w:cs="Times New Roman"/>
+          <w:color w:val="212121"/>
+          <w:sz w:val="21"/>
+          <w:szCs w:val="21"/>
+          <w:lang w:val="tr-TR" w:eastAsia="tr-TR"/>
+        </w:rPr>
+        <w:t>*48</w:t>
+      </w:r>
+    </w:p>
+    <w:p>
+      <w:pPr>
+        <w:shd w:val="clear" w:color="auto" w:fill="F5F5F5"/>
+        <w:spacing w:after="0" w:line="270" w:lineRule="atLeast"/>
+        <w:rPr>
+          <w:rFonts w:ascii="Consolas" w:eastAsia="Times New Roman" w:hAnsi="Consolas" w:cs="Times New Roman"/>
+          <w:color w:val="212121"/>
+          <w:sz w:val="21"/>
+          <w:szCs w:val="21"/>
+          <w:lang w:val="tr-TR" w:eastAsia="tr-TR"/>
+        </w:rPr>
+      </w:pPr>
+      <w:proofErr w:type="spellStart"/>
+      <w:r>
+        <w:rPr>
+          <w:rFonts w:ascii="Consolas" w:eastAsia="Times New Roman" w:hAnsi="Consolas" w:cs="Times New Roman"/>
+          <w:color w:val="212121"/>
+          <w:sz w:val="21"/>
+          <w:szCs w:val="21"/>
+          <w:lang w:val="tr-TR" w:eastAsia="tr-TR"/>
+        </w:rPr>
+        <w:t>I_sw</w:t>
+      </w:r>
+      <w:proofErr w:type="spellEnd"/>
+      <w:r>
+        <w:rPr>
+          <w:rFonts w:ascii="Consolas" w:eastAsia="Times New Roman" w:hAnsi="Consolas" w:cs="Times New Roman"/>
+          <w:color w:val="212121"/>
+          <w:sz w:val="21"/>
+          <w:szCs w:val="21"/>
+          <w:lang w:val="tr-TR" w:eastAsia="tr-TR"/>
+        </w:rPr>
+        <w:t xml:space="preserve"> = 1./(1-duty</w:t>
+      </w:r>
+      <w:proofErr w:type="gramStart"/>
+      <w:r>
+        <w:rPr>
+          <w:rFonts w:ascii="Consolas" w:eastAsia="Times New Roman" w:hAnsi="Consolas" w:cs="Times New Roman"/>
+          <w:color w:val="212121"/>
+          <w:sz w:val="21"/>
+          <w:szCs w:val="21"/>
+          <w:lang w:val="tr-TR" w:eastAsia="tr-TR"/>
+        </w:rPr>
+        <w:t>).*</w:t>
+      </w:r>
+      <w:proofErr w:type="spellStart"/>
+      <w:proofErr w:type="gramEnd"/>
+      <w:r>
+        <w:rPr>
+          <w:rFonts w:ascii="Consolas" w:eastAsia="Times New Roman" w:hAnsi="Consolas" w:cs="Times New Roman"/>
+          <w:color w:val="212121"/>
+          <w:sz w:val="21"/>
+          <w:szCs w:val="21"/>
+          <w:lang w:val="tr-TR" w:eastAsia="tr-TR"/>
+        </w:rPr>
+        <w:t>turnsRatio</w:t>
+      </w:r>
+      <w:proofErr w:type="spellEnd"/>
+      <w:r>
+        <w:rPr>
+          <w:rFonts w:ascii="Consolas" w:eastAsia="Times New Roman" w:hAnsi="Consolas" w:cs="Times New Roman"/>
+          <w:color w:val="212121"/>
+          <w:sz w:val="21"/>
+          <w:szCs w:val="21"/>
+          <w:lang w:val="tr-TR" w:eastAsia="tr-TR"/>
+        </w:rPr>
+        <w:t>.*</w:t>
+      </w:r>
+      <w:proofErr w:type="spellStart"/>
+      <w:r>
+        <w:rPr>
+          <w:rFonts w:ascii="Consolas" w:eastAsia="Times New Roman" w:hAnsi="Consolas" w:cs="Times New Roman"/>
+          <w:color w:val="212121"/>
+          <w:sz w:val="21"/>
+          <w:szCs w:val="21"/>
+          <w:lang w:val="tr-TR" w:eastAsia="tr-TR"/>
+        </w:rPr>
+        <w:t>I_out_avg</w:t>
+      </w:r>
+      <w:proofErr w:type="spellEnd"/>
+      <w:r>
+        <w:rPr>
+          <w:rFonts w:ascii="Consolas" w:eastAsia="Times New Roman" w:hAnsi="Consolas" w:cs="Times New Roman"/>
+          <w:color w:val="212121"/>
+          <w:sz w:val="21"/>
+          <w:szCs w:val="21"/>
+          <w:lang w:val="tr-TR" w:eastAsia="tr-TR"/>
+        </w:rPr>
+        <w:t xml:space="preserve"> + 1/turnsRatio.*</w:t>
+      </w:r>
+    </w:p>
+    <w:p>
+      <w:pPr>
+        <w:shd w:val="clear" w:color="auto" w:fill="F5F5F5"/>
+        <w:spacing w:after="150" w:line="270" w:lineRule="atLeast"/>
+        <w:rPr>
+          <w:rFonts w:ascii="Consolas" w:eastAsia="Times New Roman" w:hAnsi="Consolas" w:cs="Times New Roman"/>
+          <w:color w:val="212121"/>
+          <w:sz w:val="21"/>
+          <w:szCs w:val="21"/>
+          <w:lang w:val="tr-TR" w:eastAsia="tr-TR"/>
+        </w:rPr>
+      </w:pPr>
+      <w:r>
+        <w:rPr>
+          <w:rFonts w:ascii="Consolas" w:eastAsia="Times New Roman" w:hAnsi="Consolas" w:cs="Times New Roman"/>
+          <w:color w:val="212121"/>
+          <w:sz w:val="21"/>
+          <w:szCs w:val="21"/>
+          <w:lang w:val="tr-TR" w:eastAsia="tr-TR"/>
+        </w:rPr>
+        <w:tab/>
+      </w:r>
+      <w:r>
+        <w:rPr>
+          <w:rFonts w:ascii="Consolas" w:eastAsia="Times New Roman" w:hAnsi="Consolas" w:cs="Times New Roman"/>
+          <w:color w:val="212121"/>
+          <w:sz w:val="21"/>
+          <w:szCs w:val="21"/>
+          <w:lang w:val="tr-TR" w:eastAsia="tr-TR"/>
+        </w:rPr>
+        <w:t>(1-duty</w:t>
+      </w:r>
+      <w:proofErr w:type="gramStart"/>
+      <w:r>
+        <w:rPr>
+          <w:rFonts w:ascii="Consolas" w:eastAsia="Times New Roman" w:hAnsi="Consolas" w:cs="Times New Roman"/>
+          <w:color w:val="212121"/>
+          <w:sz w:val="21"/>
+          <w:szCs w:val="21"/>
+          <w:lang w:val="tr-TR" w:eastAsia="tr-TR"/>
+        </w:rPr>
+        <w:t>)./</w:t>
+      </w:r>
+      <w:proofErr w:type="gramEnd"/>
+      <w:r>
+        <w:rPr>
+          <w:rFonts w:ascii="Consolas" w:eastAsia="Times New Roman" w:hAnsi="Consolas" w:cs="Times New Roman"/>
+          <w:color w:val="212121"/>
+          <w:sz w:val="21"/>
+          <w:szCs w:val="21"/>
+          <w:lang w:val="tr-TR" w:eastAsia="tr-TR"/>
+        </w:rPr>
+        <w:t>2./</w:t>
+      </w:r>
+      <w:proofErr w:type="spellStart"/>
+      <w:r>
+        <w:rPr>
+          <w:rFonts w:ascii="Consolas" w:eastAsia="Times New Roman" w:hAnsi="Consolas" w:cs="Times New Roman"/>
+          <w:color w:val="212121"/>
+          <w:sz w:val="21"/>
+          <w:szCs w:val="21"/>
+          <w:lang w:val="tr-TR" w:eastAsia="tr-TR"/>
+        </w:rPr>
+        <w:t>L_pri</w:t>
+      </w:r>
+      <w:proofErr w:type="spellEnd"/>
+      <w:r>
+        <w:rPr>
+          <w:rFonts w:ascii="Consolas" w:eastAsia="Times New Roman" w:hAnsi="Consolas" w:cs="Times New Roman"/>
+          <w:color w:val="212121"/>
+          <w:sz w:val="21"/>
+          <w:szCs w:val="21"/>
+          <w:lang w:val="tr-TR" w:eastAsia="tr-TR"/>
+        </w:rPr>
+        <w:t>./</w:t>
+      </w:r>
+      <w:proofErr w:type="spellStart"/>
+      <w:r>
+        <w:rPr>
+          <w:rFonts w:ascii="Consolas" w:eastAsia="Times New Roman" w:hAnsi="Consolas" w:cs="Times New Roman"/>
+          <w:color w:val="212121"/>
+          <w:sz w:val="21"/>
+          <w:szCs w:val="21"/>
+          <w:lang w:val="tr-TR" w:eastAsia="tr-TR"/>
+        </w:rPr>
+        <w:t>f_sw</w:t>
+      </w:r>
+      <w:proofErr w:type="spellEnd"/>
+      <w:r>
+        <w:rPr>
+          <w:rFonts w:ascii="Consolas" w:eastAsia="Times New Roman" w:hAnsi="Consolas" w:cs="Times New Roman"/>
+          <w:color w:val="212121"/>
+          <w:sz w:val="21"/>
+          <w:szCs w:val="21"/>
+          <w:lang w:val="tr-TR" w:eastAsia="tr-TR"/>
+        </w:rPr>
+        <w:t>*48</w:t>
+      </w:r>
+    </w:p>
+    <w:p>
+      <w:r>
+        <w:t>Switching voltages calculated as 18.94V and 24.94V, respectively with 12V and 18V input voltage</w:t>
+      </w:r>
+      <w:r>
+        <w:t>,</w:t>
+      </w:r>
+      <w:r>
+        <w:t xml:space="preserve"> and maximum switching current is calculated as 13.65A. However, due to leakage inductances and parasitic elements, there are voltage spikes while switching. Thus, also it can be seen in </w:t>
+      </w:r>
+      <w:proofErr w:type="spellStart"/>
+      <w:r>
+        <w:t>Webench</w:t>
+      </w:r>
+      <w:proofErr w:type="spellEnd"/>
+      <w:r>
+        <w:t xml:space="preserve"> design, a </w:t>
+      </w:r>
+      <w:proofErr w:type="spellStart"/>
+      <w:r>
+        <w:t>mosfet</w:t>
+      </w:r>
+      <w:proofErr w:type="spellEnd"/>
+      <w:r>
+        <w:t xml:space="preserve"> with 80V rated voltage and 100A rated current is selected. For less rated voltages it is easy and cheap to find high current rated </w:t>
+      </w:r>
+      <w:proofErr w:type="spellStart"/>
+      <w:r>
+        <w:t>mosfets</w:t>
+      </w:r>
+      <w:proofErr w:type="spellEnd"/>
+      <w:r>
+        <w:t xml:space="preserve"> which also results in less losses on </w:t>
+      </w:r>
+      <w:proofErr w:type="spellStart"/>
+      <w:r>
+        <w:t>Mosfet</w:t>
+      </w:r>
+      <w:proofErr w:type="spellEnd"/>
+      <w:r>
+        <w:t xml:space="preserve"> due to less </w:t>
+      </w:r>
+      <w:proofErr w:type="spellStart"/>
+      <w:r>
+        <w:t>Rds</w:t>
+      </w:r>
+      <w:proofErr w:type="spellEnd"/>
+      <w:r>
+        <w:t xml:space="preserve"> value</w:t>
+      </w:r>
+      <w:r>
+        <w:t>.</w:t>
+      </w:r>
+    </w:p>
+    <w:p>
+      <w:pPr>
+        <w:pStyle w:val="Balk3"/>
+      </w:pPr>
+      <w:r>
+        <w:t>Secondary Diode:</w:t>
+      </w:r>
+    </w:p>
+    <w:p>
+      <w:pPr>
+        <w:shd w:val="clear" w:color="auto" w:fill="F5F5F5"/>
+        <w:spacing w:after="0" w:line="270" w:lineRule="atLeast"/>
+        <w:rPr>
+          <w:rFonts w:ascii="Consolas" w:eastAsia="Times New Roman" w:hAnsi="Consolas" w:cs="Times New Roman"/>
+          <w:color w:val="212121"/>
+          <w:sz w:val="21"/>
+          <w:szCs w:val="21"/>
+          <w:lang w:val="tr-TR" w:eastAsia="tr-TR"/>
+        </w:rPr>
+      </w:pPr>
+      <w:proofErr w:type="spellStart"/>
+      <w:r>
+        <w:rPr>
+          <w:rFonts w:ascii="Consolas" w:eastAsia="Times New Roman" w:hAnsi="Consolas" w:cs="Times New Roman"/>
+          <w:color w:val="212121"/>
+          <w:sz w:val="21"/>
+          <w:szCs w:val="21"/>
+          <w:lang w:val="tr-TR" w:eastAsia="tr-TR"/>
+        </w:rPr>
+        <w:t>V_d_max</w:t>
+      </w:r>
+      <w:proofErr w:type="spellEnd"/>
+      <w:r>
+        <w:rPr>
+          <w:rFonts w:ascii="Consolas" w:eastAsia="Times New Roman" w:hAnsi="Consolas" w:cs="Times New Roman"/>
+          <w:color w:val="212121"/>
+          <w:sz w:val="21"/>
+          <w:szCs w:val="21"/>
+          <w:lang w:val="tr-TR" w:eastAsia="tr-TR"/>
+        </w:rPr>
+        <w:t xml:space="preserve"> = </w:t>
+      </w:r>
+      <w:proofErr w:type="spellStart"/>
+      <w:r>
+        <w:rPr>
+          <w:rFonts w:ascii="Consolas" w:eastAsia="Times New Roman" w:hAnsi="Consolas" w:cs="Times New Roman"/>
+          <w:color w:val="212121"/>
+          <w:sz w:val="21"/>
+          <w:szCs w:val="21"/>
+          <w:lang w:val="tr-TR" w:eastAsia="tr-TR"/>
+        </w:rPr>
+        <w:t>Vs</w:t>
+      </w:r>
+      <w:proofErr w:type="spellEnd"/>
+      <w:r>
+        <w:rPr>
+          <w:rFonts w:ascii="Consolas" w:eastAsia="Times New Roman" w:hAnsi="Consolas" w:cs="Times New Roman"/>
+          <w:color w:val="212121"/>
+          <w:sz w:val="21"/>
+          <w:szCs w:val="21"/>
+          <w:lang w:val="tr-TR" w:eastAsia="tr-TR"/>
+        </w:rPr>
+        <w:t>*</w:t>
+      </w:r>
+      <w:proofErr w:type="spellStart"/>
+      <w:r>
+        <w:rPr>
+          <w:rFonts w:ascii="Consolas" w:eastAsia="Times New Roman" w:hAnsi="Consolas" w:cs="Times New Roman"/>
+          <w:color w:val="212121"/>
+          <w:sz w:val="21"/>
+          <w:szCs w:val="21"/>
+          <w:lang w:val="tr-TR" w:eastAsia="tr-TR"/>
+        </w:rPr>
+        <w:t>turnsRatio</w:t>
+      </w:r>
+      <w:proofErr w:type="spellEnd"/>
+      <w:r>
+        <w:rPr>
+          <w:rFonts w:ascii="Consolas" w:eastAsia="Times New Roman" w:hAnsi="Consolas" w:cs="Times New Roman"/>
+          <w:color w:val="212121"/>
+          <w:sz w:val="21"/>
+          <w:szCs w:val="21"/>
+          <w:lang w:val="tr-TR" w:eastAsia="tr-TR"/>
+        </w:rPr>
+        <w:t xml:space="preserve"> + 48</w:t>
+      </w:r>
+    </w:p>
+    <w:p>
+      <w:pPr>
+        <w:shd w:val="clear" w:color="auto" w:fill="F5F5F5"/>
+        <w:spacing w:after="150" w:line="270" w:lineRule="atLeast"/>
+        <w:rPr>
+          <w:rFonts w:ascii="Consolas" w:eastAsia="Times New Roman" w:hAnsi="Consolas" w:cs="Times New Roman"/>
+          <w:color w:val="212121"/>
+          <w:sz w:val="21"/>
+          <w:szCs w:val="21"/>
+          <w:lang w:val="tr-TR" w:eastAsia="tr-TR"/>
+        </w:rPr>
+      </w:pPr>
+      <w:proofErr w:type="spellStart"/>
+      <w:r>
+        <w:rPr>
+          <w:rFonts w:ascii="Consolas" w:eastAsia="Times New Roman" w:hAnsi="Consolas" w:cs="Times New Roman"/>
+          <w:color w:val="212121"/>
+          <w:sz w:val="21"/>
+          <w:szCs w:val="21"/>
+          <w:lang w:val="tr-TR" w:eastAsia="tr-TR"/>
+        </w:rPr>
+        <w:t>I_d_max</w:t>
+      </w:r>
+      <w:proofErr w:type="spellEnd"/>
+      <w:r>
+        <w:rPr>
+          <w:rFonts w:ascii="Consolas" w:eastAsia="Times New Roman" w:hAnsi="Consolas" w:cs="Times New Roman"/>
+          <w:color w:val="212121"/>
+          <w:sz w:val="21"/>
+          <w:szCs w:val="21"/>
+          <w:lang w:val="tr-TR" w:eastAsia="tr-TR"/>
+        </w:rPr>
+        <w:t xml:space="preserve"> = </w:t>
+      </w:r>
+      <w:proofErr w:type="spellStart"/>
+      <w:r>
+        <w:rPr>
+          <w:rFonts w:ascii="Consolas" w:eastAsia="Times New Roman" w:hAnsi="Consolas" w:cs="Times New Roman"/>
+          <w:color w:val="212121"/>
+          <w:sz w:val="21"/>
+          <w:szCs w:val="21"/>
+          <w:lang w:val="tr-TR" w:eastAsia="tr-TR"/>
+        </w:rPr>
+        <w:t>I_</w:t>
+      </w:r>
+      <w:proofErr w:type="gramStart"/>
+      <w:r>
+        <w:rPr>
+          <w:rFonts w:ascii="Consolas" w:eastAsia="Times New Roman" w:hAnsi="Consolas" w:cs="Times New Roman"/>
+          <w:color w:val="212121"/>
+          <w:sz w:val="21"/>
+          <w:szCs w:val="21"/>
+          <w:lang w:val="tr-TR" w:eastAsia="tr-TR"/>
+        </w:rPr>
+        <w:t>sw</w:t>
+      </w:r>
+      <w:proofErr w:type="spellEnd"/>
+      <w:r>
+        <w:rPr>
+          <w:rFonts w:ascii="Consolas" w:eastAsia="Times New Roman" w:hAnsi="Consolas" w:cs="Times New Roman"/>
+          <w:color w:val="212121"/>
+          <w:sz w:val="21"/>
+          <w:szCs w:val="21"/>
+          <w:lang w:val="tr-TR" w:eastAsia="tr-TR"/>
+        </w:rPr>
+        <w:t>./</w:t>
+      </w:r>
+      <w:proofErr w:type="spellStart"/>
+      <w:proofErr w:type="gramEnd"/>
+      <w:r>
+        <w:rPr>
+          <w:rFonts w:ascii="Consolas" w:eastAsia="Times New Roman" w:hAnsi="Consolas" w:cs="Times New Roman"/>
+          <w:color w:val="212121"/>
+          <w:sz w:val="21"/>
+          <w:szCs w:val="21"/>
+          <w:lang w:val="tr-TR" w:eastAsia="tr-TR"/>
+        </w:rPr>
+        <w:t>turnsRatio</w:t>
+      </w:r>
+      <w:proofErr w:type="spellEnd"/>
+    </w:p>
+    <w:p>
+      <w:r>
+        <w:t>By using above equations, maximum voltage on diode is found as 131.04V and 172.56V,</w:t>
+      </w:r>
+      <w:r>
+        <w:t xml:space="preserve"> </w:t>
+      </w:r>
+      <w:r>
+        <w:t>respectively with 12V and 18V input voltage</w:t>
+      </w:r>
+      <w:r>
+        <w:t xml:space="preserve">, and maximum current is calculated as 1.976A. Voltage rating of the diode should be select higher because the effect of voltage spikes increases with turns ratio at secondary side. Thus, diode is selected with </w:t>
+      </w:r>
+      <w:proofErr w:type="gramStart"/>
+      <w:r>
+        <w:t>431</w:t>
+      </w:r>
+      <w:proofErr w:type="gramEnd"/>
+    </w:p>
+    <w:p>
+      <w:pPr>
+        <w:pStyle w:val="Balk3"/>
+      </w:pPr>
+      <w:r>
+        <w:t>Output Capacitor:</w:t>
+      </w:r>
+    </w:p>
+    <w:p>
+      <w:pPr>
+        <w:spacing w:after="0"/>
+      </w:pPr>
+      <w:r>
+        <w:t xml:space="preserve">Maximum allowed voltage ripple at output is 3%.  </w:t>
+      </w:r>
+    </w:p>
+    <w:p>
+      <w:pPr>
+        <w:shd w:val="clear" w:color="auto" w:fill="F5F5F5"/>
+        <w:spacing w:after="150" w:line="270" w:lineRule="atLeast"/>
+        <w:rPr>
+          <w:rFonts w:ascii="Consolas" w:eastAsia="Times New Roman" w:hAnsi="Consolas" w:cs="Times New Roman"/>
+          <w:color w:val="212121"/>
+          <w:sz w:val="21"/>
+          <w:szCs w:val="21"/>
+          <w:lang w:val="tr-TR" w:eastAsia="tr-TR"/>
+        </w:rPr>
+      </w:pPr>
+      <w:proofErr w:type="spellStart"/>
+      <w:r>
+        <w:rPr>
+          <w:rFonts w:ascii="Consolas" w:eastAsia="Times New Roman" w:hAnsi="Consolas" w:cs="Times New Roman"/>
+          <w:color w:val="212121"/>
+          <w:sz w:val="21"/>
+          <w:szCs w:val="21"/>
+          <w:lang w:val="tr-TR" w:eastAsia="tr-TR"/>
+        </w:rPr>
+        <w:t>C_min</w:t>
+      </w:r>
+      <w:proofErr w:type="spellEnd"/>
+      <w:r>
+        <w:rPr>
+          <w:rFonts w:ascii="Consolas" w:eastAsia="Times New Roman" w:hAnsi="Consolas" w:cs="Times New Roman"/>
+          <w:color w:val="212121"/>
+          <w:sz w:val="21"/>
+          <w:szCs w:val="21"/>
+          <w:lang w:val="tr-TR" w:eastAsia="tr-TR"/>
+        </w:rPr>
+        <w:t xml:space="preserve"> = </w:t>
+      </w:r>
+      <w:proofErr w:type="spellStart"/>
+      <w:r>
+        <w:rPr>
+          <w:rFonts w:ascii="Consolas" w:eastAsia="Times New Roman" w:hAnsi="Consolas" w:cs="Times New Roman"/>
+          <w:color w:val="212121"/>
+          <w:sz w:val="21"/>
+          <w:szCs w:val="21"/>
+          <w:lang w:val="tr-TR" w:eastAsia="tr-TR"/>
+        </w:rPr>
+        <w:t>duty</w:t>
+      </w:r>
+      <w:proofErr w:type="spellEnd"/>
+      <w:r>
+        <w:rPr>
+          <w:rFonts w:ascii="Consolas" w:eastAsia="Times New Roman" w:hAnsi="Consolas" w:cs="Times New Roman"/>
+          <w:color w:val="212121"/>
+          <w:sz w:val="21"/>
+          <w:szCs w:val="21"/>
+          <w:lang w:val="tr-TR" w:eastAsia="tr-TR"/>
+        </w:rPr>
+        <w:t>/</w:t>
+      </w:r>
+      <w:proofErr w:type="spellStart"/>
+      <w:r>
+        <w:rPr>
+          <w:rFonts w:ascii="Consolas" w:eastAsia="Times New Roman" w:hAnsi="Consolas" w:cs="Times New Roman"/>
+          <w:color w:val="212121"/>
+          <w:sz w:val="21"/>
+          <w:szCs w:val="21"/>
+          <w:lang w:val="tr-TR" w:eastAsia="tr-TR"/>
+        </w:rPr>
+        <w:t>f_sw</w:t>
+      </w:r>
+      <w:proofErr w:type="spellEnd"/>
+      <w:r>
+        <w:rPr>
+          <w:rFonts w:ascii="Consolas" w:eastAsia="Times New Roman" w:hAnsi="Consolas" w:cs="Times New Roman"/>
+          <w:color w:val="212121"/>
+          <w:sz w:val="21"/>
+          <w:szCs w:val="21"/>
+          <w:lang w:val="tr-TR" w:eastAsia="tr-TR"/>
+        </w:rPr>
+        <w:t>/R/</w:t>
+      </w:r>
+      <w:proofErr w:type="spellStart"/>
+      <w:r>
+        <w:rPr>
+          <w:rFonts w:ascii="Consolas" w:eastAsia="Times New Roman" w:hAnsi="Consolas" w:cs="Times New Roman"/>
+          <w:color w:val="212121"/>
+          <w:sz w:val="21"/>
+          <w:szCs w:val="21"/>
+          <w:lang w:val="tr-TR" w:eastAsia="tr-TR"/>
+        </w:rPr>
+        <w:t>ripple</w:t>
+      </w:r>
+      <w:proofErr w:type="spellEnd"/>
+    </w:p>
+    <w:p>
+      <w:pPr>
+        <w:rPr>
+          <w:rFonts w:cstheme="minorHAnsi"/>
+        </w:rPr>
+      </w:pPr>
+      <w:r>
+        <w:t>Minimum capacitance value of the output capacitor is found as 2.54</w:t>
+      </w:r>
+      <w:r>
+        <w:rPr>
+          <w:rFonts w:cstheme="minorHAnsi"/>
+        </w:rPr>
+        <w:t>µ</w:t>
+      </w:r>
+      <w:r>
+        <w:t>F with equation above. However, output voltage is 48V and to be safe rated voltage of capacitor should be higher. High voltage rated capacitor is found as aluminum capacitor which has high ESR values compared with other types. Found capacitors in market have high voltage ratings, so they have also high ESR values. Because ESR values become dominant on output ripple, capacitor with high capacitances is selected. The selected capacitor has 47</w:t>
+      </w:r>
+      <w:r>
+        <w:rPr>
+          <w:rFonts w:cstheme="minorHAnsi"/>
+        </w:rPr>
+        <w:t>µF capacitance and 2Ω ESR. Effect of ESR can be calculated equation below:</w:t>
+      </w:r>
+    </w:p>
+    <w:p>
+      <w:pPr>
+        <w:shd w:val="clear" w:color="auto" w:fill="F5F5F5"/>
+        <w:spacing w:after="150" w:line="270" w:lineRule="atLeast"/>
+        <w:rPr>
+          <w:rFonts w:ascii="Consolas" w:eastAsia="Times New Roman" w:hAnsi="Consolas" w:cs="Times New Roman"/>
+          <w:color w:val="212121"/>
+          <w:sz w:val="21"/>
+          <w:szCs w:val="21"/>
+          <w:lang w:val="tr-TR" w:eastAsia="tr-TR"/>
+        </w:rPr>
+      </w:pPr>
+      <w:r>
+        <w:rPr>
+          <w:rFonts w:ascii="Consolas" w:eastAsia="Times New Roman" w:hAnsi="Consolas" w:cs="Times New Roman"/>
+          <w:color w:val="212121"/>
+          <w:sz w:val="21"/>
+          <w:szCs w:val="21"/>
+          <w:lang w:val="tr-TR" w:eastAsia="tr-TR"/>
+        </w:rPr>
+        <w:t xml:space="preserve">V_ESR = ESR * </w:t>
+      </w:r>
+      <w:proofErr w:type="spellStart"/>
+      <w:r>
+        <w:rPr>
+          <w:rFonts w:ascii="Consolas" w:eastAsia="Times New Roman" w:hAnsi="Consolas" w:cs="Times New Roman"/>
+          <w:color w:val="212121"/>
+          <w:sz w:val="21"/>
+          <w:szCs w:val="21"/>
+          <w:lang w:val="tr-TR" w:eastAsia="tr-TR"/>
+        </w:rPr>
+        <w:t>I_out_avg</w:t>
+      </w:r>
+      <w:proofErr w:type="spellEnd"/>
+    </w:p>
+    <w:p>
+      <w:r>
+        <w:t xml:space="preserve">The ripple due to ESR can be around 2V when single capacitor is used. Thus, four of the selected capacitors must connected in parallel. </w:t>
+      </w:r>
+    </w:p>
+    <w:p>
+      <w:pPr>
+        <w:pStyle w:val="Balk3"/>
+      </w:pPr>
+      <w:r>
+        <w:t>Controller IC:</w:t>
+      </w:r>
+    </w:p>
+    <w:p>
+      <w:r>
+        <w:t xml:space="preserve">UC3843AN is selected which is appropriate for </w:t>
+      </w:r>
+      <w:proofErr w:type="spellStart"/>
+      <w:r>
+        <w:t>Webench’s</w:t>
+      </w:r>
+      <w:proofErr w:type="spellEnd"/>
+      <w:r>
+        <w:t xml:space="preserve"> design. It is a current-mode PWM controller that can drive the gate of the </w:t>
+      </w:r>
+      <w:proofErr w:type="spellStart"/>
+      <w:r>
+        <w:t>mosfet</w:t>
+      </w:r>
+      <w:proofErr w:type="spellEnd"/>
+      <w:r>
+        <w:t xml:space="preserve"> with respect to sensed current and output voltage. </w:t>
+      </w:r>
     </w:p>
     <w:p/>
+    <w:p/>
+    <w:p>
+      <w:pPr>
+        <w:pStyle w:val="Balk3"/>
+      </w:pPr>
+      <w:r>
+        <w:lastRenderedPageBreak/>
+        <w:t>Transformer:</w:t>
+      </w:r>
+    </w:p>
+    <w:p>
+      <w:r>
+        <w:t xml:space="preserve">The detailed calculation of the transformer’s turn ratio, cable parameters, core, magnetizing inductance etc. is given in magnetic design section. </w:t>
+      </w:r>
+    </w:p>
+    <w:p>
+      <w:pPr>
+        <w:pStyle w:val="Balk4"/>
+      </w:pPr>
+      <w:r>
+        <w:t>Experimental results of transformer on first try:</w:t>
+      </w:r>
+    </w:p>
+    <w:p>
+      <w:pPr>
+        <w:keepNext/>
+        <w:spacing w:after="0"/>
+        <w:jc w:val="center"/>
+      </w:pPr>
+      <w:r>
+        <w:rPr>
+          <w:noProof/>
+        </w:rPr>
+        <w:drawing>
+          <wp:inline distT="0" distB="0" distL="0" distR="0" wp14:anchorId="27A6A6A9" wp14:editId="41273A5E">
+            <wp:extent cx="3086969" cy="3514725"/>
+            <wp:effectExtent l="0" t="0" r="0" b="0"/>
+            <wp:docPr id="1850287904" name="Resim 1"/>
+            <wp:cNvGraphicFramePr>
+              <a:graphicFrameLocks xmlns:a="http://schemas.openxmlformats.org/drawingml/2006/main" noChangeAspect="1"/>
+            </wp:cNvGraphicFramePr>
+            <a:graphic xmlns:a="http://schemas.openxmlformats.org/drawingml/2006/main">
+              <a:graphicData uri="http://schemas.openxmlformats.org/drawingml/2006/picture">
+                <pic:pic xmlns:pic="http://schemas.openxmlformats.org/drawingml/2006/picture">
+                  <pic:nvPicPr>
+                    <pic:cNvPr id="0" name="Picture 1"/>
+                    <pic:cNvPicPr>
+                      <a:picLocks noChangeAspect="1" noChangeArrowheads="1"/>
+                    </pic:cNvPicPr>
+                  </pic:nvPicPr>
+                  <pic:blipFill rotWithShape="1">
+                    <a:blip r:embed="rId23" cstate="print">
+                      <a:extLst>
+                        <a:ext uri="{28A0092B-C50C-407E-A947-70E740481C1C}">
+                          <a14:useLocalDpi xmlns:a14="http://schemas.microsoft.com/office/drawing/2010/main" val="0"/>
+                        </a:ext>
+                      </a:extLst>
+                    </a:blip>
+                    <a:srcRect t="10277" b="32795"/>
+                    <a:stretch/>
+                  </pic:blipFill>
+                  <pic:spPr bwMode="auto">
+                    <a:xfrm>
+                      <a:off x="0" y="0"/>
+                      <a:ext cx="3092824" cy="3521392"/>
+                    </a:xfrm>
+                    <a:prstGeom prst="rect">
+                      <a:avLst/>
+                    </a:prstGeom>
+                    <a:noFill/>
+                    <a:ln>
+                      <a:noFill/>
+                    </a:ln>
+                    <a:extLst>
+                      <a:ext uri="{53640926-AAD7-44D8-BBD7-CCE9431645EC}">
+                        <a14:shadowObscured xmlns:a14="http://schemas.microsoft.com/office/drawing/2010/main"/>
+                      </a:ext>
+                    </a:extLst>
+                  </pic:spPr>
+                </pic:pic>
+              </a:graphicData>
+            </a:graphic>
+          </wp:inline>
+        </w:drawing>
+      </w:r>
+    </w:p>
+    <w:p>
+      <w:pPr>
+        <w:pStyle w:val="ResimYazs"/>
+        <w:jc w:val="center"/>
+      </w:pPr>
+      <w:r>
+        <w:t xml:space="preserve">Figure </w:t>
+      </w:r>
+      <w:r>
+        <w:fldChar w:fldCharType="begin"/>
+      </w:r>
+      <w:r>
+        <w:instrText xml:space="preserve"> SEQ Figure \* ARABIC </w:instrText>
+      </w:r>
+      <w:r>
+        <w:fldChar w:fldCharType="separate"/>
+      </w:r>
+      <w:r>
+        <w:rPr>
+          <w:noProof/>
+        </w:rPr>
+        <w:t>15</w:t>
+      </w:r>
+      <w:r>
+        <w:fldChar w:fldCharType="end"/>
+      </w:r>
+      <w:r>
+        <w:t>: Wound transformer for initial experiments.</w:t>
+      </w:r>
+    </w:p>
+    <w:p>
+      <w:pPr>
+        <w:keepNext/>
+        <w:spacing w:after="0"/>
+        <w:jc w:val="center"/>
+      </w:pPr>
+      <w:r>
+        <w:rPr>
+          <w:noProof/>
+        </w:rPr>
+        <w:drawing>
+          <wp:inline distT="0" distB="0" distL="0" distR="0" wp14:anchorId="4C262021" wp14:editId="2A6E602B">
+            <wp:extent cx="4988333" cy="3095625"/>
+            <wp:effectExtent l="0" t="0" r="3175" b="0"/>
+            <wp:docPr id="1315167324" name="Resim 3"/>
+            <wp:cNvGraphicFramePr>
+              <a:graphicFrameLocks xmlns:a="http://schemas.openxmlformats.org/drawingml/2006/main" noChangeAspect="1"/>
+            </wp:cNvGraphicFramePr>
+            <a:graphic xmlns:a="http://schemas.openxmlformats.org/drawingml/2006/main">
+              <a:graphicData uri="http://schemas.openxmlformats.org/drawingml/2006/picture">
+                <pic:pic xmlns:pic="http://schemas.openxmlformats.org/drawingml/2006/picture">
+                  <pic:nvPicPr>
+                    <pic:cNvPr id="0" name="Picture 3"/>
+                    <pic:cNvPicPr>
+                      <a:picLocks noChangeAspect="1" noChangeArrowheads="1"/>
+                    </pic:cNvPicPr>
+                  </pic:nvPicPr>
+                  <pic:blipFill rotWithShape="1">
+                    <a:blip r:embed="rId24" cstate="print">
+                      <a:extLst>
+                        <a:ext uri="{28A0092B-C50C-407E-A947-70E740481C1C}">
+                          <a14:useLocalDpi xmlns:a14="http://schemas.microsoft.com/office/drawing/2010/main" val="0"/>
+                        </a:ext>
+                      </a:extLst>
+                    </a:blip>
+                    <a:srcRect l="11534" t="17666" b="9094"/>
+                    <a:stretch/>
+                  </pic:blipFill>
+                  <pic:spPr bwMode="auto">
+                    <a:xfrm>
+                      <a:off x="0" y="0"/>
+                      <a:ext cx="5002192" cy="3104226"/>
+                    </a:xfrm>
+                    <a:prstGeom prst="rect">
+                      <a:avLst/>
+                    </a:prstGeom>
+                    <a:noFill/>
+                    <a:ln>
+                      <a:noFill/>
+                    </a:ln>
+                    <a:extLst>
+                      <a:ext uri="{53640926-AAD7-44D8-BBD7-CCE9431645EC}">
+                        <a14:shadowObscured xmlns:a14="http://schemas.microsoft.com/office/drawing/2010/main"/>
+                      </a:ext>
+                    </a:extLst>
+                  </pic:spPr>
+                </pic:pic>
+              </a:graphicData>
+            </a:graphic>
+          </wp:inline>
+        </w:drawing>
+      </w:r>
+    </w:p>
+    <w:p>
+      <w:pPr>
+        <w:pStyle w:val="ResimYazs"/>
+        <w:jc w:val="center"/>
+      </w:pPr>
+      <w:r>
+        <w:t xml:space="preserve">Figure </w:t>
+      </w:r>
+      <w:r>
+        <w:fldChar w:fldCharType="begin"/>
+      </w:r>
+      <w:r>
+        <w:instrText xml:space="preserve"> SEQ Figure \* ARABIC </w:instrText>
+      </w:r>
+      <w:r>
+        <w:fldChar w:fldCharType="separate"/>
+      </w:r>
+      <w:r>
+        <w:rPr>
+          <w:noProof/>
+        </w:rPr>
+        <w:t>16</w:t>
+      </w:r>
+      <w:r>
+        <w:fldChar w:fldCharType="end"/>
+      </w:r>
+      <w:r>
+        <w:t xml:space="preserve">: </w:t>
+      </w:r>
+      <w:r>
+        <w:t>Primary</w:t>
+      </w:r>
+      <w:r>
+        <w:t xml:space="preserve"> is open circuited to measure leakage + magnetizing inductance</w:t>
+      </w:r>
+      <w:r>
+        <w:t xml:space="preserve"> at secondary</w:t>
+      </w:r>
+      <w:r>
+        <w:t>.</w:t>
+      </w:r>
+    </w:p>
     <w:p>
       <w:pPr>
         <w:pStyle w:val="Balk1"/>
+        <w:jc w:val="center"/>
       </w:pPr>
       <w:bookmarkStart w:id="4" w:name="_Toc133878993"/>
+      <w:r>
+        <w:rPr>
+          <w:noProof/>
+        </w:rPr>
+        <w:lastRenderedPageBreak/>
+        <w:drawing>
+          <wp:inline distT="0" distB="0" distL="0" distR="0" wp14:anchorId="2A4F0418" wp14:editId="34B8F713">
+            <wp:extent cx="4267200" cy="2647950"/>
+            <wp:effectExtent l="0" t="0" r="0" b="0"/>
+            <wp:docPr id="2043610203" name="Resim 4"/>
+            <wp:cNvGraphicFramePr>
+              <a:graphicFrameLocks xmlns:a="http://schemas.openxmlformats.org/drawingml/2006/main" noChangeAspect="1"/>
+            </wp:cNvGraphicFramePr>
+            <a:graphic xmlns:a="http://schemas.openxmlformats.org/drawingml/2006/main">
+              <a:graphicData uri="http://schemas.openxmlformats.org/drawingml/2006/picture">
+                <pic:pic xmlns:pic="http://schemas.openxmlformats.org/drawingml/2006/picture">
+                  <pic:nvPicPr>
+                    <pic:cNvPr id="0" name="Picture 4"/>
+                    <pic:cNvPicPr>
+                      <a:picLocks noChangeAspect="1" noChangeArrowheads="1"/>
+                    </pic:cNvPicPr>
+                  </pic:nvPicPr>
+                  <pic:blipFill rotWithShape="1">
+                    <a:blip r:embed="rId25" cstate="print">
+                      <a:extLst>
+                        <a:ext uri="{28A0092B-C50C-407E-A947-70E740481C1C}">
+                          <a14:useLocalDpi xmlns:a14="http://schemas.microsoft.com/office/drawing/2010/main" val="0"/>
+                        </a:ext>
+                      </a:extLst>
+                    </a:blip>
+                    <a:srcRect l="16109" t="18298" r="12439" b="22553"/>
+                    <a:stretch/>
+                  </pic:blipFill>
+                  <pic:spPr bwMode="auto">
+                    <a:xfrm>
+                      <a:off x="0" y="0"/>
+                      <a:ext cx="4267200" cy="2647950"/>
+                    </a:xfrm>
+                    <a:prstGeom prst="rect">
+                      <a:avLst/>
+                    </a:prstGeom>
+                    <a:noFill/>
+                    <a:ln>
+                      <a:noFill/>
+                    </a:ln>
+                    <a:extLst>
+                      <a:ext uri="{53640926-AAD7-44D8-BBD7-CCE9431645EC}">
+                        <a14:shadowObscured xmlns:a14="http://schemas.microsoft.com/office/drawing/2010/main"/>
+                      </a:ext>
+                    </a:extLst>
+                  </pic:spPr>
+                </pic:pic>
+              </a:graphicData>
+            </a:graphic>
+          </wp:inline>
+        </w:drawing>
+      </w:r>
+    </w:p>
+    <w:p>
+      <w:pPr>
+        <w:pStyle w:val="ResimYazs"/>
+        <w:jc w:val="center"/>
+      </w:pPr>
+      <w:r>
+        <w:t xml:space="preserve">Figure </w:t>
+      </w:r>
+      <w:r>
+        <w:fldChar w:fldCharType="begin"/>
+      </w:r>
+      <w:r>
+        <w:instrText xml:space="preserve"> SEQ Figure \* ARABIC </w:instrText>
+      </w:r>
+      <w:r>
+        <w:fldChar w:fldCharType="separate"/>
+      </w:r>
+      <w:r>
+        <w:rPr>
+          <w:noProof/>
+        </w:rPr>
+        <w:t>17</w:t>
+      </w:r>
+      <w:r>
+        <w:fldChar w:fldCharType="end"/>
+      </w:r>
+      <w:r>
+        <w:t xml:space="preserve">: Primary is short circuited to measure </w:t>
+      </w:r>
+      <w:proofErr w:type="spellStart"/>
+      <w:r>
+        <w:t>leakge</w:t>
+      </w:r>
+      <w:proofErr w:type="spellEnd"/>
+      <w:r>
+        <w:t xml:space="preserve"> inductance at secondary.</w:t>
+      </w:r>
+    </w:p>
+    <w:p>
+      <w:pPr>
+        <w:keepNext/>
+        <w:spacing w:after="0"/>
+        <w:jc w:val="center"/>
+      </w:pPr>
+      <w:r>
+        <w:rPr>
+          <w:noProof/>
+        </w:rPr>
+        <w:drawing>
+          <wp:inline distT="0" distB="0" distL="0" distR="0" wp14:anchorId="45AF543B" wp14:editId="01F5B680">
+            <wp:extent cx="4086225" cy="3195627"/>
+            <wp:effectExtent l="0" t="0" r="0" b="5080"/>
+            <wp:docPr id="774879641" name="Resim 5"/>
+            <wp:cNvGraphicFramePr>
+              <a:graphicFrameLocks xmlns:a="http://schemas.openxmlformats.org/drawingml/2006/main" noChangeAspect="1"/>
+            </wp:cNvGraphicFramePr>
+            <a:graphic xmlns:a="http://schemas.openxmlformats.org/drawingml/2006/main">
+              <a:graphicData uri="http://schemas.openxmlformats.org/drawingml/2006/picture">
+                <pic:pic xmlns:pic="http://schemas.openxmlformats.org/drawingml/2006/picture">
+                  <pic:nvPicPr>
+                    <pic:cNvPr id="0" name="Picture 5"/>
+                    <pic:cNvPicPr>
+                      <a:picLocks noChangeAspect="1" noChangeArrowheads="1"/>
+                    </pic:cNvPicPr>
+                  </pic:nvPicPr>
+                  <pic:blipFill rotWithShape="1">
+                    <a:blip r:embed="rId26" cstate="print">
+                      <a:extLst>
+                        <a:ext uri="{28A0092B-C50C-407E-A947-70E740481C1C}">
+                          <a14:useLocalDpi xmlns:a14="http://schemas.microsoft.com/office/drawing/2010/main" val="0"/>
+                        </a:ext>
+                      </a:extLst>
+                    </a:blip>
+                    <a:srcRect l="3168" t="3924" r="7424" b="2797"/>
+                    <a:stretch/>
+                  </pic:blipFill>
+                  <pic:spPr bwMode="auto">
+                    <a:xfrm>
+                      <a:off x="0" y="0"/>
+                      <a:ext cx="4102633" cy="3208459"/>
+                    </a:xfrm>
+                    <a:prstGeom prst="rect">
+                      <a:avLst/>
+                    </a:prstGeom>
+                    <a:noFill/>
+                    <a:ln>
+                      <a:noFill/>
+                    </a:ln>
+                    <a:extLst>
+                      <a:ext uri="{53640926-AAD7-44D8-BBD7-CCE9431645EC}">
+                        <a14:shadowObscured xmlns:a14="http://schemas.microsoft.com/office/drawing/2010/main"/>
+                      </a:ext>
+                    </a:extLst>
+                  </pic:spPr>
+                </pic:pic>
+              </a:graphicData>
+            </a:graphic>
+          </wp:inline>
+        </w:drawing>
+      </w:r>
+    </w:p>
+    <w:p>
+      <w:pPr>
+        <w:pStyle w:val="ResimYazs"/>
+        <w:jc w:val="center"/>
+      </w:pPr>
+      <w:r>
+        <w:t xml:space="preserve">Figure </w:t>
+      </w:r>
+      <w:r>
+        <w:fldChar w:fldCharType="begin"/>
+      </w:r>
+      <w:r>
+        <w:instrText xml:space="preserve"> SEQ Figure \* ARABIC </w:instrText>
+      </w:r>
+      <w:r>
+        <w:fldChar w:fldCharType="separate"/>
+      </w:r>
+      <w:r>
+        <w:rPr>
+          <w:noProof/>
+        </w:rPr>
+        <w:t>18</w:t>
+      </w:r>
+      <w:r>
+        <w:fldChar w:fldCharType="end"/>
+      </w:r>
+      <w:r>
+        <w:t>: Input and output voltage ratio to observe turns ratio.</w:t>
+      </w:r>
+    </w:p>
+    <w:p>
+      <w:r>
+        <w:t>The leakage inductance at secondary is measured as 120</w:t>
+      </w:r>
+      <w:r>
+        <w:rPr>
+          <w:rFonts w:cstheme="minorHAnsi"/>
+        </w:rPr>
+        <w:t xml:space="preserve">μH and by </w:t>
+      </w:r>
+      <w:proofErr w:type="spellStart"/>
+      <w:r>
+        <w:rPr>
+          <w:rFonts w:cstheme="minorHAnsi"/>
+        </w:rPr>
+        <w:t>substracting</w:t>
+      </w:r>
+      <w:proofErr w:type="spellEnd"/>
+      <w:r>
+        <w:rPr>
+          <w:rFonts w:cstheme="minorHAnsi"/>
+        </w:rPr>
+        <w:t xml:space="preserve"> this value from the total </w:t>
+      </w:r>
+      <w:proofErr w:type="spellStart"/>
+      <w:r>
+        <w:rPr>
+          <w:rFonts w:cstheme="minorHAnsi"/>
+        </w:rPr>
+        <w:t>inductace</w:t>
+      </w:r>
+      <w:proofErr w:type="spellEnd"/>
+      <w:r>
+        <w:rPr>
+          <w:rFonts w:cstheme="minorHAnsi"/>
+        </w:rPr>
+        <w:t xml:space="preserve"> measured as 577μH, magnetizing inductance is measured as 457μH. Also, turns ratio, which is ratio of output and input voltage, is measured as 6. </w:t>
+      </w:r>
+      <w:proofErr w:type="gramStart"/>
+      <w:r>
+        <w:rPr>
+          <w:rFonts w:cstheme="minorHAnsi"/>
+        </w:rPr>
+        <w:t>It can be seen that the</w:t>
+      </w:r>
+      <w:proofErr w:type="gramEnd"/>
+      <w:r>
+        <w:rPr>
+          <w:rFonts w:cstheme="minorHAnsi"/>
+        </w:rPr>
+        <w:t xml:space="preserve"> leakage inductance is too high than the expected values. This may be caused by the toroid core because winding around a toroid core is difficult and results in high leakage which can be seen also Figure 15.</w:t>
+      </w:r>
+    </w:p>
+    <w:p>
+      <w:pPr>
+        <w:pStyle w:val="Balk1"/>
+      </w:pPr>
+    </w:p>
+    <w:p>
+      <w:pPr>
+        <w:pStyle w:val="Balk1"/>
+      </w:pPr>
       <w:r>
         <w:t>Conclusion</w:t>
       </w:r>
@@ -9672,10 +11207,10 @@
     <w:p/>
     <w:p/>
     <w:sectPr>
-      <w:headerReference w:type="even" r:id="rId23"/>
-      <w:footerReference w:type="even" r:id="rId24"/>
-      <w:headerReference w:type="first" r:id="rId25"/>
-      <w:footerReference w:type="first" r:id="rId26"/>
+      <w:headerReference w:type="even" r:id="rId27"/>
+      <w:footerReference w:type="even" r:id="rId28"/>
+      <w:headerReference w:type="first" r:id="rId29"/>
+      <w:footerReference w:type="first" r:id="rId30"/>
       <w:pgSz w:w="12240" w:h="15840"/>
       <w:pgMar w:top="1417" w:right="1417" w:bottom="1417" w:left="1417" w:header="708" w:footer="708" w:gutter="0"/>
       <w:cols w:space="708"/>
@@ -13049,6 +14584,31 @@
     <w:basedOn w:val="VarsaylanParagrafYazTipi"/>
     <w:rsid w:val="00BE7714"/>
   </w:style>
+  <w:style w:type="character" w:customStyle="1" w:styleId="sfae177330">
+    <w:name w:val="sfae177330"/>
+    <w:basedOn w:val="VarsaylanParagrafYazTipi"/>
+    <w:rsid w:val="004F6897"/>
+  </w:style>
+  <w:style w:type="character" w:customStyle="1" w:styleId="s5fe03afb0">
+    <w:name w:val="s5fe03afb0"/>
+    <w:basedOn w:val="VarsaylanParagrafYazTipi"/>
+    <w:rsid w:val="00C85F15"/>
+  </w:style>
+  <w:style w:type="character" w:customStyle="1" w:styleId="s918fab040">
+    <w:name w:val="s918fab040"/>
+    <w:basedOn w:val="VarsaylanParagrafYazTipi"/>
+    <w:rsid w:val="009C4849"/>
+  </w:style>
+  <w:style w:type="character" w:customStyle="1" w:styleId="sa8d1813e0">
+    <w:name w:val="sa8d1813e0"/>
+    <w:basedOn w:val="VarsaylanParagrafYazTipi"/>
+    <w:rsid w:val="001F70B4"/>
+  </w:style>
+  <w:style w:type="character" w:customStyle="1" w:styleId="sc3edccb40">
+    <w:name w:val="sc3edccb40"/>
+    <w:basedOn w:val="VarsaylanParagrafYazTipi"/>
+    <w:rsid w:val="009C4172"/>
+  </w:style>
 </w:styles>
 </file>
 
@@ -13348,28 +14908,28 @@
 </file>
 
 <file path=customXml/item1.xml><?xml version="1.0" encoding="utf-8"?>
+<b:Sources xmlns:b="http://schemas.openxmlformats.org/officeDocument/2006/bibliography" xmlns="http://schemas.openxmlformats.org/officeDocument/2006/bibliography" SelectedStyle="\IEEE2006OfficeOnline.xsl" StyleName="IEEE" Version="2006"/>
+</file>
+
+<file path=customXml/item2.xml><?xml version="1.0" encoding="utf-8"?>
 <sisl xmlns:xsd="http://www.w3.org/2001/XMLSchema" xmlns:xsi="http://www.w3.org/2001/XMLSchema-instance" xmlns="http://www.boldonjames.com/2008/01/sie/internal/label" sislVersion="0" policy="3b2a402a-7aa0-470f-8732-c65458ab17ee" origin="userSelected">
   <element uid="d4613254-63f1-4b12-8c89-ea1ca2a88f12" value=""/>
 </sisl>
 </file>
 
-<file path=customXml/item2.xml><?xml version="1.0" encoding="utf-8"?>
-<b:Sources xmlns:b="http://schemas.openxmlformats.org/officeDocument/2006/bibliography" xmlns="http://schemas.openxmlformats.org/officeDocument/2006/bibliography" SelectedStyle="\IEEE2006OfficeOnline.xsl" StyleName="IEEE" Version="2006"/>
+<file path=customXml/itemProps1.xml><?xml version="1.0" encoding="utf-8"?>
+<ds:datastoreItem xmlns:ds="http://schemas.openxmlformats.org/officeDocument/2006/customXml" ds:itemID="{106BD1E9-EA3A-49D4-A13D-40BE7BF9048C}">
+  <ds:schemaRefs>
+    <ds:schemaRef ds:uri="http://schemas.openxmlformats.org/officeDocument/2006/bibliography"/>
+  </ds:schemaRefs>
+</ds:datastoreItem>
 </file>
 
-<file path=customXml/itemProps1.xml><?xml version="1.0" encoding="utf-8"?>
+<file path=customXml/itemProps2.xml><?xml version="1.0" encoding="utf-8"?>
 <ds:datastoreItem xmlns:ds="http://schemas.openxmlformats.org/officeDocument/2006/customXml" ds:itemID="{8025D708-1C28-4D7B-8D2C-9A6FEE2045BE}">
   <ds:schemaRefs>
     <ds:schemaRef ds:uri="http://www.w3.org/2001/XMLSchema"/>
     <ds:schemaRef ds:uri="http://www.boldonjames.com/2008/01/sie/internal/label"/>
   </ds:schemaRefs>
 </ds:datastoreItem>
-</file>
-
-<file path=customXml/itemProps2.xml><?xml version="1.0" encoding="utf-8"?>
-<ds:datastoreItem xmlns:ds="http://schemas.openxmlformats.org/officeDocument/2006/customXml" ds:itemID="{106BD1E9-EA3A-49D4-A13D-40BE7BF9048C}">
-  <ds:schemaRefs>
-    <ds:schemaRef ds:uri="http://schemas.openxmlformats.org/officeDocument/2006/bibliography"/>
-  </ds:schemaRefs>
-</ds:datastoreItem>
 </file>
</xml_diff>